<commit_message>
Veranderingen op school bekeken
</commit_message>
<xml_diff>
--- a/Final/Wat zijn zelflerende computersystemen.docx
+++ b/Final/Wat zijn zelflerende computersystemen.docx
@@ -54,13 +54,19 @@
         <w:rPr>
           <w:i/>
         </w:rPr>
-        <w:t>Coratana</w:t>
+        <w:t>Cortana</w:t>
       </w:r>
       <w:r>
         <w:t xml:space="preserve"> maken gebruik van spraakherkenning om de gebruiker de gevraagde informatie te tonen, maar denken zoals mensen doen ze hierbij niet. </w:t>
       </w:r>
       <w:r>
-        <w:t>Hoe een computersysteem toch beter kan worden in het imiteren van menselijk gedrag en van zijn eigen fouten kan leren onderzoeken in deze deelvraag.</w:t>
+        <w:t xml:space="preserve">Hoe een computersysteem toch beter kan worden in het imiteren van menselijk gedrag en van zijn eigen fouten kan leren onderzoeken </w:t>
+      </w:r>
+      <w:r>
+        <w:t xml:space="preserve">we </w:t>
+      </w:r>
+      <w:r>
+        <w:t>in deze deelvraag.</w:t>
       </w:r>
     </w:p>
     <w:p>
@@ -73,7 +79,13 @@
     </w:p>
     <w:p>
       <w:r>
-        <w:t>Computers hebben geen dus bewustzijn. Om deze reden kunnen ze niet zelf bepalen iets te doen. Waar computers wel in uitblinken, is het uitvoeren van taken die ze zijn opgelegd. Vaak komen deze taken in de vorm van code. Via code kan je computers opdrachten geven, bijvoorbeeld “laat een scherm zien”. De boodschap valt echter niet</w:t>
+        <w:t xml:space="preserve">Computers hebben </w:t>
+      </w:r>
+      <w:r>
+        <w:t xml:space="preserve">dus </w:t>
+      </w:r>
+      <w:r>
+        <w:t>geen bewustzijn. Om deze reden kunnen ze niet zelf bepalen iets te doen. Waar computers wel in uitblinken, is het uitvoeren van taken die ze zijn opgelegd. Vaak komen deze taken in de vorm van code. Via code kan je computers opdrachten geven, bijvoorbeeld “laat een scherm zien”. De boodschap valt echter niet</w:t>
       </w:r>
       <w:r>
         <w:t xml:space="preserve"> op deze manier over te brengen. A</w:t>
@@ -192,7 +204,7 @@
       </w:r>
       <w:r>
         <w:br/>
-        <w:t>Uit de gegeven definitie kan is af te leiden dat het aantal mogelijke algoritmes ontzettend groot is. Niet alleen is het een ruim begrip, ook kan het desbetreffende doel waarschijnlijk op meerdere manieren bereikt worden. In deze verschillende methodes kan de een echter beter zijn dan de andere, bijvoorbeeld door efficiënter te zijn.</w:t>
+        <w:t>Uit de gegeven definitie is af te leiden dat het aantal mogelijke algoritmes ontzettend groot is. Niet alleen is het een ruim begrip, ook kan het desbetreffende doel waarschijnlijk op meerdere manieren bereikt worden. In deze verschillende methodes kan de een echter beter zijn dan de andere, bijvoorbeeld door efficiënter te zijn.</w:t>
       </w:r>
     </w:p>
     <w:p>
@@ -237,7 +249,16 @@
         <w:t>Dit algoritme</w:t>
       </w:r>
       <w:r>
-        <w:t xml:space="preserve"> is een zoekalgoritme voor datasets in de vorm van grafieken of </w:t>
+        <w:t xml:space="preserve"> is een zoekalgoritme voor datasets in de vorm van </w:t>
+      </w:r>
+      <w:r>
+        <w:rPr>
+          <w:i/>
+        </w:rPr>
+        <w:t>grafieken</w:t>
+      </w:r>
+      <w:r>
+        <w:t xml:space="preserve"> of </w:t>
       </w:r>
       <w:r>
         <w:rPr>
@@ -548,22 +569,13 @@
         <w:t xml:space="preserve"> </w:t>
       </w:r>
       <w:r>
-        <w:t>Voor het gemak staat in elke node d</w:t>
-      </w:r>
-      <w:r>
-        <w:t xml:space="preserve">e afstand tot de root, node nummer 3, </w:t>
-      </w:r>
-      <w:r>
-        <w:t>aangegeven, gevolgd door het nummer van de predecessor. Een liggend streepje betekent dat er geen waarde is. (De afstand van 3 tot 3 is niets, tussen 3 en 7 is geen verbinding, enz.)</w:t>
+        <w:t>Voor het gemak staat in elke node de afstand tot de root, node nummer 3, aangegeven, gevolgd door het nummer van de predecessor. Een liggend streepje betekent dat er geen waarde is. (De afstand van 3 tot 3 is niets, tussen 3 en 7 is geen verbinding, enz.)</w:t>
       </w:r>
       <w:r>
         <w:t xml:space="preserve"> </w:t>
       </w:r>
       <w:r>
-        <w:t>Het Breadth-first search algoritme werkt als volgt</w:t>
-      </w:r>
-      <w:r>
-        <w:t>:</w:t>
+        <w:t>Het Breadth-first search algoritme werkt als volgt:</w:t>
       </w:r>
     </w:p>
     <w:p>
@@ -614,7 +626,10 @@
         <w:t xml:space="preserve"> van</w:t>
       </w:r>
       <w:r>
-        <w:t xml:space="preserve"> 3 genoemd en dat 3 is de predecessor van 2 en 6.</w:t>
+        <w:t xml:space="preserve"> 3 genoemd en dan</w:t>
+      </w:r>
+      <w:r>
+        <w:t xml:space="preserve"> 3 is de predecessor van 2 en 6.</w:t>
       </w:r>
       <w:r>
         <w:t xml:space="preserve"> In figuur **** is aangegeven in welke volgorde alle nodes bezocht worden. Noteer 2 en 6 als bezocht.</w:t>
@@ -689,13 +704,7 @@
         <w:t xml:space="preserve"> </w:t>
       </w:r>
       <w:r>
-        <w:t>Hierdoo</w:t>
-      </w:r>
-      <w:r>
-        <w:t>r is de predecessor van 5 node 2 en niet node 6</w:t>
-      </w:r>
-      <w:r>
-        <w:t>.</w:t>
+        <w:t>Hierdoor is de predecessor van 5 node 2 en niet node 6.</w:t>
       </w:r>
       <w:r>
         <w:br/>
@@ -720,6 +729,7 @@
         </w:numPr>
       </w:pPr>
       <w:r>
+        <w:lastRenderedPageBreak/>
         <w:t>Herhaal voor elke nieuwe orde aan nodes de voorgaande stappen totdat het doel bereikt is of alle nodes gecontroleerd zijn</w:t>
       </w:r>
       <w:r>
@@ -803,7 +813,13 @@
     </w:p>
     <w:p>
       <w:r>
-        <w:t xml:space="preserve">De aangranzende nodes worden dus één voor één afgegaan. </w:t>
+        <w:t xml:space="preserve">De </w:t>
+      </w:r>
+      <w:r>
+        <w:t>aangre</w:t>
+      </w:r>
+      <w:r>
+        <w:t xml:space="preserve">nzende nodes worden dus één voor één afgegaan. </w:t>
       </w:r>
       <w:r>
         <w:t>Om te zorgen dat het programma</w:t>
@@ -828,7 +844,13 @@
       </w:r>
       <w:r>
         <w:br/>
-        <w:t>In eerste instantie is node 3 de queue. Deze node wordt eruit gehaald en de aangrenzende nodes worden gecheckt en in de queue geplaatst, die is bestaat nu uit 2 op de eerste en 6 op de tweede plek. Dan wordt 2 eruit gehaald en sluiten 4 en 5 achteraan in de queue. 3 is al bezocht en hoeft dus niet toegevoegd te worden. Telkens wordt nu de eerste node uit de queue gehaald en worden de aangrenzende, niet eerder gecontroleerde nodes achteraan geplaatst. Hieruit valt op te maken dat prioriteit in de queue afhankelijk is van de afstand tot de root.</w:t>
+        <w:t xml:space="preserve">In eerste instantie is node 3 de queue. Deze node wordt eruit gehaald en de aangrenzende nodes worden gecheckt </w:t>
+      </w:r>
+      <w:r>
+        <w:t>en in de queue geplaatst, die</w:t>
+      </w:r>
+      <w:r>
+        <w:t xml:space="preserve"> bestaat nu uit 2 op de eerste en 6 op de tweede plek. Dan wordt 2 eruit gehaald en sluiten 4 en 5 achteraan in de queue. 3 is al bezocht en hoeft dus niet toegevoegd te worden. Telkens wordt nu de eerste node uit de queue gehaald en worden de aangrenzende, niet eerder gecontroleerde nodes achteraan geplaatst. Hieruit valt op te maken dat prioriteit in de queue afhankelijk is van de afstand tot de root.</w:t>
       </w:r>
     </w:p>
     <w:p>
@@ -876,6 +898,7 @@
         <w:pStyle w:val="Kop1"/>
       </w:pPr>
       <w:r>
+        <w:lastRenderedPageBreak/>
         <w:t>Depth-first search (DFS)</w:t>
       </w:r>
     </w:p>
@@ -896,9 +919,6 @@
         <w:t xml:space="preserve">Depth-first search gebruikt een </w:t>
       </w:r>
       <w:r>
-        <w:rPr>
-          <w:b/>
-        </w:rPr>
         <w:t>stack</w:t>
       </w:r>
       <w:r>
@@ -913,8 +933,6 @@
       <w:r>
         <w:t xml:space="preserve">element </w:t>
       </w:r>
-      <w:bookmarkStart w:id="0" w:name="_GoBack"/>
-      <w:bookmarkEnd w:id="0"/>
       <w:r>
         <w:t xml:space="preserve">van de stapel om mee te werken, maar als je iets in de wachtrij stopt, komt </w:t>
       </w:r>
@@ -1030,7 +1048,11 @@
       </w:r>
       <w:r>
         <w:br/>
-        <w:t>Ten eerste wordt de root gekozen en wordt deze als bezocht opgeslagen. Zoals te zien wordt er vanaf de root één (willekeurige) neighbor gekozen om te onderzoeken. Elke bezochte neighbor wordt als bezocht genoteerd. De root wordt in de stack geplaats. Als de gekozen neighbor niet het doel is, wordt de meest recentelijk toegevoegde node, de root, gehaald, de eerst bezochte had immers geen aanliggende nodes om te onderzoeken. Deze tweede neighbor, cirkel 2 in de figuur, heeft wel een neighbor. Deze wordt gecontroleerd, evenals diens neighbors. Telkens wordt de huidige node toegevoegd aan de stack.</w:t>
+        <w:t xml:space="preserve">Ten eerste wordt de root gekozen en wordt deze als bezocht opgeslagen. Zoals te zien wordt er vanaf de root één (willekeurige) neighbor gekozen om te onderzoeken. Elke bezochte neighbor wordt als bezocht genoteerd. De root wordt in de stack geplaats. Als de gekozen neighbor niet het doel is, </w:t>
+      </w:r>
+      <w:r>
+        <w:lastRenderedPageBreak/>
+        <w:t>wordt de meest recentelijk toegevoegde node, de root, gehaald, de eerst bezochte had immers geen aanliggende nodes om te onderzoeken. Deze tweede neighbor, cirkel 2 in de figuur, heeft wel een neighbor. Deze wordt gecontroleerd, evenals diens neighbors. Telkens wordt de huidige node toegevoegd aan de stack.</w:t>
       </w:r>
       <w:r>
         <w:br/>
@@ -1150,6 +1172,7 @@
         <w:pStyle w:val="Kop2"/>
       </w:pPr>
       <w:r>
+        <w:lastRenderedPageBreak/>
         <w:t>Depth-first search</w:t>
       </w:r>
     </w:p>
@@ -1353,15 +1376,32 @@
     </w:p>
     <w:p>
       <w:pPr>
+        <w:rPr>
+          <w:rFonts w:asciiTheme="majorHAnsi" w:eastAsiaTheme="majorEastAsia" w:hAnsiTheme="majorHAnsi" w:cstheme="majorBidi"/>
+          <w:color w:val="365F91" w:themeColor="accent1" w:themeShade="BF"/>
+          <w:sz w:val="32"/>
+          <w:szCs w:val="32"/>
+        </w:rPr>
+      </w:pPr>
+      <w:r>
+        <w:br w:type="page"/>
+      </w:r>
+    </w:p>
+    <w:p>
+      <w:pPr>
         <w:pStyle w:val="Kop1"/>
       </w:pPr>
       <w:r>
+        <w:lastRenderedPageBreak/>
         <w:t>Zelflerend?</w:t>
       </w:r>
     </w:p>
     <w:p>
       <w:r>
-        <w:t>Breadth-first search en Depth-first search zijn beide algoritmes met vele toepassingen. Toch kunnen beide algoritmes niet als zelflerend worden beschouwd, ze verbeteren hun manier van zoeken namelijk niet. Hoe zit een zelflerend systeem dan wel in elkaar? Hoe kan een algoritme zichzelf verbeteren?</w:t>
+        <w:t>Breadth-first search en Depth-first search zijn beide algoritmes met vele toepassingen. Toch kunnen beide algoritmes niet als zelflerend worden beschouwd, ze verbeteren hun manier van zoeken namelijk niet. Hoe zit een zelflerend systeem dan wel in elkaar?</w:t>
+      </w:r>
+      <w:r>
+        <w:t xml:space="preserve"> </w:t>
       </w:r>
     </w:p>
     <w:p>
@@ -1426,31 +1466,16 @@
                             <w:r>
                               <w:t xml:space="preserve">Figuur </w:t>
                             </w:r>
-                            <w:r>
-                              <w:fldChar w:fldCharType="begin"/>
-                            </w:r>
-                            <w:r>
-                              <w:instrText xml:space="preserve"> SEQ Figuur \* ARABIC </w:instrText>
-                            </w:r>
-                            <w:r>
-                              <w:fldChar w:fldCharType="separate"/>
-                            </w:r>
-                            <w:r>
-                              <w:rPr>
-                                <w:noProof/>
-                              </w:rPr>
-                              <w:t>2</w:t>
-                            </w:r>
-                            <w:r>
-                              <w:rPr>
-                                <w:noProof/>
-                              </w:rPr>
-                              <w:fldChar w:fldCharType="end"/>
-                            </w:r>
+                            <w:fldSimple w:instr=" SEQ Figuur \* ARABIC ">
+                              <w:r>
+                                <w:rPr>
+                                  <w:noProof/>
+                                </w:rPr>
+                                <w:t>2</w:t>
+                              </w:r>
+                            </w:fldSimple>
                             <w:r>
                               <w:tab/>
-                            </w:r>
-                            <w:r>
                               <w:t>Schematische weergave van een zelflerend systeem</w:t>
                             </w:r>
                           </w:p>
@@ -1489,31 +1514,16 @@
                       <w:r>
                         <w:t xml:space="preserve">Figuur </w:t>
                       </w:r>
-                      <w:r>
-                        <w:fldChar w:fldCharType="begin"/>
-                      </w:r>
-                      <w:r>
-                        <w:instrText xml:space="preserve"> SEQ Figuur \* ARABIC </w:instrText>
-                      </w:r>
-                      <w:r>
-                        <w:fldChar w:fldCharType="separate"/>
-                      </w:r>
-                      <w:r>
-                        <w:rPr>
-                          <w:noProof/>
-                        </w:rPr>
-                        <w:t>2</w:t>
-                      </w:r>
-                      <w:r>
-                        <w:rPr>
-                          <w:noProof/>
-                        </w:rPr>
-                        <w:fldChar w:fldCharType="end"/>
-                      </w:r>
+                      <w:fldSimple w:instr=" SEQ Figuur \* ARABIC ">
+                        <w:r>
+                          <w:rPr>
+                            <w:noProof/>
+                          </w:rPr>
+                          <w:t>2</w:t>
+                        </w:r>
+                      </w:fldSimple>
                       <w:r>
                         <w:tab/>
-                      </w:r>
-                      <w:r>
                         <w:t>Schematische weergave van een zelflerend systeem</w:t>
                       </w:r>
                     </w:p>
@@ -1678,6 +1688,7 @@
           <w:noProof/>
           <w:lang w:eastAsia="nl-NL"/>
         </w:rPr>
+        <w:lastRenderedPageBreak/>
         <w:drawing>
           <wp:anchor distT="0" distB="0" distL="114300" distR="114300" simplePos="0" relativeHeight="251663360" behindDoc="0" locked="0" layoutInCell="1" allowOverlap="1" wp14:anchorId="4382CB60" wp14:editId="0BC0FA4B">
             <wp:simplePos x="0" y="0"/>
@@ -1799,27 +1810,14 @@
                             <w:r>
                               <w:t xml:space="preserve">Figuur </w:t>
                             </w:r>
-                            <w:r>
-                              <w:fldChar w:fldCharType="begin"/>
-                            </w:r>
-                            <w:r>
-                              <w:instrText xml:space="preserve"> SEQ Figuur \* ARABIC </w:instrText>
-                            </w:r>
-                            <w:r>
-                              <w:fldChar w:fldCharType="separate"/>
-                            </w:r>
-                            <w:r>
-                              <w:rPr>
-                                <w:noProof/>
-                              </w:rPr>
-                              <w:t>3</w:t>
-                            </w:r>
-                            <w:r>
-                              <w:rPr>
-                                <w:noProof/>
-                              </w:rPr>
-                              <w:fldChar w:fldCharType="end"/>
-                            </w:r>
+                            <w:fldSimple w:instr=" SEQ Figuur \* ARABIC ">
+                              <w:r>
+                                <w:rPr>
+                                  <w:noProof/>
+                                </w:rPr>
+                                <w:t>3</w:t>
+                              </w:r>
+                            </w:fldSimple>
                             <w:r>
                               <w:t xml:space="preserve"> </w:t>
                             </w:r>
@@ -1863,27 +1861,14 @@
                       <w:r>
                         <w:t xml:space="preserve">Figuur </w:t>
                       </w:r>
-                      <w:r>
-                        <w:fldChar w:fldCharType="begin"/>
-                      </w:r>
-                      <w:r>
-                        <w:instrText xml:space="preserve"> SEQ Figuur \* ARABIC </w:instrText>
-                      </w:r>
-                      <w:r>
-                        <w:fldChar w:fldCharType="separate"/>
-                      </w:r>
-                      <w:r>
-                        <w:rPr>
-                          <w:noProof/>
-                        </w:rPr>
-                        <w:t>3</w:t>
-                      </w:r>
-                      <w:r>
-                        <w:rPr>
-                          <w:noProof/>
-                        </w:rPr>
-                        <w:fldChar w:fldCharType="end"/>
-                      </w:r>
+                      <w:fldSimple w:instr=" SEQ Figuur \* ARABIC ">
+                        <w:r>
+                          <w:rPr>
+                            <w:noProof/>
+                          </w:rPr>
+                          <w:t>3</w:t>
+                        </w:r>
+                      </w:fldSimple>
                       <w:r>
                         <w:t xml:space="preserve"> </w:t>
                       </w:r>
@@ -2398,7 +2383,17 @@
         <w:t xml:space="preserve">dataset </w:t>
       </w:r>
       <w:r>
-        <w:t xml:space="preserve">ofwel, een dataset waarbij de data niet geclassificeerd is en er geen gewenste output bekend is. Als je een dataset hebt van heel veel niet-geordende foto’s is het niet mogelijk om dit te classificeren. Als een deel van de dataset gelabeld wordt, zal met behulp van supervised learning de rest van de dataset geclassificeerd kunnen worden. Dit is echter in veel gevallen niet mogelijk, bijvoorbeeld doordat de dataset enorm groot is of er zodanig veel verschillende groepen bestaan dat het menselijk niet mogelijk is ook maar een deel te labelen. Ook kan het zo zijn dat men niet weet of er een verband aanwezig is. </w:t>
+        <w:t>ofwel, een dataset waarbij de data niet geclassificeerd is en er geen gewenste output bekend is. Als je een dataset hebt van heel veel niet-geordende foto</w:t>
+      </w:r>
+      <w:r>
+        <w:t>’</w:t>
+      </w:r>
+      <w:r>
+        <w:t xml:space="preserve">s is het niet mogelijk om dit te classificeren. Als een deel van de dataset gelabeld wordt, zal met behulp van supervised learning de rest van de dataset geclassificeerd kunnen worden. Dit is echter in veel gevallen niet mogelijk, bijvoorbeeld doordat de dataset enorm groot is of er zodanig veel verschillende groepen bestaan dat het menselijk niet mogelijk is ook maar een deel </w:t>
+      </w:r>
+      <w:r>
+        <w:lastRenderedPageBreak/>
+        <w:t xml:space="preserve">te labelen. Ook kan het zo zijn dat men niet weet of er een verband aanwezig is. </w:t>
       </w:r>
       <w:r>
         <w:br/>
@@ -2415,7 +2410,13 @@
     </w:p>
     <w:p>
       <w:r>
-        <w:t xml:space="preserve">Reinforcement learning is een zeer specifieke soort van leren. Er is bij deze vorm van learning geen dataset met input data, maar is er een bepaalde </w:t>
+        <w:t xml:space="preserve">Reinforcement learning is een zeer specifieke soort van leren. Er is bij deze vorm van learning geen dataset met input data, maar </w:t>
+      </w:r>
+      <w:r>
+        <w:t>er is</w:t>
+      </w:r>
+      <w:r>
+        <w:t xml:space="preserve"> een bepaalde </w:t>
       </w:r>
       <w:r>
         <w:rPr>
@@ -2424,32 +2425,34 @@
         <w:t>context</w:t>
       </w:r>
       <w:r>
-        <w:t xml:space="preserve">. In deze context bevindt zich een </w:t>
+        <w:t xml:space="preserve">. In deze context </w:t>
+      </w:r>
+      <w:r>
+        <w:t>is een omgeving waarin</w:t>
+      </w:r>
+      <w:r>
+        <w:t xml:space="preserve"> zich een </w:t>
       </w:r>
       <w:r>
         <w:rPr>
           <w:b/>
+        </w:rPr>
+        <w:t>agent</w:t>
+      </w:r>
+      <w:r>
+        <w:t xml:space="preserve"> bevindt</w:t>
+      </w:r>
+      <w:r>
+        <w:rPr>
           <w:i/>
         </w:rPr>
-        <w:t>agent</w:t>
-      </w:r>
-      <w:r>
-        <w:rPr>
-          <w:i/>
-        </w:rPr>
         <w:t xml:space="preserve">. </w:t>
       </w:r>
       <w:r>
-        <w:t xml:space="preserve">Een agent is een object dat bepaalde opdrachten kan uitvoeren. De context is een </w:t>
-      </w:r>
-      <w:r>
-        <w:rPr>
-          <w:i/>
-        </w:rPr>
-        <w:t>wereld</w:t>
-      </w:r>
-      <w:r>
-        <w:t xml:space="preserve"> waarin deze agent zich bevindt. Door de agent bij bepaalde acties pluspunten of minpunten te geven kun je bepaald gedrag bevorderen.  </w:t>
+        <w:t xml:space="preserve">Een agent is een object dat bepaalde opdrachten kan uitvoeren. Door de agent bij bepaalde acties pluspunten of minpunten te geven kun je bepaald gedrag </w:t>
+      </w:r>
+      <w:r>
+        <w:t xml:space="preserve">bevorderen. </w:t>
       </w:r>
     </w:p>
     <w:p>
@@ -2520,27 +2523,14 @@
       <w:r>
         <w:t xml:space="preserve">Figuur </w:t>
       </w:r>
-      <w:r>
-        <w:fldChar w:fldCharType="begin"/>
-      </w:r>
-      <w:r>
-        <w:instrText xml:space="preserve"> SEQ Figuur \* ARABIC </w:instrText>
-      </w:r>
-      <w:r>
-        <w:fldChar w:fldCharType="separate"/>
-      </w:r>
-      <w:r>
-        <w:rPr>
-          <w:noProof/>
-        </w:rPr>
-        <w:t>4</w:t>
-      </w:r>
-      <w:r>
-        <w:rPr>
-          <w:noProof/>
-        </w:rPr>
-        <w:fldChar w:fldCharType="end"/>
-      </w:r>
+      <w:fldSimple w:instr=" SEQ Figuur \* ARABIC ">
+        <w:r>
+          <w:rPr>
+            <w:noProof/>
+          </w:rPr>
+          <w:t>4</w:t>
+        </w:r>
+      </w:fldSimple>
       <w:r>
         <w:t xml:space="preserve"> Pacman </w:t>
       </w:r>
@@ -2551,16 +2541,88 @@
     </w:p>
     <w:p>
       <w:r>
-        <w:t xml:space="preserve">In figuur **** is het spel pacman te zien. De agent is hierbij pacman, deze kan namelijk een object dat bepaalde opdrachten kan uitvoeren zoals: loop naar links, loop naar rechts. De context is hierbij het level, ofwel: de positie van de muren (de blauwe obstakels), de posities van de </w:t>
+        <w:t>In figuur **** is het spel Pac-M</w:t>
+      </w:r>
+      <w:r>
+        <w:t xml:space="preserve">an te zien. </w:t>
+      </w:r>
+      <w:r>
+        <w:t xml:space="preserve">Op dit spel zou reinforcement learning toegepast kunnen worden. </w:t>
+      </w:r>
+      <w:r>
+        <w:t xml:space="preserve">De agent is hierbij pacman, </w:t>
+      </w:r>
+      <w:r>
+        <w:t>dit is namelijk een object dat bepaalde opdrachten kan uitvoeren</w:t>
+      </w:r>
+      <w:r>
+        <w:t>,</w:t>
+      </w:r>
+      <w:r>
+        <w:t xml:space="preserve"> zoals</w:t>
+      </w:r>
+      <w:r>
+        <w:t>:</w:t>
+      </w:r>
+      <w:r>
+        <w:t xml:space="preserve"> </w:t>
       </w:r>
       <w:r>
         <w:rPr>
           <w:i/>
         </w:rPr>
-        <w:t>ghosts (de geleurde vijanden)</w:t>
-      </w:r>
-      <w:r>
-        <w:t xml:space="preserve">, de posities van de pac-dots (de kleine stipjes, ofwel punten) en de posities van de power-pellets (de grotere stipjes). [4] Het eten van de pac-dots is positief, het geraakt worden door de ghosts is negatief. Door reinforcement learing toe te passen op het spel zal de agent steeds beter worden in het spelen van het spel. </w:t>
+        <w:t>b</w:t>
+      </w:r>
+      <w:r>
+        <w:rPr>
+          <w:i/>
+        </w:rPr>
+        <w:t>eweeg naar links</w:t>
+      </w:r>
+      <w:r>
+        <w:t xml:space="preserve">. </w:t>
+      </w:r>
+      <w:r>
+        <w:t xml:space="preserve">De context is hierbij het level, ofwel: de positie van de muren (de blauwe obstakels), de posities van de </w:t>
+      </w:r>
+      <w:r>
+        <w:rPr>
+          <w:i/>
+        </w:rPr>
+        <w:t xml:space="preserve">ghosts (de </w:t>
+      </w:r>
+      <w:r>
+        <w:rPr>
+          <w:i/>
+        </w:rPr>
+        <w:t>gekleurde</w:t>
+      </w:r>
+      <w:r>
+        <w:rPr>
+          <w:i/>
+        </w:rPr>
+        <w:t xml:space="preserve"> vijanden)</w:t>
+      </w:r>
+      <w:r>
+        <w:t xml:space="preserve">, de posities van de </w:t>
+      </w:r>
+      <w:r>
+        <w:rPr>
+          <w:i/>
+        </w:rPr>
+        <w:t>pac-dots</w:t>
+      </w:r>
+      <w:r>
+        <w:t xml:space="preserve"> (de kleine stipjes) en de posities van de </w:t>
+      </w:r>
+      <w:r>
+        <w:rPr>
+          <w:i/>
+        </w:rPr>
+        <w:t>power-pellets</w:t>
+      </w:r>
+      <w:r>
+        <w:t xml:space="preserve"> (de grotere stipjes). [4] Het eten van de pac-dots is positief, het geraakt worden door de ghosts is negatief. Door reinforcement learing toe te passen op het spel zal de agent steeds beter worden in het spelen van het spel. </w:t>
       </w:r>
     </w:p>
     <w:p>
@@ -2575,12 +2637,15 @@
       <w:r>
         <w:br w:type="page"/>
       </w:r>
+      <w:bookmarkStart w:id="0" w:name="_GoBack"/>
+      <w:bookmarkEnd w:id="0"/>
     </w:p>
     <w:p>
       <w:pPr>
         <w:pStyle w:val="Kop1"/>
       </w:pPr>
       <w:r>
+        <w:lastRenderedPageBreak/>
         <w:t>Conclusie</w:t>
       </w:r>
     </w:p>
@@ -2603,6 +2668,7 @@
         </w:rPr>
       </w:pPr>
       <w:r>
+        <w:lastRenderedPageBreak/>
         <w:t>Bronnen</w:t>
       </w:r>
     </w:p>
@@ -2802,6 +2868,7 @@
         <w:rPr>
           <w:b/>
         </w:rPr>
+        <w:lastRenderedPageBreak/>
         <w:t>Gebruikte bronnen (temporary)</w:t>
       </w:r>
     </w:p>

</xml_diff>

<commit_message>
BFS in final gezet
</commit_message>
<xml_diff>
--- a/Final/Wat zijn zelflerende computersystemen.docx
+++ b/Final/Wat zijn zelflerende computersystemen.docx
@@ -1,6 +1,6 @@
 
 <file path=word/document.xml><?xml version="1.0" encoding="utf-8"?>
-<w:document xmlns:wpc="http://schemas.microsoft.com/office/word/2010/wordprocessingCanvas" xmlns:mc="http://schemas.openxmlformats.org/markup-compatibility/2006" xmlns:o="urn:schemas-microsoft-com:office:office" xmlns:r="http://schemas.openxmlformats.org/officeDocument/2006/relationships" xmlns:m="http://schemas.openxmlformats.org/officeDocument/2006/math" xmlns:v="urn:schemas-microsoft-com:vml" xmlns:wp14="http://schemas.microsoft.com/office/word/2010/wordprocessingDrawing" xmlns:wp="http://schemas.openxmlformats.org/drawingml/2006/wordprocessingDrawing" xmlns:w10="urn:schemas-microsoft-com:office:word" xmlns:w="http://schemas.openxmlformats.org/wordprocessingml/2006/main" xmlns:w14="http://schemas.microsoft.com/office/word/2010/wordml" xmlns:wpg="http://schemas.microsoft.com/office/word/2010/wordprocessingGroup" xmlns:wpi="http://schemas.microsoft.com/office/word/2010/wordprocessingInk" xmlns:wne="http://schemas.microsoft.com/office/word/2006/wordml" xmlns:wps="http://schemas.microsoft.com/office/word/2010/wordprocessingShape" mc:Ignorable="w14 wp14">
+<w:document xmlns:wpc="http://schemas.microsoft.com/office/word/2010/wordprocessingCanvas" xmlns:mc="http://schemas.openxmlformats.org/markup-compatibility/2006" xmlns:o="urn:schemas-microsoft-com:office:office" xmlns:r="http://schemas.openxmlformats.org/officeDocument/2006/relationships" xmlns:m="http://schemas.openxmlformats.org/officeDocument/2006/math" xmlns:v="urn:schemas-microsoft-com:vml" xmlns:wp14="http://schemas.microsoft.com/office/word/2010/wordprocessingDrawing" xmlns:wp="http://schemas.openxmlformats.org/drawingml/2006/wordprocessingDrawing" xmlns:w10="urn:schemas-microsoft-com:office:word" xmlns:w="http://schemas.openxmlformats.org/wordprocessingml/2006/main" xmlns:w14="http://schemas.microsoft.com/office/word/2010/wordml" xmlns:w15="http://schemas.microsoft.com/office/word/2012/wordml" xmlns:wpg="http://schemas.microsoft.com/office/word/2010/wordprocessingGroup" xmlns:wpi="http://schemas.microsoft.com/office/word/2010/wordprocessingInk" xmlns:wne="http://schemas.microsoft.com/office/word/2006/wordml" xmlns:wps="http://schemas.microsoft.com/office/word/2010/wordprocessingShape" mc:Ignorable="w14 w15 wp14">
   <w:body>
     <w:p>
       <w:pPr>
@@ -23,31 +23,21 @@
       <w:r>
         <w:t xml:space="preserve">Elk jaar boekt de mens grootschalige vorderingen op het gebied van computers, zowel hardware als software. Iets waar wij echter nog niet in geslaagd zijn te maken is een ware </w:t>
       </w:r>
-      <w:proofErr w:type="spellStart"/>
       <w:r>
         <w:rPr>
           <w:b/>
         </w:rPr>
-        <w:t>Artificial</w:t>
-      </w:r>
-      <w:proofErr w:type="spellEnd"/>
-      <w:r>
-        <w:rPr>
-          <w:b/>
-        </w:rPr>
-        <w:t xml:space="preserve"> Intelligence</w:t>
+        <w:t>Artificial Intelligence</w:t>
       </w:r>
       <w:r>
         <w:t xml:space="preserve">, al lukt de schijn van denken creëren steeds beter. Voorbeelden zijn de ‘persoonlijke assistenten’ die inmiddels in elke smartphone geïntegreerd zijn. </w:t>
       </w:r>
-      <w:proofErr w:type="spellStart"/>
       <w:r>
         <w:rPr>
           <w:i/>
         </w:rPr>
         <w:t>Siri</w:t>
       </w:r>
-      <w:proofErr w:type="spellEnd"/>
       <w:r>
         <w:t xml:space="preserve">, </w:t>
       </w:r>
@@ -55,16 +45,8 @@
         <w:rPr>
           <w:i/>
         </w:rPr>
-        <w:t xml:space="preserve">Google </w:t>
-      </w:r>
-      <w:proofErr w:type="spellStart"/>
-      <w:r>
-        <w:rPr>
-          <w:i/>
-        </w:rPr>
-        <w:t>Now</w:t>
-      </w:r>
-      <w:proofErr w:type="spellEnd"/>
+        <w:t>Google Now</w:t>
+      </w:r>
       <w:r>
         <w:t xml:space="preserve"> en </w:t>
       </w:r>
@@ -257,126 +239,38 @@
       <w:pPr>
         <w:pStyle w:val="Kop1"/>
       </w:pPr>
-      <w:proofErr w:type="spellStart"/>
       <w:r>
         <w:lastRenderedPageBreak/>
-        <w:t>Breadth</w:t>
-      </w:r>
-      <w:proofErr w:type="spellEnd"/>
-      <w:r>
-        <w:t>-first search (BFS)</w:t>
-      </w:r>
-    </w:p>
-    <w:p>
-      <w:r>
-        <w:t>Dit algoritme</w:t>
-      </w:r>
-      <w:r>
-        <w:t xml:space="preserve"> is een zoekalgoritme voor datasets in de vorm van </w:t>
+        <w:t>Breadth-first search (BFS)</w:t>
+      </w:r>
+    </w:p>
+    <w:p>
+      <w:r>
+        <w:t>Dit algoritme, bedacht in de jaren vijftig van de vorige eeuw door E.F. Moore[b], een Amerikaans professor in de wiskunde en computer sciences en een voortrekker in kunstmatig leven, is een zoekalgoritme voor datasets in de vorm van grafieken of ‘boom’-structuren. In deze dataset wordt een *</w:t>
+      </w:r>
+      <w:r>
+        <w:rPr>
+          <w:b/>
+        </w:rPr>
+        <w:t>node</w:t>
+      </w:r>
+      <w:r>
+        <w:t xml:space="preserve"> als oorsprong benoemd, de </w:t>
+      </w:r>
+      <w:r>
+        <w:rPr>
+          <w:b/>
+        </w:rPr>
+        <w:t>root</w:t>
       </w:r>
       <w:r>
         <w:rPr>
           <w:i/>
         </w:rPr>
-        <w:t>grafieken</w:t>
-      </w:r>
-      <w:r>
-        <w:t xml:space="preserve"> of </w:t>
-      </w:r>
-      <w:proofErr w:type="spellStart"/>
-      <w:r>
-        <w:rPr>
-          <w:i/>
-        </w:rPr>
-        <w:t>boom-structuren</w:t>
-      </w:r>
-      <w:proofErr w:type="spellEnd"/>
-      <w:r>
-        <w:t xml:space="preserve"> zoals een </w:t>
-      </w:r>
-      <w:proofErr w:type="spellStart"/>
-      <w:r>
-        <w:rPr>
-          <w:b/>
-        </w:rPr>
-        <w:t>Binary</w:t>
-      </w:r>
-      <w:proofErr w:type="spellEnd"/>
-      <w:r>
-        <w:rPr>
-          <w:b/>
-        </w:rPr>
-        <w:t xml:space="preserve"> Tree</w:t>
-      </w:r>
-      <w:r>
-        <w:t xml:space="preserve">. Het is </w:t>
-      </w:r>
-      <w:r>
-        <w:t xml:space="preserve">bedacht in de jaren vijftig van de vorige eeuw door E.F. Moore, een Amerikaans professor in de wiskunde en computer </w:t>
-      </w:r>
-      <w:proofErr w:type="spellStart"/>
-      <w:r>
-        <w:t>sciences</w:t>
-      </w:r>
-      <w:proofErr w:type="spellEnd"/>
-      <w:r>
-        <w:t xml:space="preserve"> en een</w:t>
-      </w:r>
-      <w:r>
-        <w:t xml:space="preserve"> voortrekker in kunstmatig leven.</w:t>
-      </w:r>
-      <w:r>
-        <w:t xml:space="preserve"> [b] </w:t>
-      </w:r>
-      <w:r>
-        <w:t xml:space="preserve">Bij een </w:t>
-      </w:r>
-      <w:proofErr w:type="spellStart"/>
-      <w:r>
-        <w:t>binary</w:t>
-      </w:r>
-      <w:proofErr w:type="spellEnd"/>
-      <w:r>
-        <w:t xml:space="preserve"> tree</w:t>
-      </w:r>
-      <w:r>
-        <w:t xml:space="preserve"> wordt éé</w:t>
-      </w:r>
-      <w:r>
-        <w:t>n node</w:t>
-      </w:r>
-      <w:r>
-        <w:t xml:space="preserve"> als oorsprong benoemd. Dit wordt</w:t>
-      </w:r>
-      <w:r>
-        <w:t xml:space="preserve"> de </w:t>
-      </w:r>
-      <w:r>
-        <w:rPr>
-          <w:b/>
-        </w:rPr>
-        <w:t>root</w:t>
-      </w:r>
-      <w:r>
-        <w:t xml:space="preserve"> genoemd</w:t>
-      </w:r>
-      <w:r>
-        <w:rPr>
-          <w:i/>
-        </w:rPr>
         <w:t>.</w:t>
       </w:r>
       <w:r>
-        <w:t xml:space="preserve"> Ook wordt</w:t>
-      </w:r>
-      <w:r>
-        <w:t xml:space="preserve"> een bepaalde uitkomst als doel gesteld. Vervolgens krijgt elke node </w:t>
-      </w:r>
-      <w:r>
-        <w:t>drie</w:t>
-      </w:r>
-      <w:r>
-        <w:t xml:space="preserve"> waardes aangewezen:</w:t>
+        <w:t xml:space="preserve"> Ook wordt een bepaalde uitkomst als doel gesteld. Vervolgens krijgt elke node drie waardes aangewezen:</w:t>
       </w:r>
     </w:p>
     <w:p>
@@ -402,14 +296,12 @@
       <w:r>
         <w:t xml:space="preserve">De node die vóór de huidige node kwam, de </w:t>
       </w:r>
-      <w:proofErr w:type="spellStart"/>
       <w:r>
         <w:rPr>
           <w:b/>
         </w:rPr>
         <w:t>predecessor</w:t>
       </w:r>
-      <w:proofErr w:type="spellEnd"/>
       <w:r>
         <w:t>. Anders gezegd: bij welke node je uitkomt als je een enkele stap terug zet.</w:t>
       </w:r>
@@ -432,10 +324,191 @@
         <w:t>state</w:t>
       </w:r>
       <w:r>
-        <w:t>. De</w:t>
-      </w:r>
-      <w:r>
-        <w:t xml:space="preserve"> state houdt bij of een node al gecontroleerd is. </w:t>
+        <w:t xml:space="preserve">. De state houdt bij of een node al gecontroleerd is. </w:t>
+      </w:r>
+    </w:p>
+    <w:p>
+      <w:r>
+        <w:t>Bij Breadth-first search wordt gebruik gemaakt van een queue. Dit is een lijst waar nodes aan toegevoegd en uitgehaald kunnen worden. Net zoals een daadwerkelijke wachtrij wordt het ‘als eerste erin, als eerste eruit’ principe toegepast.</w:t>
+      </w:r>
+    </w:p>
+    <w:p>
+      <w:r>
+        <w:t>Het algoritme ziet er als volt uit:</w:t>
+      </w:r>
+    </w:p>
+    <w:p>
+      <w:pPr>
+        <w:pStyle w:val="Lijstalinea"/>
+        <w:numPr>
+          <w:ilvl w:val="0"/>
+          <w:numId w:val="7"/>
+        </w:numPr>
+      </w:pPr>
+      <w:r>
+        <w:t>Maak een lege lijst S voor bezochte nodes.</w:t>
+      </w:r>
+    </w:p>
+    <w:p>
+      <w:pPr>
+        <w:pStyle w:val="Lijstalinea"/>
+        <w:numPr>
+          <w:ilvl w:val="0"/>
+          <w:numId w:val="7"/>
+        </w:numPr>
+      </w:pPr>
+      <w:r>
+        <w:t>Maak een lege lijst Q met de queue.</w:t>
+      </w:r>
+    </w:p>
+    <w:p>
+      <w:pPr>
+        <w:pStyle w:val="Lijstalinea"/>
+        <w:numPr>
+          <w:ilvl w:val="0"/>
+          <w:numId w:val="7"/>
+        </w:numPr>
+      </w:pPr>
+      <w:r>
+        <w:t xml:space="preserve">Benoem één node als root en voeg deze toe aan S. </w:t>
+      </w:r>
+    </w:p>
+    <w:p>
+      <w:pPr>
+        <w:pStyle w:val="Lijstalinea"/>
+        <w:numPr>
+          <w:ilvl w:val="0"/>
+          <w:numId w:val="7"/>
+        </w:numPr>
+      </w:pPr>
+      <w:r>
+        <w:t>Voeg de root toe aan Q.</w:t>
+      </w:r>
+    </w:p>
+    <w:p>
+      <w:pPr>
+        <w:pStyle w:val="Lijstalinea"/>
+        <w:numPr>
+          <w:ilvl w:val="0"/>
+          <w:numId w:val="7"/>
+        </w:numPr>
+      </w:pPr>
+      <w:r>
+        <w:t>Terwijl Q niet leeg is:</w:t>
+      </w:r>
+    </w:p>
+    <w:p>
+      <w:pPr>
+        <w:pStyle w:val="Lijstalinea"/>
+        <w:numPr>
+          <w:ilvl w:val="1"/>
+          <w:numId w:val="7"/>
+        </w:numPr>
+      </w:pPr>
+      <w:r>
+        <w:t>Haal de voorste node uit de queue. Dit is de ‘current’ node.</w:t>
+      </w:r>
+    </w:p>
+    <w:p>
+      <w:pPr>
+        <w:pStyle w:val="Lijstalinea"/>
+        <w:numPr>
+          <w:ilvl w:val="1"/>
+          <w:numId w:val="7"/>
+        </w:numPr>
+      </w:pPr>
+      <w:r>
+        <w:t>Als current het doel is:</w:t>
+      </w:r>
+    </w:p>
+    <w:p>
+      <w:pPr>
+        <w:pStyle w:val="Lijstalinea"/>
+        <w:numPr>
+          <w:ilvl w:val="2"/>
+          <w:numId w:val="7"/>
+        </w:numPr>
+      </w:pPr>
+      <w:r>
+        <w:t>Return current.</w:t>
+      </w:r>
+    </w:p>
+    <w:p>
+      <w:pPr>
+        <w:pStyle w:val="Lijstalinea"/>
+        <w:numPr>
+          <w:ilvl w:val="1"/>
+          <w:numId w:val="7"/>
+        </w:numPr>
+      </w:pPr>
+      <w:r>
+        <w:t>Voor elke node die grenst aan* current:</w:t>
+      </w:r>
+    </w:p>
+    <w:p>
+      <w:pPr>
+        <w:pStyle w:val="Lijstalinea"/>
+        <w:numPr>
+          <w:ilvl w:val="2"/>
+          <w:numId w:val="7"/>
+        </w:numPr>
+      </w:pPr>
+      <w:r>
+        <w:t>Als deze node nog niet bezocht is en dus niet in S zit:</w:t>
+      </w:r>
+    </w:p>
+    <w:p>
+      <w:pPr>
+        <w:pStyle w:val="Lijstalinea"/>
+        <w:numPr>
+          <w:ilvl w:val="3"/>
+          <w:numId w:val="7"/>
+        </w:numPr>
+      </w:pPr>
+      <w:r>
+        <w:t>Voeg de node toe aan S.</w:t>
+      </w:r>
+    </w:p>
+    <w:p>
+      <w:pPr>
+        <w:pStyle w:val="Lijstalinea"/>
+        <w:numPr>
+          <w:ilvl w:val="3"/>
+          <w:numId w:val="7"/>
+        </w:numPr>
+      </w:pPr>
+      <w:r>
+        <w:t>Zeg dat de predecessor van de node de current node is.</w:t>
+      </w:r>
+    </w:p>
+    <w:p>
+      <w:pPr>
+        <w:pStyle w:val="Lijstalinea"/>
+        <w:numPr>
+          <w:ilvl w:val="3"/>
+          <w:numId w:val="7"/>
+        </w:numPr>
+      </w:pPr>
+      <w:r>
+        <w:t>Haal de node uit de queue.</w:t>
+      </w:r>
+    </w:p>
+    <w:p>
+      <w:pPr>
+        <w:rPr>
+          <w:i/>
+        </w:rPr>
+      </w:pPr>
+      <w:r>
+        <w:rPr>
+          <w:i/>
+        </w:rPr>
+        <w:t>*Aangrenzend zijn betekent hier ‘in directe verbinding staan met’.</w:t>
+      </w:r>
+    </w:p>
+    <w:p>
+      <w:r>
+        <w:br w:type="page"/>
       </w:r>
     </w:p>
     <w:p>
@@ -447,19 +520,20 @@
           <w:noProof/>
           <w:lang w:eastAsia="nl-NL"/>
         </w:rPr>
+        <w:lastRenderedPageBreak/>
         <w:drawing>
-          <wp:anchor distT="0" distB="0" distL="114300" distR="114300" simplePos="0" relativeHeight="251657216" behindDoc="0" locked="0" layoutInCell="1" allowOverlap="1">
+          <wp:anchor distT="0" distB="0" distL="114300" distR="114300" simplePos="0" relativeHeight="251667456" behindDoc="0" locked="0" layoutInCell="1" allowOverlap="1" wp14:anchorId="4155D8B5" wp14:editId="15677917">
             <wp:simplePos x="0" y="0"/>
             <wp:positionH relativeFrom="column">
-              <wp:posOffset>1424305</wp:posOffset>
+              <wp:posOffset>976630</wp:posOffset>
             </wp:positionH>
             <wp:positionV relativeFrom="paragraph">
-              <wp:posOffset>56515</wp:posOffset>
+              <wp:posOffset>10160</wp:posOffset>
             </wp:positionV>
-            <wp:extent cx="2914650" cy="1342390"/>
-            <wp:effectExtent l="0" t="0" r="0" b="0"/>
+            <wp:extent cx="3810000" cy="1343025"/>
+            <wp:effectExtent l="0" t="0" r="0" b="9525"/>
             <wp:wrapSquare wrapText="bothSides"/>
-            <wp:docPr id="4" name="Afbeelding 4"/>
+            <wp:docPr id="9" name="Afbeelding 9"/>
             <wp:cNvGraphicFramePr>
               <a:graphicFrameLocks xmlns:a="http://schemas.openxmlformats.org/drawingml/2006/main" noChangeAspect="1"/>
             </wp:cNvGraphicFramePr>
@@ -467,20 +541,19 @@
               <a:graphicData uri="http://schemas.openxmlformats.org/drawingml/2006/picture">
                 <pic:pic xmlns:pic="http://schemas.openxmlformats.org/drawingml/2006/picture">
                   <pic:nvPicPr>
-                    <pic:cNvPr id="0" name="Afbeelding 6"/>
+                    <pic:cNvPr id="0" name="Picture 13" descr="https://s3.amazonaws.com/ka-cs-algorithms/bfs_result.png"/>
                     <pic:cNvPicPr>
                       <a:picLocks noChangeAspect="1" noChangeArrowheads="1"/>
                     </pic:cNvPicPr>
                   </pic:nvPicPr>
                   <pic:blipFill>
-                    <a:blip r:embed="rId8">
+                    <a:blip r:embed="rId7">
                       <a:extLst>
                         <a:ext uri="{28A0092B-C50C-407E-A947-70E740481C1C}">
                           <a14:useLocalDpi xmlns:a14="http://schemas.microsoft.com/office/drawing/2010/main" val="0"/>
                         </a:ext>
                       </a:extLst>
                     </a:blip>
-                    <a:srcRect/>
                     <a:stretch>
                       <a:fillRect/>
                     </a:stretch>
@@ -488,17 +561,20 @@
                   <pic:spPr bwMode="auto">
                     <a:xfrm>
                       <a:off x="0" y="0"/>
-                      <a:ext cx="2914650" cy="1342390"/>
+                      <a:ext cx="3810000" cy="1343025"/>
                     </a:xfrm>
                     <a:prstGeom prst="rect">
                       <a:avLst/>
                     </a:prstGeom>
                     <a:noFill/>
+                    <a:ln>
+                      <a:noFill/>
+                    </a:ln>
                   </pic:spPr>
                 </pic:pic>
               </a:graphicData>
             </a:graphic>
-            <wp14:sizeRelH relativeFrom="page">
+            <wp14:sizeRelH relativeFrom="margin">
               <wp14:pctWidth>0</wp14:pctWidth>
             </wp14:sizeRelH>
             <wp14:sizeRelV relativeFrom="margin">
@@ -507,6 +583,11 @@
           </wp:anchor>
         </w:drawing>
       </w:r>
+    </w:p>
+    <w:p/>
+    <w:p/>
+    <w:p/>
+    <w:p>
       <w:r>
         <w:rPr>
           <w:noProof/>
@@ -515,18 +596,18 @@
         <mc:AlternateContent>
           <mc:Choice Requires="wps">
             <w:drawing>
-              <wp:anchor distT="0" distB="0" distL="114300" distR="114300" simplePos="0" relativeHeight="251658240" behindDoc="0" locked="0" layoutInCell="1" allowOverlap="1">
+              <wp:anchor distT="0" distB="0" distL="114300" distR="114300" simplePos="0" relativeHeight="251668480" behindDoc="0" locked="0" layoutInCell="1" allowOverlap="1" wp14:anchorId="3D9D18F5" wp14:editId="4ED35249">
                 <wp:simplePos x="0" y="0"/>
                 <wp:positionH relativeFrom="column">
-                  <wp:posOffset>1424305</wp:posOffset>
+                  <wp:posOffset>976630</wp:posOffset>
                 </wp:positionH>
                 <wp:positionV relativeFrom="paragraph">
-                  <wp:posOffset>1503680</wp:posOffset>
+                  <wp:posOffset>117475</wp:posOffset>
                 </wp:positionV>
-                <wp:extent cx="2914650" cy="257175"/>
+                <wp:extent cx="3924300" cy="635"/>
                 <wp:effectExtent l="0" t="0" r="0" b="0"/>
                 <wp:wrapSquare wrapText="bothSides"/>
-                <wp:docPr id="7" name="Tekstvak 7"/>
+                <wp:docPr id="8" name="Tekstvak 8"/>
                 <wp:cNvGraphicFramePr/>
                 <a:graphic xmlns:a="http://schemas.openxmlformats.org/drawingml/2006/main">
                   <a:graphicData uri="http://schemas.microsoft.com/office/word/2010/wordprocessingShape">
@@ -535,7 +616,7 @@
                       <wps:spPr>
                         <a:xfrm>
                           <a:off x="0" y="0"/>
-                          <a:ext cx="2914650" cy="266700"/>
+                          <a:ext cx="3924300" cy="635"/>
                         </a:xfrm>
                         <a:prstGeom prst="rect">
                           <a:avLst/>
@@ -553,9 +634,10 @@
                           <w:p>
                             <w:pPr>
                               <w:pStyle w:val="Bijschrift"/>
+                              <w:jc w:val="center"/>
                             </w:pPr>
                             <w:r>
-                              <w:t>Figuur ****</w:t>
+                              <w:t>Figuur ****: de volgorde waarin de nodes bezocht worden is 3 – 2 – 6 – 4 – 5 – 1 – 0</w:t>
                             </w:r>
                           </w:p>
                         </w:txbxContent>
@@ -569,30 +651,28 @@
                     </wps:wsp>
                   </a:graphicData>
                 </a:graphic>
-                <wp14:sizeRelH relativeFrom="page">
+                <wp14:sizeRelH relativeFrom="margin">
                   <wp14:pctWidth>0</wp14:pctWidth>
                 </wp14:sizeRelH>
-                <wp14:sizeRelV relativeFrom="page">
-                  <wp14:pctHeight>0</wp14:pctHeight>
-                </wp14:sizeRelV>
               </wp:anchor>
             </w:drawing>
           </mc:Choice>
-          <mc:Fallback xmlns:w15="http://schemas.microsoft.com/office/word/2012/wordml">
+          <mc:Fallback>
             <w:pict>
-              <v:shapetype id="_x0000_t202" coordsize="21600,21600" o:spt="202" path="m,l,21600r21600,l21600,xe">
+              <v:shapetype w14:anchorId="3D9D18F5" id="_x0000_t202" coordsize="21600,21600" o:spt="202" path="m,l,21600r21600,l21600,xe">
                 <v:stroke joinstyle="miter"/>
                 <v:path gradientshapeok="t" o:connecttype="rect"/>
               </v:shapetype>
-              <v:shape id="Tekstvak 7" o:spid="_x0000_s1026" type="#_x0000_t202" style="position:absolute;left:0;text-align:left;margin-left:112.15pt;margin-top:118.4pt;width:229.5pt;height:20.25pt;z-index:251658240;visibility:visible;mso-wrap-style:square;mso-width-percent:0;mso-height-percent:0;mso-wrap-distance-left:9pt;mso-wrap-distance-top:0;mso-wrap-distance-right:9pt;mso-wrap-distance-bottom:0;mso-position-horizontal:absolute;mso-position-horizontal-relative:text;mso-position-vertical:absolute;mso-position-vertical-relative:text;mso-width-percent:0;mso-height-percent:0;mso-width-relative:page;mso-height-relative:page;v-text-anchor:top" o:gfxdata="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" stroked="f">
+              <v:shape id="Tekstvak 8" o:spid="_x0000_s1026" type="#_x0000_t202" style="position:absolute;margin-left:76.9pt;margin-top:9.25pt;width:309pt;height:.05pt;z-index:251668480;visibility:visible;mso-wrap-style:square;mso-width-percent:0;mso-wrap-distance-left:9pt;mso-wrap-distance-top:0;mso-wrap-distance-right:9pt;mso-wrap-distance-bottom:0;mso-position-horizontal:absolute;mso-position-horizontal-relative:text;mso-position-vertical:absolute;mso-position-vertical-relative:text;mso-width-percent:0;mso-width-relative:margin;v-text-anchor:top" o:gfxdata="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" stroked="f">
                 <v:textbox style="mso-fit-shape-to-text:t" inset="0,0,0,0">
                   <w:txbxContent>
                     <w:p>
                       <w:pPr>
                         <w:pStyle w:val="Bijschrift"/>
+                        <w:jc w:val="center"/>
                       </w:pPr>
                       <w:r>
-                        <w:t>Figuur ****</w:t>
+                        <w:t>Figuur ****: de volgorde waarin de nodes bezocht worden is 3 – 2 – 6 – 4 – 5 – 1 – 0</w:t>
                       </w:r>
                     </w:p>
                   </w:txbxContent>
@@ -605,531 +685,27 @@
       </w:r>
     </w:p>
     <w:p/>
-    <w:p/>
-    <w:p/>
-    <w:p/>
-    <w:p/>
-    <w:p>
-      <w:r>
-        <w:t xml:space="preserve">Hierboven is een voorbeeld van een dataset te zien bestaande uit acht </w:t>
-      </w:r>
-      <w:proofErr w:type="spellStart"/>
-      <w:r>
-        <w:t>nodes</w:t>
-      </w:r>
-      <w:proofErr w:type="spellEnd"/>
-      <w:r>
-        <w:t>.</w:t>
+    <w:p>
+      <w:r>
+        <w:t>Hierboven is een voorbeeld van een simpele dataset weergegeven, genummerd van 0 tot en met 7. Node 3 is de root en 0 het doel. Voor het gemak staan in elke node twee getallen: de afstand tot 3 en het nummer van de predecessor. Met kleuren zijn aangegeven in welke volgorde de nodes bezocht worden.</w:t>
+      </w:r>
+      <w:r>
+        <w:br/>
+        <w:t>3 is de root. 3 wordt toegevoegd aan de lijsten Q en S. Hierdoor is de queue niet leeg. 3 wordt weer uit de queue gehaald en één voor één worden de aangrenzende nodes bekeken. Hierbij worden ze toegevoegd aan de stack. Omdat zowel 2 als 6 het niet het doel is, herhaald het algoritme zich. Nu wordt 2 gecheckt. Het doel is niet gevonden. Daarna 6, ook zonder succes.</w:t>
       </w:r>
       <w:r>
         <w:t xml:space="preserve"> </w:t>
       </w:r>
       <w:r>
-        <w:t xml:space="preserve">Voor het gemak staat in elke node de afstand tot de root, node nummer 3, aangegeven, gevolgd door het nummer van de </w:t>
-      </w:r>
-      <w:proofErr w:type="spellStart"/>
-      <w:r>
-        <w:t>predecessor</w:t>
-      </w:r>
-      <w:proofErr w:type="spellEnd"/>
-      <w:r>
-        <w:t>. Een liggend streepje betekent dat er geen waarde is. (De afstand van 3 tot 3 is niets, tussen 3 en 7 is geen verbinding, enz.)</w:t>
-      </w:r>
-      <w:r>
-        <w:t xml:space="preserve"> </w:t>
-      </w:r>
-      <w:r>
-        <w:t xml:space="preserve">Het </w:t>
-      </w:r>
-      <w:proofErr w:type="spellStart"/>
-      <w:r>
-        <w:t>Breadth</w:t>
-      </w:r>
-      <w:proofErr w:type="spellEnd"/>
-      <w:r>
-        <w:t>-first search algoritme werkt als volgt:</w:t>
-      </w:r>
-    </w:p>
-    <w:p>
-      <w:pPr>
-        <w:pStyle w:val="Lijstalinea"/>
-        <w:numPr>
-          <w:ilvl w:val="0"/>
-          <w:numId w:val="6"/>
-        </w:numPr>
-      </w:pPr>
-      <w:r>
-        <w:t>Er wordt één node als root benoemd. In dit geval is dat node 3</w:t>
-      </w:r>
-      <w:r>
-        <w:t xml:space="preserve">. </w:t>
-      </w:r>
-      <w:r>
-        <w:t>Noteer de root als bezocht.</w:t>
-      </w:r>
-    </w:p>
-    <w:p>
-      <w:pPr>
-        <w:pStyle w:val="Lijstalinea"/>
-        <w:numPr>
-          <w:ilvl w:val="0"/>
-          <w:numId w:val="6"/>
-        </w:numPr>
-      </w:pPr>
-      <w:r>
-        <w:t>D</w:t>
-      </w:r>
-      <w:r>
-        <w:t xml:space="preserve">e </w:t>
-      </w:r>
-      <w:proofErr w:type="spellStart"/>
-      <w:r>
-        <w:t>nodes</w:t>
-      </w:r>
-      <w:proofErr w:type="spellEnd"/>
-      <w:r>
-        <w:t xml:space="preserve"> die aan 3 grenzen</w:t>
-      </w:r>
-      <w:r>
-        <w:t xml:space="preserve"> worden bekeken</w:t>
-      </w:r>
-      <w:r>
-        <w:t xml:space="preserve">: 2 en 6 hebben een afstand van 1. De </w:t>
-      </w:r>
-      <w:proofErr w:type="spellStart"/>
-      <w:r>
-        <w:t>predecessor</w:t>
-      </w:r>
-      <w:proofErr w:type="spellEnd"/>
-      <w:r>
-        <w:t xml:space="preserve"> van deze </w:t>
-      </w:r>
-      <w:proofErr w:type="spellStart"/>
-      <w:r>
-        <w:t>nodes</w:t>
-      </w:r>
-      <w:proofErr w:type="spellEnd"/>
-      <w:r>
-        <w:t xml:space="preserve"> is 3. 2 en 6 worden de </w:t>
-      </w:r>
-      <w:proofErr w:type="spellStart"/>
-      <w:r>
-        <w:rPr>
-          <w:b/>
-        </w:rPr>
-        <w:t>neighbors</w:t>
-      </w:r>
-      <w:proofErr w:type="spellEnd"/>
-      <w:r>
-        <w:t xml:space="preserve"> van</w:t>
-      </w:r>
-      <w:r>
-        <w:t xml:space="preserve"> 3 genoemd en dan</w:t>
-      </w:r>
-      <w:r>
-        <w:t xml:space="preserve"> 3 is de </w:t>
-      </w:r>
-      <w:proofErr w:type="spellStart"/>
-      <w:r>
-        <w:t>predecessor</w:t>
-      </w:r>
-      <w:proofErr w:type="spellEnd"/>
-      <w:r>
-        <w:t xml:space="preserve"> van 2 en 6.</w:t>
-      </w:r>
-      <w:r>
-        <w:t xml:space="preserve"> In figuur **** is aangegeven in welke volgorde alle </w:t>
-      </w:r>
-      <w:proofErr w:type="spellStart"/>
-      <w:r>
-        <w:t>nodes</w:t>
-      </w:r>
-      <w:proofErr w:type="spellEnd"/>
-      <w:r>
-        <w:t xml:space="preserve"> bezocht worden. Noteer 2 en 6 als bezocht.</w:t>
-      </w:r>
-    </w:p>
-    <w:p>
-      <w:pPr>
-        <w:pStyle w:val="Lijstalinea"/>
-        <w:numPr>
-          <w:ilvl w:val="0"/>
-          <w:numId w:val="6"/>
-        </w:numPr>
-      </w:pPr>
-      <w:r>
-        <w:t xml:space="preserve">Vervolgens worden de </w:t>
-      </w:r>
-      <w:proofErr w:type="spellStart"/>
-      <w:r>
-        <w:t>nodes</w:t>
-      </w:r>
-      <w:proofErr w:type="spellEnd"/>
-      <w:r>
-        <w:t xml:space="preserve"> die aan 2 grenzen bekeken</w:t>
-      </w:r>
-      <w:r>
-        <w:t>, mits deze nog niet eerder bezocht zijn</w:t>
-      </w:r>
-      <w:r>
-        <w:t>.</w:t>
-      </w:r>
-      <w:r>
-        <w:t xml:space="preserve"> Noteer de nieuw gecontroleerde </w:t>
-      </w:r>
-      <w:proofErr w:type="spellStart"/>
-      <w:r>
-        <w:t>nodes</w:t>
-      </w:r>
-      <w:proofErr w:type="spellEnd"/>
-      <w:r>
-        <w:t xml:space="preserve"> als bezocht.</w:t>
-      </w:r>
-      <w:r>
-        <w:t xml:space="preserve"> </w:t>
-      </w:r>
-    </w:p>
-    <w:p>
-      <w:pPr>
-        <w:pStyle w:val="Lijstalinea"/>
-        <w:numPr>
-          <w:ilvl w:val="0"/>
-          <w:numId w:val="6"/>
-        </w:numPr>
-      </w:pPr>
-      <w:r>
-        <w:t xml:space="preserve">Herhaal deze stap voor alle andere </w:t>
-      </w:r>
-      <w:proofErr w:type="spellStart"/>
-      <w:r>
-        <w:t>neighbors</w:t>
-      </w:r>
-      <w:proofErr w:type="spellEnd"/>
-      <w:r>
-        <w:t xml:space="preserve"> van de root, in dit geval node</w:t>
-      </w:r>
-      <w:r>
-        <w:t xml:space="preserve"> 6</w:t>
-      </w:r>
-    </w:p>
-    <w:p>
-      <w:pPr>
-        <w:pStyle w:val="Lijstalinea"/>
-        <w:numPr>
-          <w:ilvl w:val="0"/>
-          <w:numId w:val="6"/>
-        </w:numPr>
-      </w:pPr>
-      <w:r>
-        <w:t xml:space="preserve">Daarna worden de </w:t>
-      </w:r>
-      <w:proofErr w:type="spellStart"/>
-      <w:r>
-        <w:t>nodes</w:t>
-      </w:r>
-      <w:proofErr w:type="spellEnd"/>
-      <w:r>
-        <w:t xml:space="preserve"> </w:t>
-      </w:r>
-      <w:r>
-        <w:t xml:space="preserve">die aan de eerste orde </w:t>
-      </w:r>
-      <w:proofErr w:type="spellStart"/>
-      <w:r>
-        <w:t>neighbors</w:t>
-      </w:r>
-      <w:proofErr w:type="spellEnd"/>
-      <w:r>
-        <w:t xml:space="preserve"> grenzen bekeken.</w:t>
-      </w:r>
-      <w:r>
-        <w:t xml:space="preserve"> Ook dit gebeurt niet in één kee</w:t>
-      </w:r>
-      <w:r>
-        <w:t xml:space="preserve">r maar stapsgewijs: eerst de </w:t>
-      </w:r>
-      <w:proofErr w:type="spellStart"/>
-      <w:r>
-        <w:t>nei</w:t>
-      </w:r>
-      <w:r>
-        <w:t>ghbors</w:t>
-      </w:r>
-      <w:proofErr w:type="spellEnd"/>
-      <w:r>
-        <w:t xml:space="preserve"> van node 2, dan die van node 6.</w:t>
-      </w:r>
-      <w:r>
-        <w:t xml:space="preserve"> </w:t>
-      </w:r>
-      <w:r>
-        <w:t xml:space="preserve">Hierdoor is de </w:t>
-      </w:r>
-      <w:proofErr w:type="spellStart"/>
-      <w:r>
-        <w:t>predecessor</w:t>
-      </w:r>
-      <w:proofErr w:type="spellEnd"/>
-      <w:r>
-        <w:t xml:space="preserve"> van 5 node 2 en niet node 6.</w:t>
-      </w:r>
-      <w:r>
-        <w:br/>
-      </w:r>
-      <w:r>
-        <w:t xml:space="preserve">De afstand tot de root is bij deze </w:t>
-      </w:r>
-      <w:proofErr w:type="spellStart"/>
-      <w:r>
-        <w:t>neighbors</w:t>
-      </w:r>
-      <w:proofErr w:type="spellEnd"/>
-      <w:r>
-        <w:t xml:space="preserve"> van tweede orde</w:t>
-      </w:r>
-      <w:r>
-        <w:t xml:space="preserve"> dus 2, er moeten immers twee stappen gezet worden weer bij 3 te komen. </w:t>
-      </w:r>
-    </w:p>
-    <w:p>
-      <w:pPr>
-        <w:pStyle w:val="Lijstalinea"/>
-        <w:keepNext/>
-        <w:numPr>
-          <w:ilvl w:val="0"/>
-          <w:numId w:val="6"/>
-        </w:numPr>
-      </w:pPr>
-      <w:r>
-        <w:lastRenderedPageBreak/>
-        <w:t xml:space="preserve">Herhaal voor elke nieuwe orde aan </w:t>
-      </w:r>
-      <w:proofErr w:type="spellStart"/>
-      <w:r>
-        <w:t>nodes</w:t>
-      </w:r>
-      <w:proofErr w:type="spellEnd"/>
-      <w:r>
-        <w:t xml:space="preserve"> de voorgaande stappen totdat het doel bereikt is of alle </w:t>
-      </w:r>
-      <w:proofErr w:type="spellStart"/>
-      <w:r>
-        <w:t>nodes</w:t>
-      </w:r>
-      <w:proofErr w:type="spellEnd"/>
-      <w:r>
-        <w:t xml:space="preserve"> gecontroleerd zijn</w:t>
-      </w:r>
-      <w:r>
-        <w:t>.</w:t>
-      </w:r>
-    </w:p>
-    <w:p>
-      <w:pPr>
-        <w:keepNext/>
-        <w:jc w:val="center"/>
-      </w:pPr>
-    </w:p>
-    <w:p>
-      <w:pPr>
-        <w:pStyle w:val="Lijstalinea"/>
-        <w:keepNext/>
-        <w:ind w:left="765"/>
-      </w:pPr>
-      <w:r>
-        <w:t>e</w:t>
-      </w:r>
-      <w:r>
-        <w:t xml:space="preserve"> </w:t>
-      </w:r>
-      <w:r>
-        <w:rPr>
-          <w:noProof/>
-          <w:lang w:eastAsia="nl-NL"/>
-        </w:rPr>
-        <w:drawing>
-          <wp:inline distT="0" distB="0" distL="0" distR="0">
-            <wp:extent cx="4701703" cy="1657350"/>
-            <wp:effectExtent l="0" t="0" r="3810" b="0"/>
-            <wp:docPr id="11" name="Afbeelding 11"/>
-            <wp:cNvGraphicFramePr>
-              <a:graphicFrameLocks xmlns:a="http://schemas.openxmlformats.org/drawingml/2006/main" noChangeAspect="1"/>
-            </wp:cNvGraphicFramePr>
-            <a:graphic xmlns:a="http://schemas.openxmlformats.org/drawingml/2006/main">
-              <a:graphicData uri="http://schemas.openxmlformats.org/drawingml/2006/picture">
-                <pic:pic xmlns:pic="http://schemas.openxmlformats.org/drawingml/2006/picture">
-                  <pic:nvPicPr>
-                    <pic:cNvPr id="11" name="datasetBFS3.png"/>
-                    <pic:cNvPicPr/>
-                  </pic:nvPicPr>
-                  <pic:blipFill>
-                    <a:blip r:embed="rId9">
-                      <a:extLst>
-                        <a:ext uri="{28A0092B-C50C-407E-A947-70E740481C1C}">
-                          <a14:useLocalDpi xmlns:a14="http://schemas.microsoft.com/office/drawing/2010/main" val="0"/>
-                        </a:ext>
-                      </a:extLst>
-                    </a:blip>
-                    <a:stretch>
-                      <a:fillRect/>
-                    </a:stretch>
-                  </pic:blipFill>
-                  <pic:spPr>
-                    <a:xfrm>
-                      <a:off x="0" y="0"/>
-                      <a:ext cx="4714094" cy="1661718"/>
-                    </a:xfrm>
-                    <a:prstGeom prst="rect">
-                      <a:avLst/>
-                    </a:prstGeom>
-                  </pic:spPr>
-                </pic:pic>
-              </a:graphicData>
-            </a:graphic>
-          </wp:inline>
-        </w:drawing>
-      </w:r>
-    </w:p>
-    <w:p>
-      <w:pPr>
-        <w:pStyle w:val="Bijschrift"/>
-        <w:jc w:val="center"/>
-      </w:pPr>
-      <w:r>
-        <w:t xml:space="preserve">Figuur ****: de volgorde waarin de </w:t>
-      </w:r>
-      <w:proofErr w:type="spellStart"/>
-      <w:r>
-        <w:t>nodes</w:t>
-      </w:r>
-      <w:proofErr w:type="spellEnd"/>
-      <w:r>
-        <w:t xml:space="preserve"> bezocht </w:t>
-      </w:r>
-      <w:proofErr w:type="spellStart"/>
-      <w:r>
-        <w:t>wroden</w:t>
-      </w:r>
-      <w:proofErr w:type="spellEnd"/>
-      <w:r>
-        <w:t xml:space="preserve"> is 3 – 2 – 6 – 4 – 5 – 1 – 0</w:t>
-      </w:r>
-    </w:p>
-    <w:p>
-      <w:r>
-        <w:t xml:space="preserve">De </w:t>
-      </w:r>
-      <w:r>
-        <w:t>aangre</w:t>
-      </w:r>
-      <w:r>
-        <w:t xml:space="preserve">nzende </w:t>
-      </w:r>
-      <w:proofErr w:type="spellStart"/>
-      <w:r>
-        <w:t>nodes</w:t>
-      </w:r>
-      <w:proofErr w:type="spellEnd"/>
-      <w:r>
-        <w:t xml:space="preserve"> worden dus één voor één afgegaan. </w:t>
-      </w:r>
-      <w:r>
-        <w:t>Om te zorgen dat het programma</w:t>
-      </w:r>
-      <w:r>
-        <w:t xml:space="preserve"> weet welke </w:t>
-      </w:r>
-      <w:proofErr w:type="spellStart"/>
-      <w:r>
-        <w:t>neighbors</w:t>
-      </w:r>
-      <w:proofErr w:type="spellEnd"/>
-      <w:r>
-        <w:t xml:space="preserve"> nog aan de beurt moeten komen en</w:t>
-      </w:r>
-      <w:r>
-        <w:t xml:space="preserve"> alle </w:t>
-      </w:r>
-      <w:proofErr w:type="spellStart"/>
-      <w:r>
-        <w:t>nodes</w:t>
-      </w:r>
-      <w:proofErr w:type="spellEnd"/>
-      <w:r>
-        <w:t xml:space="preserve"> afgaat, wordt een </w:t>
-      </w:r>
-      <w:r>
-        <w:rPr>
-          <w:b/>
-        </w:rPr>
-        <w:t>queue</w:t>
-      </w:r>
-      <w:r>
-        <w:t xml:space="preserve"> gebruikt. </w:t>
-      </w:r>
-      <w:r>
-        <w:t xml:space="preserve">Dit is een wachtrij voor de </w:t>
-      </w:r>
-      <w:proofErr w:type="spellStart"/>
-      <w:r>
-        <w:t>nodes</w:t>
-      </w:r>
-      <w:proofErr w:type="spellEnd"/>
-      <w:r>
-        <w:t>, er geldt: eerste erin, eerste eruit.</w:t>
-      </w:r>
-      <w:r>
-        <w:br/>
-        <w:t xml:space="preserve">In eerste instantie is node 3 de queue. Deze node wordt eruit gehaald en de aangrenzende </w:t>
-      </w:r>
-      <w:proofErr w:type="spellStart"/>
-      <w:r>
-        <w:t>nodes</w:t>
-      </w:r>
-      <w:proofErr w:type="spellEnd"/>
-      <w:r>
-        <w:t xml:space="preserve"> worden gecheckt </w:t>
-      </w:r>
-      <w:r>
-        <w:t>en in de queue geplaatst, die</w:t>
-      </w:r>
-      <w:r>
-        <w:t xml:space="preserve"> bestaat nu uit 2 op de eerste en 6 op de tweede plek. Dan wordt 2 eruit gehaald en sluiten 4 en 5 achteraan in de queue. 3 is al bezocht en hoeft dus niet toegevoegd te worden. Telkens wordt nu de eerste node uit de queue gehaald en worden de aangrenzende, niet eerder gecontroleerde </w:t>
-      </w:r>
-      <w:proofErr w:type="spellStart"/>
-      <w:r>
-        <w:t>nodes</w:t>
-      </w:r>
-      <w:proofErr w:type="spellEnd"/>
-      <w:r>
-        <w:t xml:space="preserve"> achteraan geplaatst. Hieruit valt op te maken dat prioriteit in de queue afhankelijk is van de afstand tot de root.</w:t>
-      </w:r>
-    </w:p>
-    <w:p>
-      <w:r>
-        <w:t xml:space="preserve">Uiteindelijk wordt ook de node die als doel werd gesteld gecontroleerd. Op dat moment zou het zoekproces stilgezet kunnen worden, als je slechts geïnteresseerd bent in het doel. </w:t>
-      </w:r>
-      <w:r>
-        <w:t>Als je het</w:t>
-      </w:r>
-      <w:r>
-        <w:t xml:space="preserve"> programma</w:t>
-      </w:r>
-      <w:r>
-        <w:t xml:space="preserve"> laat doorlopen</w:t>
-      </w:r>
-      <w:r>
-        <w:t xml:space="preserve"> kan </w:t>
-      </w:r>
-      <w:r>
-        <w:t>het</w:t>
-      </w:r>
-      <w:r>
-        <w:t xml:space="preserve"> laten zien want de kortste afstand is </w:t>
-      </w:r>
-      <w:r>
-        <w:t>van de root tot het doel.</w:t>
-      </w:r>
+        <w:t>(Let hierbij op dat node 5 niet nogmaals gecheckt wordt, dit is namelijk als bij node 2 gedaan en is dus al aanwezig in lijst S) Intussen zij 4 en 5 toegevoegd aan de queue, ze zijn immers verbonden met 2. Ook hier wordt het proces herhaald, node 1 zit nu in de queue. Uiteindelijk wordt node 1 gecheckt en wordt het doel, node 0, gevonden.</w:t>
+      </w:r>
+    </w:p>
+    <w:p>
+      <w:r>
+        <w:t>Met BFS kan je de weg van de root naar het doel achterhalen. Dit is nuttig als je bijvoorbeeld een wegennetwerk hebt en wil weten wat de kortste weg van de ene naar de andere stad is.</w:t>
+      </w:r>
+      <w:bookmarkStart w:id="0" w:name="_GoBack"/>
+      <w:bookmarkEnd w:id="0"/>
     </w:p>
     <w:p/>
     <w:p>
@@ -1156,23 +732,7 @@
     </w:p>
     <w:p>
       <w:r>
-        <w:t xml:space="preserve">Evenals </w:t>
-      </w:r>
-      <w:proofErr w:type="spellStart"/>
-      <w:r>
-        <w:t>breadth</w:t>
-      </w:r>
-      <w:proofErr w:type="spellEnd"/>
-      <w:r>
-        <w:t xml:space="preserve">-first search is </w:t>
-      </w:r>
-      <w:proofErr w:type="spellStart"/>
-      <w:r>
-        <w:t>depth</w:t>
-      </w:r>
-      <w:proofErr w:type="spellEnd"/>
-      <w:r>
-        <w:t>-first search een algoritme voor het doorlopen van datasets in grafieken of trees. DFS verschilt echter op twee manieren van BFS:</w:t>
+        <w:t>Evenals breadth-first search is depth-first search een algoritme voor het doorlopen van datasets in grafieken of trees. DFS verschilt echter op twee manieren van BFS:</w:t>
       </w:r>
     </w:p>
     <w:p>
@@ -1190,15 +750,7 @@
         <w:t>stack</w:t>
       </w:r>
       <w:r>
-        <w:t xml:space="preserve"> in plaats van een queue. Waar </w:t>
-      </w:r>
-      <w:proofErr w:type="spellStart"/>
-      <w:r>
-        <w:t>nodes</w:t>
-      </w:r>
-      <w:proofErr w:type="spellEnd"/>
-      <w:r>
-        <w:t xml:space="preserve"> in een BFS systeem in een wachtrij werden geplaats met een “Als eerst erin, als eerst eruit” principe, handhaaft een DFS systeem een wachtrij meer vergelijkbaar met een stapel papieren. Telkens pak je </w:t>
+        <w:t xml:space="preserve"> in plaats van een queue. Waar nodes in een BFS systeem in een wachtrij werden geplaats met een “Als eerst erin, als eerst eruit” principe, handhaaft een DFS systeem een wachtrij meer vergelijkbaar met een stapel papieren. Telkens pak je </w:t>
       </w:r>
       <w:r>
         <w:t>het</w:t>
@@ -1227,71 +779,18 @@
           <w:numId w:val="3"/>
         </w:numPr>
       </w:pPr>
-      <w:proofErr w:type="spellStart"/>
-      <w:r>
-        <w:t>Breadth</w:t>
-      </w:r>
-      <w:proofErr w:type="spellEnd"/>
-      <w:r>
-        <w:t xml:space="preserve">-first search begon bij een root. Vervolgens werd gekeken naar alle </w:t>
-      </w:r>
-      <w:proofErr w:type="spellStart"/>
-      <w:r>
-        <w:t>neighbors</w:t>
-      </w:r>
-      <w:proofErr w:type="spellEnd"/>
-      <w:r>
-        <w:t xml:space="preserve">. Als de gewenste uitkomst niet tussen deze </w:t>
-      </w:r>
-      <w:proofErr w:type="spellStart"/>
-      <w:r>
-        <w:t>neighbors</w:t>
-      </w:r>
-      <w:proofErr w:type="spellEnd"/>
-      <w:r>
-        <w:t xml:space="preserve"> zit, worden de </w:t>
-      </w:r>
-      <w:proofErr w:type="spellStart"/>
-      <w:r>
-        <w:t>neighbors</w:t>
-      </w:r>
-      <w:proofErr w:type="spellEnd"/>
-      <w:r>
-        <w:t xml:space="preserve"> van deze </w:t>
-      </w:r>
-      <w:proofErr w:type="spellStart"/>
-      <w:r>
-        <w:t>neighbors</w:t>
-      </w:r>
-      <w:proofErr w:type="spellEnd"/>
-      <w:r>
-        <w:t xml:space="preserve"> gecontroleerd. Dit proces herhaalt zich totdat het doel gevonden is.</w:t>
+      <w:r>
+        <w:t>Breadth-first search begon bij een root. Vervolgens werd gekeken naar alle neighbors. Als de gewenste uitkomst niet tussen deze neighbors zit, worden de neighbors van deze neighbors gecontroleerd. Dit proces herhaalt zich totdat het doel gevonden is.</w:t>
       </w:r>
       <w:r>
         <w:br/>
-        <w:t xml:space="preserve">Depth-first search begint ook bij een root, maar kijkt direct naar een weg tot een node bereikt is die geen </w:t>
-      </w:r>
-      <w:proofErr w:type="spellStart"/>
-      <w:r>
-        <w:t>neighbors</w:t>
-      </w:r>
-      <w:proofErr w:type="spellEnd"/>
-      <w:r>
-        <w:t xml:space="preserve"> meer heeft. Als het doel dan niet bereikt is wordt een andere weg geprobeerd. Hiervoor wordt gebruik gemaakt van </w:t>
-      </w:r>
-      <w:proofErr w:type="spellStart"/>
+        <w:t xml:space="preserve">Depth-first search begint ook bij een root, maar kijkt direct naar een weg tot een node bereikt is die geen neighbors meer heeft. Als het doel dan niet bereikt is wordt een andere weg geprobeerd. Hiervoor wordt gebruik gemaakt van </w:t>
+      </w:r>
       <w:r>
         <w:rPr>
           <w:b/>
         </w:rPr>
-        <w:t>recursive</w:t>
-      </w:r>
-      <w:proofErr w:type="spellEnd"/>
-      <w:r>
-        <w:rPr>
-          <w:b/>
-        </w:rPr>
-        <w:t xml:space="preserve"> backtracking</w:t>
+        <w:t>recursive backtracking</w:t>
       </w:r>
       <w:r>
         <w:t>.</w:t>
@@ -1325,7 +824,7 @@
                     </pic:cNvPicPr>
                   </pic:nvPicPr>
                   <pic:blipFill>
-                    <a:blip r:embed="rId10">
+                    <a:blip r:embed="rId8">
                       <a:extLst>
                         <a:ext uri="{28A0092B-C50C-407E-A947-70E740481C1C}">
                           <a14:useLocalDpi xmlns:a14="http://schemas.microsoft.com/office/drawing/2010/main" val="0"/>
@@ -1373,132 +872,28 @@
     </w:p>
     <w:p>
       <w:r>
-        <w:t xml:space="preserve">Ook bij DFS hebben de </w:t>
-      </w:r>
-      <w:proofErr w:type="spellStart"/>
-      <w:r>
-        <w:t>nodes</w:t>
-      </w:r>
-      <w:proofErr w:type="spellEnd"/>
-      <w:r>
-        <w:t xml:space="preserve"> een state: bezocht of niet bezocht.</w:t>
+        <w:t>Ook bij DFS hebben de nodes een state: bezocht of niet bezocht.</w:t>
       </w:r>
       <w:r>
         <w:br/>
-        <w:t xml:space="preserve">Ten eerste wordt de root gekozen en wordt deze als bezocht opgeslagen. Zoals te zien wordt er vanaf de root één (willekeurige) </w:t>
-      </w:r>
-      <w:proofErr w:type="spellStart"/>
-      <w:r>
-        <w:t>neighbor</w:t>
-      </w:r>
-      <w:proofErr w:type="spellEnd"/>
-      <w:r>
-        <w:t xml:space="preserve"> gekozen om te onderzoeken. Elke bezochte </w:t>
-      </w:r>
-      <w:proofErr w:type="spellStart"/>
-      <w:r>
-        <w:t>neighbor</w:t>
-      </w:r>
-      <w:proofErr w:type="spellEnd"/>
-      <w:r>
-        <w:t xml:space="preserve"> wordt als bezocht genoteerd. De root wordt in de stack geplaats. Als de gekozen </w:t>
-      </w:r>
-      <w:proofErr w:type="spellStart"/>
-      <w:r>
-        <w:t>neighbor</w:t>
-      </w:r>
-      <w:proofErr w:type="spellEnd"/>
-      <w:r>
-        <w:t xml:space="preserve"> niet het doel is, </w:t>
+        <w:t xml:space="preserve">Ten eerste wordt de root gekozen en wordt deze als bezocht opgeslagen. Zoals te zien wordt er vanaf de root één (willekeurige) neighbor gekozen om te onderzoeken. Elke bezochte neighbor wordt als bezocht genoteerd. De root wordt in de stack geplaats. Als de gekozen neighbor niet het doel is, </w:t>
       </w:r>
       <w:r>
         <w:lastRenderedPageBreak/>
-        <w:t xml:space="preserve">wordt de meest recentelijk toegevoegde node, de root, gehaald, de eerst bezochte had immers geen aanliggende </w:t>
-      </w:r>
-      <w:proofErr w:type="spellStart"/>
-      <w:r>
-        <w:t>nodes</w:t>
-      </w:r>
-      <w:proofErr w:type="spellEnd"/>
-      <w:r>
-        <w:t xml:space="preserve"> om te onderzoeken. Deze tweede </w:t>
-      </w:r>
-      <w:proofErr w:type="spellStart"/>
-      <w:r>
-        <w:t>neighbor</w:t>
-      </w:r>
-      <w:proofErr w:type="spellEnd"/>
-      <w:r>
-        <w:t xml:space="preserve">, cirkel 2 in de figuur, heeft wel een </w:t>
-      </w:r>
-      <w:proofErr w:type="spellStart"/>
-      <w:r>
-        <w:t>neighbor</w:t>
-      </w:r>
-      <w:proofErr w:type="spellEnd"/>
-      <w:r>
-        <w:t xml:space="preserve">. Deze wordt gecontroleerd, evenals diens </w:t>
-      </w:r>
-      <w:proofErr w:type="spellStart"/>
-      <w:r>
-        <w:t>neighbors</w:t>
-      </w:r>
-      <w:proofErr w:type="spellEnd"/>
-      <w:r>
-        <w:t>. Telkens wordt de huidige node toegevoegd aan de stack.</w:t>
+        <w:t>wordt de meest recentelijk toegevoegde node, de root, gehaald, de eerst bezochte had immers geen aanliggende nodes om te onderzoeken. Deze tweede neighbor, cirkel 2 in de figuur, heeft wel een neighbor. Deze wordt gecontroleerd, evenals diens neighbors. Telkens wordt de huidige node toegevoegd aan de stack.</w:t>
       </w:r>
       <w:r>
         <w:br/>
-        <w:t xml:space="preserve">Als het programma de laatste in een reeks </w:t>
-      </w:r>
-      <w:proofErr w:type="spellStart"/>
-      <w:r>
-        <w:t>nodes</w:t>
-      </w:r>
-      <w:proofErr w:type="spellEnd"/>
-      <w:r>
-        <w:t xml:space="preserve"> bereikt heeft, wordt de bovenste node uit de stack gepakt en gekeken of daar nog niet bezochte </w:t>
-      </w:r>
-      <w:proofErr w:type="spellStart"/>
-      <w:r>
-        <w:t>nodes</w:t>
-      </w:r>
-      <w:proofErr w:type="spellEnd"/>
-      <w:r>
-        <w:t xml:space="preserve"> aan grenzen. Dit wordt backtracking genoemd.</w:t>
+        <w:t>Als het programma de laatste in een reeks nodes bereikt heeft, wordt de bovenste node uit de stack gepakt en gekeken of daar nog niet bezochte nodes aan grenzen. Dit wordt backtracking genoemd.</w:t>
       </w:r>
       <w:r>
         <w:br/>
-        <w:t xml:space="preserve">Dit proces wordt herhaald totdat het doel gevonden is of totdat alle </w:t>
-      </w:r>
-      <w:proofErr w:type="spellStart"/>
-      <w:r>
-        <w:t>nodes</w:t>
-      </w:r>
-      <w:proofErr w:type="spellEnd"/>
-      <w:r>
-        <w:t xml:space="preserve"> geweest zijn.</w:t>
-      </w:r>
-    </w:p>
-    <w:p>
-      <w:r>
-        <w:t xml:space="preserve">Als vuistregel kan het volgende gehanteerd worden: </w:t>
-      </w:r>
-      <w:proofErr w:type="spellStart"/>
-      <w:r>
-        <w:t>depth</w:t>
-      </w:r>
-      <w:proofErr w:type="spellEnd"/>
-      <w:r>
-        <w:t xml:space="preserve">-first search wordt gebruikt als je weet dat er maar één uitkomst is, </w:t>
-      </w:r>
-      <w:proofErr w:type="spellStart"/>
-      <w:r>
-        <w:t>breadth</w:t>
-      </w:r>
-      <w:proofErr w:type="spellEnd"/>
-      <w:r>
-        <w:t>-first search als je de kortste weg wil weten.</w:t>
+        <w:t>Dit proces wordt herhaald totdat het doel gevonden is of totdat alle nodes geweest zijn.</w:t>
+      </w:r>
+    </w:p>
+    <w:p>
+      <w:r>
+        <w:t>Als vuistregel kan het volgende gehanteerd worden: depth-first search wordt gebruikt als je weet dat er maar één uitkomst is, breadth-first search als je de kortste weg wil weten.</w:t>
       </w:r>
     </w:p>
     <w:p>
@@ -1518,13 +913,8 @@
       <w:pPr>
         <w:pStyle w:val="Kop2"/>
       </w:pPr>
-      <w:proofErr w:type="spellStart"/>
-      <w:r>
-        <w:t>Breadth</w:t>
-      </w:r>
-      <w:proofErr w:type="spellEnd"/>
-      <w:r>
-        <w:t>-first search</w:t>
+      <w:r>
+        <w:t>Breadth-first search</w:t>
       </w:r>
     </w:p>
     <w:p>
@@ -1555,7 +945,7 @@
                     </pic:cNvPicPr>
                   </pic:nvPicPr>
                   <pic:blipFill>
-                    <a:blip r:embed="rId11">
+                    <a:blip r:embed="rId9">
                       <a:extLst>
                         <a:ext uri="{28A0092B-C50C-407E-A947-70E740481C1C}">
                           <a14:useLocalDpi xmlns:a14="http://schemas.microsoft.com/office/drawing/2010/main" val="0"/>
@@ -1602,15 +992,7 @@
       </w:r>
       <w:r>
         <w:br/>
-        <w:t xml:space="preserve">Stel, persoon A wil nu iets tegen F zeggen. In een kleine dataset als deze is makkelijk met het oog te zien dat de snelste manier hiervoor A – C – F is en dat A – B – C – E – F veel langer is. Bij grotere datasets is dit echter al snel moeilijk met zekerheid te zeggen. Hiervoor kan </w:t>
-      </w:r>
-      <w:proofErr w:type="spellStart"/>
-      <w:r>
-        <w:t>breadth</w:t>
-      </w:r>
-      <w:proofErr w:type="spellEnd"/>
-      <w:r>
-        <w:t>-first search ingezet worden.</w:t>
+        <w:t>Stel, persoon A wil nu iets tegen F zeggen. In een kleine dataset als deze is makkelijk met het oog te zien dat de snelste manier hiervoor A – C – F is en dat A – B – C – E – F veel langer is. Bij grotere datasets is dit echter al snel moeilijk met zekerheid te zeggen. Hiervoor kan breadth-first search ingezet worden.</w:t>
       </w:r>
     </w:p>
     <w:p>
@@ -1651,7 +1033,7 @@
                     </pic:cNvPicPr>
                   </pic:nvPicPr>
                   <pic:blipFill>
-                    <a:blip r:embed="rId12">
+                    <a:blip r:embed="rId10">
                       <a:extLst>
                         <a:ext uri="{28A0092B-C50C-407E-A947-70E740481C1C}">
                           <a14:useLocalDpi xmlns:a14="http://schemas.microsoft.com/office/drawing/2010/main" val="0"/>
@@ -1709,15 +1091,7 @@
         </w:numPr>
       </w:pPr>
       <w:r>
-        <w:t xml:space="preserve">Maak de start cel </w:t>
-      </w:r>
-      <w:proofErr w:type="spellStart"/>
-      <w:r>
-        <w:t>current</w:t>
-      </w:r>
-      <w:proofErr w:type="spellEnd"/>
-      <w:r>
-        <w:t xml:space="preserve"> en markeer deze als bezocht.</w:t>
+        <w:t>Maak de start cel current en markeer deze als bezocht.</w:t>
       </w:r>
     </w:p>
     <w:p>
@@ -1741,23 +1115,7 @@
         </w:numPr>
       </w:pPr>
       <w:r>
-        <w:t xml:space="preserve">Als </w:t>
-      </w:r>
-      <w:proofErr w:type="spellStart"/>
-      <w:r>
-        <w:t>current</w:t>
-      </w:r>
-      <w:proofErr w:type="spellEnd"/>
-      <w:r>
-        <w:t xml:space="preserve"> </w:t>
-      </w:r>
-      <w:proofErr w:type="spellStart"/>
-      <w:r>
-        <w:t>neighbors</w:t>
-      </w:r>
-      <w:proofErr w:type="spellEnd"/>
-      <w:r>
-        <w:t xml:space="preserve"> heeft die nog niet bezocht zijn</w:t>
+        <w:t>Als current neighbors heeft die nog niet bezocht zijn</w:t>
       </w:r>
     </w:p>
     <w:p>
@@ -1769,13 +1127,8 @@
         </w:numPr>
       </w:pPr>
       <w:r>
-        <w:t xml:space="preserve">Kies willekeurig een van de </w:t>
-      </w:r>
-      <w:proofErr w:type="spellStart"/>
-      <w:r>
-        <w:t>neighbors</w:t>
-      </w:r>
-      <w:proofErr w:type="spellEnd"/>
+        <w:t>Kies willekeurig een van de neighbors</w:t>
+      </w:r>
     </w:p>
     <w:p>
       <w:pPr>
@@ -1786,15 +1139,7 @@
         </w:numPr>
       </w:pPr>
       <w:r>
-        <w:t xml:space="preserve">Voeg </w:t>
-      </w:r>
-      <w:proofErr w:type="spellStart"/>
-      <w:r>
-        <w:t>current</w:t>
-      </w:r>
-      <w:proofErr w:type="spellEnd"/>
-      <w:r>
-        <w:t xml:space="preserve"> toe aan de stack</w:t>
+        <w:t>Voeg current toe aan de stack</w:t>
       </w:r>
     </w:p>
     <w:p>
@@ -1818,15 +1163,7 @@
         </w:numPr>
       </w:pPr>
       <w:r>
-        <w:t xml:space="preserve">Benoem de gekozen cel als </w:t>
-      </w:r>
-      <w:proofErr w:type="spellStart"/>
-      <w:r>
-        <w:t>current</w:t>
-      </w:r>
-      <w:proofErr w:type="spellEnd"/>
-      <w:r>
-        <w:t xml:space="preserve"> en zet de state op bezocht</w:t>
+        <w:t>Benoem de gekozen cel als current en zet de state op bezocht</w:t>
       </w:r>
     </w:p>
     <w:p>
@@ -1862,13 +1199,8 @@
         </w:numPr>
       </w:pPr>
       <w:r>
-        <w:t xml:space="preserve">Maak deze cel </w:t>
-      </w:r>
-      <w:proofErr w:type="spellStart"/>
-      <w:r>
-        <w:t>current</w:t>
-      </w:r>
-      <w:proofErr w:type="spellEnd"/>
+        <w:t>Maak deze cel current</w:t>
+      </w:r>
     </w:p>
     <w:p>
       <w:pPr>
@@ -1893,13 +1225,8 @@
       </w:r>
     </w:p>
     <w:p>
-      <w:proofErr w:type="spellStart"/>
-      <w:r>
-        <w:t>Breadth</w:t>
-      </w:r>
-      <w:proofErr w:type="spellEnd"/>
-      <w:r>
-        <w:t>-first search en Depth-first search zijn beide algoritmes met vele toepassingen. Toch kunnen beide algoritmes niet als zelflerend worden beschouwd, ze verbeteren hun manier van zoeken namelijk niet. Hoe zit een zelflerend systeem dan wel in elkaar?</w:t>
+      <w:r>
+        <w:t>Breadth-first search en Depth-first search zijn beide algoritmes met vele toepassingen. Toch kunnen beide algoritmes niet als zelflerend worden beschouwd, ze verbeteren hun manier van zoeken namelijk niet. Hoe zit een zelflerend systeem dan wel in elkaar?</w:t>
       </w:r>
       <w:r>
         <w:t xml:space="preserve"> </w:t>
@@ -1910,13 +1237,8 @@
         <w:pStyle w:val="Kop1"/>
       </w:pPr>
       <w:r>
-        <w:t xml:space="preserve">Machine </w:t>
-      </w:r>
-      <w:proofErr w:type="spellStart"/>
-      <w:r>
-        <w:t>learning</w:t>
-      </w:r>
-      <w:proofErr w:type="spellEnd"/>
+        <w:t>Machine learning</w:t>
+      </w:r>
     </w:p>
     <w:p>
       <w:r>
@@ -1972,27 +1294,14 @@
                             <w:r>
                               <w:t xml:space="preserve">Figuur </w:t>
                             </w:r>
-                            <w:r>
-                              <w:fldChar w:fldCharType="begin"/>
-                            </w:r>
-                            <w:r>
-                              <w:instrText xml:space="preserve"> SEQ Figuur \* ARABIC </w:instrText>
-                            </w:r>
-                            <w:r>
-                              <w:fldChar w:fldCharType="separate"/>
-                            </w:r>
-                            <w:r>
-                              <w:rPr>
-                                <w:noProof/>
-                              </w:rPr>
-                              <w:t>2</w:t>
-                            </w:r>
-                            <w:r>
-                              <w:rPr>
-                                <w:noProof/>
-                              </w:rPr>
-                              <w:fldChar w:fldCharType="end"/>
-                            </w:r>
+                            <w:fldSimple w:instr=" SEQ Figuur \* ARABIC ">
+                              <w:r>
+                                <w:rPr>
+                                  <w:noProof/>
+                                </w:rPr>
+                                <w:t>2</w:t>
+                              </w:r>
+                            </w:fldSimple>
                             <w:r>
                               <w:tab/>
                               <w:t>Schematische weergave van een zelflerend systeem</w:t>
@@ -2020,11 +1329,7 @@
           </mc:Choice>
           <mc:Fallback>
             <w:pict>
-              <v:shapetype id="_x0000_t202" coordsize="21600,21600" o:spt="202" path="m,l,21600r21600,l21600,xe">
-                <v:stroke joinstyle="miter"/>
-                <v:path gradientshapeok="t" o:connecttype="rect"/>
-              </v:shapetype>
-              <v:shape id="Tekstvak 10" o:spid="_x0000_s1027" type="#_x0000_t202" style="position:absolute;margin-left:-.2pt;margin-top:221.45pt;width:453.6pt;height:20.25pt;z-index:251660288;visibility:visible;mso-wrap-style:square;mso-width-percent:0;mso-height-percent:0;mso-wrap-distance-left:9pt;mso-wrap-distance-top:0;mso-wrap-distance-right:9pt;mso-wrap-distance-bottom:0;mso-position-horizontal:absolute;mso-position-horizontal-relative:text;mso-position-vertical:absolute;mso-position-vertical-relative:text;mso-width-percent:0;mso-height-percent:0;mso-width-relative:page;mso-height-relative:page;v-text-anchor:top" o:gfxdata="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" stroked="f">
+              <v:shape w14:anchorId="79654268" id="Tekstvak 10" o:spid="_x0000_s1027" type="#_x0000_t202" style="position:absolute;margin-left:-.2pt;margin-top:221.45pt;width:453.6pt;height:20.25pt;z-index:251660288;visibility:visible;mso-wrap-style:square;mso-width-percent:0;mso-height-percent:0;mso-wrap-distance-left:9pt;mso-wrap-distance-top:0;mso-wrap-distance-right:9pt;mso-wrap-distance-bottom:0;mso-position-horizontal:absolute;mso-position-horizontal-relative:text;mso-position-vertical:absolute;mso-position-vertical-relative:text;mso-width-percent:0;mso-height-percent:0;mso-width-relative:page;mso-height-relative:page;v-text-anchor:top" o:gfxdata="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" stroked="f">
                 <v:textbox style="mso-fit-shape-to-text:t" inset="0,0,0,0">
                   <w:txbxContent>
                     <w:p>
@@ -2037,27 +1342,14 @@
                       <w:r>
                         <w:t xml:space="preserve">Figuur </w:t>
                       </w:r>
-                      <w:r>
-                        <w:fldChar w:fldCharType="begin"/>
-                      </w:r>
-                      <w:r>
-                        <w:instrText xml:space="preserve"> SEQ Figuur \* ARABIC </w:instrText>
-                      </w:r>
-                      <w:r>
-                        <w:fldChar w:fldCharType="separate"/>
-                      </w:r>
-                      <w:r>
-                        <w:rPr>
-                          <w:noProof/>
-                        </w:rPr>
-                        <w:t>2</w:t>
-                      </w:r>
-                      <w:r>
-                        <w:rPr>
-                          <w:noProof/>
-                        </w:rPr>
-                        <w:fldChar w:fldCharType="end"/>
-                      </w:r>
+                      <w:fldSimple w:instr=" SEQ Figuur \* ARABIC ">
+                        <w:r>
+                          <w:rPr>
+                            <w:noProof/>
+                          </w:rPr>
+                          <w:t>2</w:t>
+                        </w:r>
+                      </w:fldSimple>
                       <w:r>
                         <w:tab/>
                         <w:t>Schematische weergave van een zelflerend systeem</w:t>
@@ -2072,15 +1364,7 @@
         </mc:AlternateContent>
       </w:r>
       <w:r>
-        <w:t xml:space="preserve">Een zelflerend systeem is een algoritme gebaseerd op machine </w:t>
-      </w:r>
-      <w:proofErr w:type="spellStart"/>
-      <w:r>
-        <w:t>learning</w:t>
-      </w:r>
-      <w:proofErr w:type="spellEnd"/>
-      <w:r>
-        <w:t xml:space="preserve">. </w:t>
+        <w:t xml:space="preserve">Een zelflerend systeem is een algoritme gebaseerd op machine learning. </w:t>
       </w:r>
       <w:r>
         <w:rPr>
@@ -2089,7 +1373,6 @@
         </w:rPr>
         <w:t xml:space="preserve">Machine learning </w:t>
       </w:r>
-      <w:proofErr w:type="spellStart"/>
       <w:r>
         <w:rPr>
           <w:rStyle w:val="CitaatChar"/>
@@ -2097,7 +1380,6 @@
         </w:rPr>
         <w:t>werd</w:t>
       </w:r>
-      <w:proofErr w:type="spellEnd"/>
       <w:r>
         <w:rPr>
           <w:rStyle w:val="CitaatChar"/>
@@ -2111,89 +1393,11 @@
         </w:rPr>
         <w:t xml:space="preserve"> Arthur Samuel, </w:t>
       </w:r>
-      <w:proofErr w:type="spellStart"/>
       <w:r>
         <w:rPr>
           <w:lang w:val="en-GB"/>
         </w:rPr>
-        <w:t>een</w:t>
-      </w:r>
-      <w:proofErr w:type="spellEnd"/>
-      <w:r>
-        <w:rPr>
-          <w:lang w:val="en-GB"/>
-        </w:rPr>
-        <w:t xml:space="preserve"> </w:t>
-      </w:r>
-      <w:proofErr w:type="spellStart"/>
-      <w:r>
-        <w:rPr>
-          <w:lang w:val="en-GB"/>
-        </w:rPr>
-        <w:t>pionier</w:t>
-      </w:r>
-      <w:proofErr w:type="spellEnd"/>
-      <w:r>
-        <w:rPr>
-          <w:lang w:val="en-GB"/>
-        </w:rPr>
-        <w:t xml:space="preserve"> op </w:t>
-      </w:r>
-      <w:proofErr w:type="spellStart"/>
-      <w:r>
-        <w:rPr>
-          <w:lang w:val="en-GB"/>
-        </w:rPr>
-        <w:t>dit</w:t>
-      </w:r>
-      <w:proofErr w:type="spellEnd"/>
-      <w:r>
-        <w:rPr>
-          <w:lang w:val="en-GB"/>
-        </w:rPr>
-        <w:t xml:space="preserve"> </w:t>
-      </w:r>
-      <w:proofErr w:type="spellStart"/>
-      <w:r>
-        <w:rPr>
-          <w:lang w:val="en-GB"/>
-        </w:rPr>
-        <w:t>gebied</w:t>
-      </w:r>
-      <w:proofErr w:type="spellEnd"/>
-      <w:r>
-        <w:rPr>
-          <w:lang w:val="en-GB"/>
-        </w:rPr>
-        <w:t xml:space="preserve">, </w:t>
-      </w:r>
-      <w:proofErr w:type="spellStart"/>
-      <w:r>
-        <w:rPr>
-          <w:lang w:val="en-GB"/>
-        </w:rPr>
-        <w:t>gedefinieerd</w:t>
-      </w:r>
-      <w:proofErr w:type="spellEnd"/>
-      <w:r>
-        <w:rPr>
-          <w:lang w:val="en-GB"/>
-        </w:rPr>
-        <w:t xml:space="preserve"> </w:t>
-      </w:r>
-      <w:proofErr w:type="spellStart"/>
-      <w:r>
-        <w:rPr>
-          <w:lang w:val="en-GB"/>
-        </w:rPr>
-        <w:t>als</w:t>
-      </w:r>
-      <w:proofErr w:type="spellEnd"/>
-      <w:r>
-        <w:rPr>
-          <w:lang w:val="en-GB"/>
-        </w:rPr>
-        <w:t>:</w:t>
+        <w:t>een pionier op dit gebied, gedefinieerd als:</w:t>
       </w:r>
       <w:r>
         <w:rPr>
@@ -2214,6 +1418,10 @@
     </w:p>
     <w:p>
       <w:r>
+        <w:rPr>
+          <w:noProof/>
+          <w:lang w:eastAsia="nl-NL"/>
+        </w:rPr>
         <w:drawing>
           <wp:anchor distT="0" distB="0" distL="114300" distR="114300" simplePos="0" relativeHeight="251664384" behindDoc="0" locked="0" layoutInCell="1" allowOverlap="1" wp14:anchorId="69F51C3A" wp14:editId="7B48C0CC">
             <wp:simplePos x="0" y="0"/>
@@ -2238,7 +1446,7 @@
                     <pic:cNvPicPr/>
                   </pic:nvPicPr>
                   <pic:blipFill>
-                    <a:blip r:embed="rId13">
+                    <a:blip r:embed="rId11">
                       <a:extLst>
                         <a:ext uri="{28A0092B-C50C-407E-A947-70E740481C1C}">
                           <a14:useLocalDpi xmlns:a14="http://schemas.microsoft.com/office/drawing/2010/main" val="0"/>
@@ -2278,8 +1486,6 @@
       <w:r>
         <w:t xml:space="preserve">Er zijn veel verschillende algoritmes die gebruikt kunnen worden voor een zelflerend systeem. Elk algoritme heeft voor- en nadelen en is geschikt voor andere doeleinden. Een aantal van deze algoritmes zullen we in de tweede deelvraag behandelen. </w:t>
       </w:r>
-      <w:bookmarkStart w:id="0" w:name="_GoBack"/>
-      <w:bookmarkEnd w:id="0"/>
     </w:p>
     <w:p>
       <w:pPr>
@@ -2304,6 +1510,8 @@
       <w:r>
         <w:rPr>
           <w:rStyle w:val="Kop1Char"/>
+          <w:noProof/>
+          <w:lang w:eastAsia="nl-NL"/>
         </w:rPr>
         <w:lastRenderedPageBreak/>
         <w:drawing>
@@ -2330,7 +1538,7 @@
                     <pic:cNvPicPr/>
                   </pic:nvPicPr>
                   <pic:blipFill>
-                    <a:blip r:embed="rId14">
+                    <a:blip r:embed="rId12">
                       <a:extLst>
                         <a:ext uri="{28A0092B-C50C-407E-A947-70E740481C1C}">
                           <a14:useLocalDpi xmlns:a14="http://schemas.microsoft.com/office/drawing/2010/main" val="0"/>
@@ -2412,27 +1620,14 @@
                             <w:r>
                               <w:t xml:space="preserve">Figuur </w:t>
                             </w:r>
-                            <w:r>
-                              <w:fldChar w:fldCharType="begin"/>
-                            </w:r>
-                            <w:r>
-                              <w:instrText xml:space="preserve"> SEQ Figuur \* ARABIC </w:instrText>
-                            </w:r>
-                            <w:r>
-                              <w:fldChar w:fldCharType="separate"/>
-                            </w:r>
-                            <w:r>
-                              <w:rPr>
-                                <w:noProof/>
-                              </w:rPr>
-                              <w:t>3</w:t>
-                            </w:r>
-                            <w:r>
-                              <w:rPr>
-                                <w:noProof/>
-                              </w:rPr>
-                              <w:fldChar w:fldCharType="end"/>
-                            </w:r>
+                            <w:fldSimple w:instr=" SEQ Figuur \* ARABIC ">
+                              <w:r>
+                                <w:rPr>
+                                  <w:noProof/>
+                                </w:rPr>
+                                <w:t>3</w:t>
+                              </w:r>
+                            </w:fldSimple>
                             <w:r>
                               <w:t xml:space="preserve"> </w:t>
                             </w:r>
@@ -2466,7 +1661,7 @@
           </mc:Choice>
           <mc:Fallback>
             <w:pict>
-              <v:shape id="Tekstvak 6" o:spid="_x0000_s1028" type="#_x0000_t202" style="position:absolute;margin-left:22.2pt;margin-top:162.1pt;width:444.05pt;height:20.25pt;z-index:251662336;visibility:visible;mso-wrap-style:square;mso-width-percent:0;mso-height-percent:0;mso-wrap-distance-left:9pt;mso-wrap-distance-top:0;mso-wrap-distance-right:9pt;mso-wrap-distance-bottom:0;mso-position-horizontal:absolute;mso-position-horizontal-relative:text;mso-position-vertical:absolute;mso-position-vertical-relative:text;mso-width-percent:0;mso-height-percent:0;mso-width-relative:page;mso-height-relative:page;v-text-anchor:top" o:gfxdata="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" stroked="f">
+              <v:shape w14:anchorId="7AEA687B" id="Tekstvak 6" o:spid="_x0000_s1028" type="#_x0000_t202" style="position:absolute;margin-left:22.2pt;margin-top:162.1pt;width:444.05pt;height:20.25pt;z-index:251662336;visibility:visible;mso-wrap-style:square;mso-width-percent:0;mso-height-percent:0;mso-wrap-distance-left:9pt;mso-wrap-distance-top:0;mso-wrap-distance-right:9pt;mso-wrap-distance-bottom:0;mso-position-horizontal:absolute;mso-position-horizontal-relative:text;mso-position-vertical:absolute;mso-position-vertical-relative:text;mso-width-percent:0;mso-height-percent:0;mso-width-relative:page;mso-height-relative:page;v-text-anchor:top" o:gfxdata="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" stroked="f">
                 <v:textbox style="mso-fit-shape-to-text:t" inset="0,0,0,0">
                   <w:txbxContent>
                     <w:p>
@@ -2476,27 +1671,14 @@
                       <w:r>
                         <w:t xml:space="preserve">Figuur </w:t>
                       </w:r>
-                      <w:r>
-                        <w:fldChar w:fldCharType="begin"/>
-                      </w:r>
-                      <w:r>
-                        <w:instrText xml:space="preserve"> SEQ Figuur \* ARABIC </w:instrText>
-                      </w:r>
-                      <w:r>
-                        <w:fldChar w:fldCharType="separate"/>
-                      </w:r>
-                      <w:r>
-                        <w:rPr>
-                          <w:noProof/>
-                        </w:rPr>
-                        <w:t>3</w:t>
-                      </w:r>
-                      <w:r>
-                        <w:rPr>
-                          <w:noProof/>
-                        </w:rPr>
-                        <w:fldChar w:fldCharType="end"/>
-                      </w:r>
+                      <w:fldSimple w:instr=" SEQ Figuur \* ARABIC ">
+                        <w:r>
+                          <w:rPr>
+                            <w:noProof/>
+                          </w:rPr>
+                          <w:t>3</w:t>
+                        </w:r>
+                      </w:fldSimple>
                       <w:r>
                         <w:t xml:space="preserve"> </w:t>
                       </w:r>
@@ -2559,126 +1741,66 @@
         <w:br/>
         <w:t xml:space="preserve">Er zijn drie prominente manieren waarop een zelflerend systeem getraind kan worden: </w:t>
       </w:r>
-      <w:proofErr w:type="spellStart"/>
       <w:r>
         <w:rPr>
           <w:b/>
         </w:rPr>
         <w:t>supervised</w:t>
       </w:r>
-      <w:proofErr w:type="spellEnd"/>
       <w:r>
         <w:t xml:space="preserve">, </w:t>
       </w:r>
-      <w:proofErr w:type="spellStart"/>
       <w:r>
         <w:rPr>
           <w:b/>
         </w:rPr>
         <w:t>unsupervised</w:t>
       </w:r>
-      <w:proofErr w:type="spellEnd"/>
       <w:r>
         <w:t xml:space="preserve"> en </w:t>
       </w:r>
-      <w:proofErr w:type="spellStart"/>
       <w:r>
         <w:rPr>
           <w:b/>
         </w:rPr>
-        <w:t>reinforcement</w:t>
-      </w:r>
-      <w:proofErr w:type="spellEnd"/>
+        <w:t>reinforcement learning</w:t>
+      </w:r>
+      <w:r>
+        <w:t>.</w:t>
+      </w:r>
+    </w:p>
+    <w:p>
+      <w:pPr>
+        <w:pStyle w:val="Geenafstand"/>
+      </w:pPr>
+      <w:r>
+        <w:br/>
+      </w:r>
+      <w:r>
+        <w:br/>
+      </w:r>
+      <w:r>
+        <w:rPr>
+          <w:rStyle w:val="Kop2Char"/>
+        </w:rPr>
+        <w:t>Supervised Learning</w:t>
+      </w:r>
+    </w:p>
+    <w:p>
+      <w:r>
+        <w:t xml:space="preserve">In het geval van supervised learning heb je te maken met </w:t>
+      </w:r>
       <w:r>
         <w:rPr>
           <w:b/>
         </w:rPr>
-        <w:t xml:space="preserve"> </w:t>
-      </w:r>
-      <w:proofErr w:type="spellStart"/>
-      <w:r>
-        <w:rPr>
-          <w:b/>
-        </w:rPr>
-        <w:t>learning</w:t>
-      </w:r>
-      <w:proofErr w:type="spellEnd"/>
-      <w:r>
-        <w:t>.</w:t>
-      </w:r>
-    </w:p>
-    <w:p>
-      <w:pPr>
-        <w:pStyle w:val="Geenafstand"/>
-      </w:pPr>
-      <w:r>
-        <w:br/>
-      </w:r>
-      <w:r>
-        <w:br/>
-      </w:r>
-      <w:proofErr w:type="spellStart"/>
-      <w:r>
-        <w:rPr>
-          <w:rStyle w:val="Kop2Char"/>
-        </w:rPr>
-        <w:t>Supervised</w:t>
-      </w:r>
-      <w:proofErr w:type="spellEnd"/>
-      <w:r>
-        <w:rPr>
-          <w:rStyle w:val="Kop2Char"/>
-        </w:rPr>
-        <w:t xml:space="preserve"> Learning</w:t>
-      </w:r>
-    </w:p>
-    <w:p>
-      <w:r>
-        <w:t xml:space="preserve">In het geval van </w:t>
-      </w:r>
-      <w:proofErr w:type="spellStart"/>
-      <w:r>
-        <w:t>supervised</w:t>
-      </w:r>
-      <w:proofErr w:type="spellEnd"/>
-      <w:r>
-        <w:t xml:space="preserve"> </w:t>
-      </w:r>
-      <w:proofErr w:type="spellStart"/>
-      <w:r>
-        <w:t>learning</w:t>
-      </w:r>
-      <w:proofErr w:type="spellEnd"/>
-      <w:r>
-        <w:t xml:space="preserve"> heb je te maken met </w:t>
-      </w:r>
-      <w:proofErr w:type="spellStart"/>
-      <w:r>
-        <w:rPr>
-          <w:b/>
-        </w:rPr>
-        <w:t>labeled</w:t>
-      </w:r>
-      <w:proofErr w:type="spellEnd"/>
-      <w:r>
-        <w:rPr>
-          <w:b/>
-        </w:rPr>
-        <w:t xml:space="preserve"> </w:t>
+        <w:t xml:space="preserve">labeled </w:t>
       </w:r>
       <w:r>
         <w:t>training data</w:t>
       </w:r>
       <w:r>
-        <w:t xml:space="preserve">. Anders gezegd: van een bepaalde input is de gewenste output al bekend. Een klassiek voorbeeld van een </w:t>
-      </w:r>
-      <w:proofErr w:type="spellStart"/>
-      <w:r>
-        <w:t>labeled</w:t>
-      </w:r>
-      <w:proofErr w:type="spellEnd"/>
-      <w:r>
-        <w:t xml:space="preserve"> dataset is een dataset van huisprijzen en huiseigenschappen (zie figuur xx)</w:t>
+        <w:t>. Anders gezegd: van een bepaalde input is de gewenste output al bekend. Een klassiek voorbeeld van een labeled dataset is een dataset van huisprijzen en huiseigenschappen (zie figuur xx)</w:t>
       </w:r>
     </w:p>
     <w:tbl>
@@ -3046,15 +2168,7 @@
     </w:tbl>
     <w:p>
       <w:r>
-        <w:t xml:space="preserve">Figuur xx </w:t>
-      </w:r>
-      <w:proofErr w:type="spellStart"/>
-      <w:r>
-        <w:t>Labeled</w:t>
-      </w:r>
-      <w:proofErr w:type="spellEnd"/>
-      <w:r>
-        <w:t xml:space="preserve"> dataset </w:t>
+        <w:t xml:space="preserve">Figuur xx Labeled dataset </w:t>
       </w:r>
       <w:r>
         <w:br/>
@@ -3072,45 +2186,19 @@
       <w:pPr>
         <w:pStyle w:val="Kop2"/>
       </w:pPr>
-      <w:proofErr w:type="spellStart"/>
-      <w:r>
-        <w:t>Unsupervised</w:t>
-      </w:r>
-      <w:proofErr w:type="spellEnd"/>
-      <w:r>
-        <w:t xml:space="preserve"> Learning</w:t>
-      </w:r>
-    </w:p>
-    <w:p>
-      <w:proofErr w:type="spellStart"/>
-      <w:r>
-        <w:t>Unsupervised</w:t>
-      </w:r>
-      <w:proofErr w:type="spellEnd"/>
-      <w:r>
-        <w:t xml:space="preserve"> </w:t>
-      </w:r>
-      <w:proofErr w:type="spellStart"/>
-      <w:r>
-        <w:t>learning</w:t>
-      </w:r>
-      <w:proofErr w:type="spellEnd"/>
-      <w:r>
-        <w:t xml:space="preserve"> kan gebruikt worden bij een </w:t>
-      </w:r>
-      <w:proofErr w:type="spellStart"/>
+      <w:r>
+        <w:t>Unsupervised Learning</w:t>
+      </w:r>
+    </w:p>
+    <w:p>
+      <w:r>
+        <w:t xml:space="preserve">Unsupervised learning kan gebruikt worden bij een </w:t>
+      </w:r>
       <w:r>
         <w:rPr>
           <w:b/>
         </w:rPr>
-        <w:t>unlabeled</w:t>
-      </w:r>
-      <w:proofErr w:type="spellEnd"/>
-      <w:r>
-        <w:rPr>
-          <w:b/>
-        </w:rPr>
-        <w:t xml:space="preserve"> </w:t>
+        <w:t xml:space="preserve">unlabeled </w:t>
       </w:r>
       <w:r>
         <w:t xml:space="preserve">dataset </w:t>
@@ -3126,82 +2214,24 @@
       </w:r>
       <w:r>
         <w:lastRenderedPageBreak/>
-        <w:t xml:space="preserve">gelabeld wordt, zal met behulp van </w:t>
-      </w:r>
-      <w:proofErr w:type="spellStart"/>
-      <w:r>
-        <w:t>supervised</w:t>
-      </w:r>
-      <w:proofErr w:type="spellEnd"/>
-      <w:r>
-        <w:t xml:space="preserve"> </w:t>
-      </w:r>
-      <w:proofErr w:type="spellStart"/>
-      <w:r>
-        <w:t>learning</w:t>
-      </w:r>
-      <w:proofErr w:type="spellEnd"/>
-      <w:r>
-        <w:t xml:space="preserve"> de rest van de dataset geclassificeerd kunnen worden. Dit is echter in veel gevallen niet mogelijk, bijvoorbeeld doordat de dataset enorm groot is of er zodanig veel verschillende groepen bestaan dat het menselijk niet mogelijk is ook maar een deel te labelen. Ook kan het zo zijn dat men niet weet of er een verband aanwezig is. </w:t>
+        <w:t xml:space="preserve">gelabeld wordt, zal met behulp van supervised learning de rest van de dataset geclassificeerd kunnen worden. Dit is echter in veel gevallen niet mogelijk, bijvoorbeeld doordat de dataset enorm groot is of er zodanig veel verschillende groepen bestaan dat het menselijk niet mogelijk is ook maar een deel te labelen. Ook kan het zo zijn dat men niet weet of er een verband aanwezig is. </w:t>
       </w:r>
       <w:r>
         <w:br/>
-        <w:t xml:space="preserve">Kortom: </w:t>
-      </w:r>
-      <w:proofErr w:type="spellStart"/>
-      <w:r>
-        <w:t>unsupervised</w:t>
-      </w:r>
-      <w:proofErr w:type="spellEnd"/>
-      <w:r>
-        <w:t xml:space="preserve"> </w:t>
-      </w:r>
-      <w:proofErr w:type="spellStart"/>
-      <w:r>
-        <w:t>learning</w:t>
-      </w:r>
-      <w:proofErr w:type="spellEnd"/>
-      <w:r>
-        <w:t xml:space="preserve"> wordt gebruikt voor het classificeren van data, zonder dat er groepen vooraf gedefinieerd zijn. Met behulp van deze vorm van training zullen in een grote dataset verbanden kunnen worden ontdekt, die men misschien niet zonder hulp had kunnen achterhalen.[3]</w:t>
+        <w:t>Kortom: unsupervised learning wordt gebruikt voor het classificeren van data, zonder dat er groepen vooraf gedefinieerd zijn. Met behulp van deze vorm van training zullen in een grote dataset verbanden kunnen worden ontdekt, die men misschien niet zonder hulp had kunnen achterhalen.[3]</w:t>
       </w:r>
     </w:p>
     <w:p>
       <w:pPr>
         <w:pStyle w:val="Kop2"/>
       </w:pPr>
-      <w:proofErr w:type="spellStart"/>
-      <w:r>
-        <w:t>Reinforcement</w:t>
-      </w:r>
-      <w:proofErr w:type="spellEnd"/>
-      <w:r>
-        <w:t xml:space="preserve"> Learning</w:t>
-      </w:r>
-    </w:p>
-    <w:p>
-      <w:proofErr w:type="spellStart"/>
-      <w:r>
-        <w:t>Reinforcement</w:t>
-      </w:r>
-      <w:proofErr w:type="spellEnd"/>
-      <w:r>
-        <w:t xml:space="preserve"> </w:t>
-      </w:r>
-      <w:proofErr w:type="spellStart"/>
-      <w:r>
-        <w:t>learning</w:t>
-      </w:r>
-      <w:proofErr w:type="spellEnd"/>
-      <w:r>
-        <w:t xml:space="preserve"> is een zeer specifieke soort van leren. Er is bij deze vorm van </w:t>
-      </w:r>
-      <w:proofErr w:type="spellStart"/>
-      <w:r>
-        <w:t>learning</w:t>
-      </w:r>
-      <w:proofErr w:type="spellEnd"/>
-      <w:r>
-        <w:t xml:space="preserve"> geen dataset met input data, maar </w:t>
+      <w:r>
+        <w:t>Reinforcement Learning</w:t>
+      </w:r>
+    </w:p>
+    <w:p>
+      <w:r>
+        <w:t xml:space="preserve">Reinforcement learning is een zeer specifieke soort van leren. Er is bij deze vorm van learning geen dataset met input data, maar </w:t>
       </w:r>
       <w:r>
         <w:t>er is</w:t>
@@ -3274,7 +2304,7 @@
                     </pic:cNvPicPr>
                   </pic:nvPicPr>
                   <pic:blipFill>
-                    <a:blip r:embed="rId15">
+                    <a:blip r:embed="rId13">
                       <a:extLst>
                         <a:ext uri="{28A0092B-C50C-407E-A947-70E740481C1C}">
                           <a14:useLocalDpi xmlns:a14="http://schemas.microsoft.com/office/drawing/2010/main" val="0"/>
@@ -3314,27 +2344,14 @@
       <w:r>
         <w:t xml:space="preserve">Figuur </w:t>
       </w:r>
-      <w:r>
-        <w:fldChar w:fldCharType="begin"/>
-      </w:r>
-      <w:r>
-        <w:instrText xml:space="preserve"> SEQ Figuur \* ARABIC </w:instrText>
-      </w:r>
-      <w:r>
-        <w:fldChar w:fldCharType="separate"/>
-      </w:r>
-      <w:r>
-        <w:rPr>
-          <w:noProof/>
-        </w:rPr>
-        <w:t>4</w:t>
-      </w:r>
-      <w:r>
-        <w:rPr>
-          <w:noProof/>
-        </w:rPr>
-        <w:fldChar w:fldCharType="end"/>
-      </w:r>
+      <w:fldSimple w:instr=" SEQ Figuur \* ARABIC ">
+        <w:r>
+          <w:rPr>
+            <w:noProof/>
+          </w:rPr>
+          <w:t>4</w:t>
+        </w:r>
+      </w:fldSimple>
       <w:r>
         <w:t xml:space="preserve"> Pacman </w:t>
       </w:r>
@@ -3345,56 +2362,32 @@
     </w:p>
     <w:p>
       <w:r>
-        <w:t xml:space="preserve">In figuur **** is het spel </w:t>
-      </w:r>
-      <w:proofErr w:type="spellStart"/>
-      <w:r>
-        <w:t>Pac-M</w:t>
-      </w:r>
-      <w:r>
-        <w:t>an</w:t>
-      </w:r>
-      <w:proofErr w:type="spellEnd"/>
-      <w:r>
-        <w:t xml:space="preserve"> te zien. </w:t>
-      </w:r>
-      <w:r>
-        <w:t xml:space="preserve">Op dit spel zou </w:t>
-      </w:r>
-      <w:proofErr w:type="spellStart"/>
-      <w:r>
-        <w:t>reinforcement</w:t>
-      </w:r>
-      <w:proofErr w:type="spellEnd"/>
+        <w:t>In figuur **** is het spel Pac-M</w:t>
+      </w:r>
+      <w:r>
+        <w:t xml:space="preserve">an te zien. </w:t>
+      </w:r>
+      <w:r>
+        <w:t xml:space="preserve">Op dit spel zou reinforcement learning toegepast kunnen worden. </w:t>
+      </w:r>
+      <w:r>
+        <w:t xml:space="preserve">De agent is hierbij pacman, </w:t>
+      </w:r>
+      <w:r>
+        <w:t>dit is namelijk een object dat bepaalde opdrachten kan uitvoeren</w:t>
+      </w:r>
+      <w:r>
+        <w:t>,</w:t>
+      </w:r>
+      <w:r>
+        <w:t xml:space="preserve"> zoals</w:t>
+      </w:r>
+      <w:r>
+        <w:t>:</w:t>
+      </w:r>
       <w:r>
         <w:t xml:space="preserve"> </w:t>
       </w:r>
-      <w:proofErr w:type="spellStart"/>
-      <w:r>
-        <w:t>learning</w:t>
-      </w:r>
-      <w:proofErr w:type="spellEnd"/>
-      <w:r>
-        <w:t xml:space="preserve"> toegepast kunnen worden. </w:t>
-      </w:r>
-      <w:r>
-        <w:t xml:space="preserve">De agent is hierbij pacman, </w:t>
-      </w:r>
-      <w:r>
-        <w:t>dit is namelijk een object dat bepaalde opdrachten kan uitvoeren</w:t>
-      </w:r>
-      <w:r>
-        <w:t>,</w:t>
-      </w:r>
-      <w:r>
-        <w:t xml:space="preserve"> zoals</w:t>
-      </w:r>
-      <w:r>
-        <w:t>:</w:t>
-      </w:r>
-      <w:r>
-        <w:t xml:space="preserve"> </w:t>
-      </w:r>
       <w:r>
         <w:rPr>
           <w:i/>
@@ -3413,86 +2406,44 @@
       <w:r>
         <w:t xml:space="preserve">De context is hierbij het level, ofwel: de positie van de muren (de blauwe obstakels), de posities van de </w:t>
       </w:r>
-      <w:proofErr w:type="spellStart"/>
       <w:r>
         <w:rPr>
           <w:i/>
         </w:rPr>
-        <w:t>ghosts</w:t>
-      </w:r>
-      <w:proofErr w:type="spellEnd"/>
+        <w:t xml:space="preserve">ghosts (de </w:t>
+      </w:r>
       <w:r>
         <w:rPr>
           <w:i/>
         </w:rPr>
-        <w:t xml:space="preserve"> (de </w:t>
+        <w:t>gekleurde</w:t>
       </w:r>
       <w:r>
         <w:rPr>
           <w:i/>
         </w:rPr>
-        <w:t>gekleurde</w:t>
+        <w:t xml:space="preserve"> vijanden)</w:t>
+      </w:r>
+      <w:r>
+        <w:t xml:space="preserve">, de posities van de </w:t>
       </w:r>
       <w:r>
         <w:rPr>
           <w:i/>
         </w:rPr>
-        <w:t xml:space="preserve"> vijanden)</w:t>
-      </w:r>
-      <w:r>
-        <w:t xml:space="preserve">, de posities van de </w:t>
-      </w:r>
-      <w:proofErr w:type="spellStart"/>
+        <w:t>pac-dots</w:t>
+      </w:r>
+      <w:r>
+        <w:t xml:space="preserve"> (de kleine stipjes) en de posities van de </w:t>
+      </w:r>
       <w:r>
         <w:rPr>
           <w:i/>
         </w:rPr>
-        <w:t>pac-dots</w:t>
-      </w:r>
-      <w:proofErr w:type="spellEnd"/>
-      <w:r>
-        <w:t xml:space="preserve"> (de kleine stipjes) en de posities van de </w:t>
-      </w:r>
-      <w:r>
-        <w:rPr>
-          <w:i/>
-        </w:rPr>
         <w:t>power-pellets</w:t>
       </w:r>
       <w:r>
-        <w:t xml:space="preserve"> (de grotere stipjes). [4] Het eten van de </w:t>
-      </w:r>
-      <w:proofErr w:type="spellStart"/>
-      <w:r>
-        <w:t>pac-dots</w:t>
-      </w:r>
-      <w:proofErr w:type="spellEnd"/>
-      <w:r>
-        <w:t xml:space="preserve"> is positief, het geraakt worden door de </w:t>
-      </w:r>
-      <w:proofErr w:type="spellStart"/>
-      <w:r>
-        <w:t>ghosts</w:t>
-      </w:r>
-      <w:proofErr w:type="spellEnd"/>
-      <w:r>
-        <w:t xml:space="preserve"> is negatief. Door </w:t>
-      </w:r>
-      <w:proofErr w:type="spellStart"/>
-      <w:r>
-        <w:t>reinforcement</w:t>
-      </w:r>
-      <w:proofErr w:type="spellEnd"/>
-      <w:r>
-        <w:t xml:space="preserve"> </w:t>
-      </w:r>
-      <w:proofErr w:type="spellStart"/>
-      <w:r>
-        <w:t>learing</w:t>
-      </w:r>
-      <w:proofErr w:type="spellEnd"/>
-      <w:r>
-        <w:t xml:space="preserve"> toe te passen op het spel zal de agent steeds beter worden in het spelen van het spel. </w:t>
+        <w:t xml:space="preserve"> (de grotere stipjes). [4] Het eten van de pac-dots is positief, het geraakt worden door de ghosts is negatief. Door reinforcement learing toe te passen op het spel zal de agent steeds beter worden in het spelen van het spel. </w:t>
       </w:r>
     </w:p>
     <w:p>
@@ -3519,31 +2470,7 @@
     </w:p>
     <w:p>
       <w:r>
-        <w:t xml:space="preserve">Zelflerende computersystemen zijn algoritmes gebaseerd op machine </w:t>
-      </w:r>
-      <w:proofErr w:type="spellStart"/>
-      <w:r>
-        <w:t>learning</w:t>
-      </w:r>
-      <w:proofErr w:type="spellEnd"/>
-      <w:r>
-        <w:t xml:space="preserve">. Een zelflerend systeem verschilt van reguliere algoritmes zoals </w:t>
-      </w:r>
-      <w:proofErr w:type="spellStart"/>
-      <w:r>
-        <w:t>breadth</w:t>
-      </w:r>
-      <w:proofErr w:type="spellEnd"/>
-      <w:r>
-        <w:t xml:space="preserve">-first search en </w:t>
-      </w:r>
-      <w:proofErr w:type="spellStart"/>
-      <w:r>
-        <w:t>depth</w:t>
-      </w:r>
-      <w:proofErr w:type="spellEnd"/>
-      <w:r>
-        <w:t xml:space="preserve">-first search doordat ze in staat zijn zichzelf te verbeteren. </w:t>
+        <w:t xml:space="preserve">Zelflerende computersystemen zijn algoritmes gebaseerd op machine learning. Een zelflerend systeem verschilt van reguliere algoritmes zoals breadth-first search en depth-first search doordat ze in staat zijn zichzelf te verbeteren. </w:t>
       </w:r>
       <w:r>
         <w:br/>
@@ -3578,7 +2505,7 @@
         </w:rPr>
         <w:t xml:space="preserve">[1] Bron: </w:t>
       </w:r>
-      <w:hyperlink r:id="rId16" w:history="1">
+      <w:hyperlink r:id="rId14" w:history="1">
         <w:r>
           <w:rPr>
             <w:rStyle w:val="Hyperlink"/>
@@ -3625,7 +2552,7 @@
         </w:rPr>
         <w:t xml:space="preserve">[2] Bron: </w:t>
       </w:r>
-      <w:hyperlink r:id="rId17" w:history="1">
+      <w:hyperlink r:id="rId15" w:history="1">
         <w:r>
           <w:rPr>
             <w:rStyle w:val="Hyperlink"/>
@@ -3675,7 +2602,7 @@
         </w:rPr>
         <w:t xml:space="preserve">[3] Bron: </w:t>
       </w:r>
-      <w:hyperlink r:id="rId18" w:history="1">
+      <w:hyperlink r:id="rId16" w:history="1">
         <w:r>
           <w:rPr>
             <w:rStyle w:val="Hyperlink"/>
@@ -3716,7 +2643,7 @@
         </w:rPr>
         <w:t xml:space="preserve">[4] Bron: </w:t>
       </w:r>
-      <w:hyperlink r:id="rId19" w:history="1">
+      <w:hyperlink r:id="rId17" w:history="1">
         <w:r>
           <w:rPr>
             <w:rStyle w:val="Hyperlink"/>
@@ -3761,28 +2688,14 @@
           <w:b/>
         </w:rPr>
         <w:lastRenderedPageBreak/>
-        <w:t>Gebruikte bronnen (</w:t>
-      </w:r>
-      <w:proofErr w:type="spellStart"/>
-      <w:r>
-        <w:rPr>
-          <w:b/>
-        </w:rPr>
-        <w:t>temporary</w:t>
-      </w:r>
-      <w:proofErr w:type="spellEnd"/>
-      <w:r>
-        <w:rPr>
-          <w:b/>
-        </w:rPr>
-        <w:t>)</w:t>
+        <w:t>Gebruikte bronnen (temporary)</w:t>
       </w:r>
     </w:p>
     <w:p>
       <w:r>
         <w:t xml:space="preserve">[a] Link: </w:t>
       </w:r>
-      <w:hyperlink r:id="rId20" w:history="1">
+      <w:hyperlink r:id="rId18" w:history="1">
         <w:r>
           <w:rPr>
             <w:rStyle w:val="Hyperlink"/>
@@ -3806,7 +2719,7 @@
       <w:r>
         <w:t xml:space="preserve">Link: </w:t>
       </w:r>
-      <w:hyperlink r:id="rId21" w:history="1">
+      <w:hyperlink r:id="rId19" w:history="1">
         <w:r>
           <w:rPr>
             <w:rStyle w:val="Hyperlink"/>
@@ -3830,7 +2743,7 @@
       <w:r>
         <w:t xml:space="preserve">Link: </w:t>
       </w:r>
-      <w:hyperlink r:id="rId22" w:history="1">
+      <w:hyperlink r:id="rId20" w:history="1">
         <w:r>
           <w:rPr>
             <w:rStyle w:val="Hyperlink"/>
@@ -3851,7 +2764,7 @@
       <w:r>
         <w:t xml:space="preserve">[b] Link: </w:t>
       </w:r>
-      <w:hyperlink r:id="rId23" w:history="1">
+      <w:hyperlink r:id="rId21" w:history="1">
         <w:r>
           <w:rPr>
             <w:rStyle w:val="Hyperlink"/>
@@ -3875,7 +2788,7 @@
       <w:r>
         <w:t xml:space="preserve">Link: </w:t>
       </w:r>
-      <w:hyperlink r:id="rId24" w:history="1">
+      <w:hyperlink r:id="rId22" w:history="1">
         <w:r>
           <w:rPr>
             <w:rStyle w:val="Hyperlink"/>
@@ -3899,7 +2812,7 @@
       <w:r>
         <w:t xml:space="preserve">Link: </w:t>
       </w:r>
-      <w:hyperlink r:id="rId25" w:anchor="sec-5" w:history="1">
+      <w:hyperlink r:id="rId23" w:anchor="sec-5" w:history="1">
         <w:r>
           <w:rPr>
             <w:rStyle w:val="Hyperlink"/>
@@ -3923,7 +2836,7 @@
       <w:r>
         <w:t xml:space="preserve">Link: </w:t>
       </w:r>
-      <w:hyperlink r:id="rId26" w:history="1">
+      <w:hyperlink r:id="rId24" w:history="1">
         <w:r>
           <w:rPr>
             <w:rStyle w:val="Hyperlink"/>
@@ -3947,7 +2860,7 @@
       <w:r>
         <w:t xml:space="preserve">Link: </w:t>
       </w:r>
-      <w:hyperlink r:id="rId27" w:history="1">
+      <w:hyperlink r:id="rId25" w:history="1">
         <w:r>
           <w:rPr>
             <w:rStyle w:val="Hyperlink"/>
@@ -3971,7 +2884,7 @@
       <w:r>
         <w:t xml:space="preserve">Link: </w:t>
       </w:r>
-      <w:hyperlink r:id="rId28" w:anchor="Recursive_backtracker" w:history="1">
+      <w:hyperlink r:id="rId26" w:anchor="Recursive_backtracker" w:history="1">
         <w:r>
           <w:rPr>
             <w:rStyle w:val="Hyperlink"/>
@@ -3995,7 +2908,7 @@
       <w:r>
         <w:t xml:space="preserve">Link: </w:t>
       </w:r>
-      <w:hyperlink r:id="rId29" w:history="1">
+      <w:hyperlink r:id="rId27" w:history="1">
         <w:r>
           <w:rPr>
             <w:rStyle w:val="Hyperlink"/>
@@ -4030,7 +2943,7 @@
 </file>
 
 <file path=word/endnotes.xml><?xml version="1.0" encoding="utf-8"?>
-<w:endnotes xmlns:wpc="http://schemas.microsoft.com/office/word/2010/wordprocessingCanvas" xmlns:mc="http://schemas.openxmlformats.org/markup-compatibility/2006" xmlns:o="urn:schemas-microsoft-com:office:office" xmlns:r="http://schemas.openxmlformats.org/officeDocument/2006/relationships" xmlns:m="http://schemas.openxmlformats.org/officeDocument/2006/math" xmlns:v="urn:schemas-microsoft-com:vml" xmlns:wp14="http://schemas.microsoft.com/office/word/2010/wordprocessingDrawing" xmlns:wp="http://schemas.openxmlformats.org/drawingml/2006/wordprocessingDrawing" xmlns:w10="urn:schemas-microsoft-com:office:word" xmlns:w="http://schemas.openxmlformats.org/wordprocessingml/2006/main" xmlns:w14="http://schemas.microsoft.com/office/word/2010/wordml" xmlns:wpg="http://schemas.microsoft.com/office/word/2010/wordprocessingGroup" xmlns:wpi="http://schemas.microsoft.com/office/word/2010/wordprocessingInk" xmlns:wne="http://schemas.microsoft.com/office/word/2006/wordml" xmlns:wps="http://schemas.microsoft.com/office/word/2010/wordprocessingShape" mc:Ignorable="w14 wp14">
+<w:endnotes xmlns:wpc="http://schemas.microsoft.com/office/word/2010/wordprocessingCanvas" xmlns:mc="http://schemas.openxmlformats.org/markup-compatibility/2006" xmlns:o="urn:schemas-microsoft-com:office:office" xmlns:r="http://schemas.openxmlformats.org/officeDocument/2006/relationships" xmlns:m="http://schemas.openxmlformats.org/officeDocument/2006/math" xmlns:v="urn:schemas-microsoft-com:vml" xmlns:wp14="http://schemas.microsoft.com/office/word/2010/wordprocessingDrawing" xmlns:wp="http://schemas.openxmlformats.org/drawingml/2006/wordprocessingDrawing" xmlns:w10="urn:schemas-microsoft-com:office:word" xmlns:w="http://schemas.openxmlformats.org/wordprocessingml/2006/main" xmlns:w14="http://schemas.microsoft.com/office/word/2010/wordml" xmlns:w15="http://schemas.microsoft.com/office/word/2012/wordml" xmlns:wpg="http://schemas.microsoft.com/office/word/2010/wordprocessingGroup" xmlns:wpi="http://schemas.microsoft.com/office/word/2010/wordprocessingInk" xmlns:wne="http://schemas.microsoft.com/office/word/2006/wordml" xmlns:wps="http://schemas.microsoft.com/office/word/2010/wordprocessingShape" mc:Ignorable="w14 w15 wp14">
   <w:endnote w:type="separator" w:id="-1">
     <w:p>
       <w:pPr>
@@ -4055,7 +2968,7 @@
 </file>
 
 <file path=word/footnotes.xml><?xml version="1.0" encoding="utf-8"?>
-<w:footnotes xmlns:wpc="http://schemas.microsoft.com/office/word/2010/wordprocessingCanvas" xmlns:mc="http://schemas.openxmlformats.org/markup-compatibility/2006" xmlns:o="urn:schemas-microsoft-com:office:office" xmlns:r="http://schemas.openxmlformats.org/officeDocument/2006/relationships" xmlns:m="http://schemas.openxmlformats.org/officeDocument/2006/math" xmlns:v="urn:schemas-microsoft-com:vml" xmlns:wp14="http://schemas.microsoft.com/office/word/2010/wordprocessingDrawing" xmlns:wp="http://schemas.openxmlformats.org/drawingml/2006/wordprocessingDrawing" xmlns:w10="urn:schemas-microsoft-com:office:word" xmlns:w="http://schemas.openxmlformats.org/wordprocessingml/2006/main" xmlns:w14="http://schemas.microsoft.com/office/word/2010/wordml" xmlns:wpg="http://schemas.microsoft.com/office/word/2010/wordprocessingGroup" xmlns:wpi="http://schemas.microsoft.com/office/word/2010/wordprocessingInk" xmlns:wne="http://schemas.microsoft.com/office/word/2006/wordml" xmlns:wps="http://schemas.microsoft.com/office/word/2010/wordprocessingShape" mc:Ignorable="w14 wp14">
+<w:footnotes xmlns:wpc="http://schemas.microsoft.com/office/word/2010/wordprocessingCanvas" xmlns:mc="http://schemas.openxmlformats.org/markup-compatibility/2006" xmlns:o="urn:schemas-microsoft-com:office:office" xmlns:r="http://schemas.openxmlformats.org/officeDocument/2006/relationships" xmlns:m="http://schemas.openxmlformats.org/officeDocument/2006/math" xmlns:v="urn:schemas-microsoft-com:vml" xmlns:wp14="http://schemas.microsoft.com/office/word/2010/wordprocessingDrawing" xmlns:wp="http://schemas.openxmlformats.org/drawingml/2006/wordprocessingDrawing" xmlns:w10="urn:schemas-microsoft-com:office:word" xmlns:w="http://schemas.openxmlformats.org/wordprocessingml/2006/main" xmlns:w14="http://schemas.microsoft.com/office/word/2010/wordml" xmlns:w15="http://schemas.microsoft.com/office/word/2012/wordml" xmlns:wpg="http://schemas.microsoft.com/office/word/2010/wordprocessingGroup" xmlns:wpi="http://schemas.microsoft.com/office/word/2010/wordprocessingInk" xmlns:wne="http://schemas.microsoft.com/office/word/2006/wordml" xmlns:wps="http://schemas.microsoft.com/office/word/2010/wordprocessingShape" mc:Ignorable="w14 w15 wp14">
   <w:footnote w:type="separator" w:id="-1">
     <w:p>
       <w:pPr>
@@ -4080,8 +2993,8 @@
 </file>
 
 <file path=word/numbering.xml><?xml version="1.0" encoding="utf-8"?>
-<w:numbering xmlns:wpc="http://schemas.microsoft.com/office/word/2010/wordprocessingCanvas" xmlns:mc="http://schemas.openxmlformats.org/markup-compatibility/2006" xmlns:o="urn:schemas-microsoft-com:office:office" xmlns:r="http://schemas.openxmlformats.org/officeDocument/2006/relationships" xmlns:m="http://schemas.openxmlformats.org/officeDocument/2006/math" xmlns:v="urn:schemas-microsoft-com:vml" xmlns:wp14="http://schemas.microsoft.com/office/word/2010/wordprocessingDrawing" xmlns:wp="http://schemas.openxmlformats.org/drawingml/2006/wordprocessingDrawing" xmlns:w10="urn:schemas-microsoft-com:office:word" xmlns:w="http://schemas.openxmlformats.org/wordprocessingml/2006/main" xmlns:w14="http://schemas.microsoft.com/office/word/2010/wordml" xmlns:wpg="http://schemas.microsoft.com/office/word/2010/wordprocessingGroup" xmlns:wpi="http://schemas.microsoft.com/office/word/2010/wordprocessingInk" xmlns:wne="http://schemas.microsoft.com/office/word/2006/wordml" xmlns:wps="http://schemas.microsoft.com/office/word/2010/wordprocessingShape" mc:Ignorable="w14 wp14">
-  <w:abstractNum w:abstractNumId="0">
+<w:numbering xmlns:wpc="http://schemas.microsoft.com/office/word/2010/wordprocessingCanvas" xmlns:mc="http://schemas.openxmlformats.org/markup-compatibility/2006" xmlns:o="urn:schemas-microsoft-com:office:office" xmlns:r="http://schemas.openxmlformats.org/officeDocument/2006/relationships" xmlns:m="http://schemas.openxmlformats.org/officeDocument/2006/math" xmlns:v="urn:schemas-microsoft-com:vml" xmlns:wp14="http://schemas.microsoft.com/office/word/2010/wordprocessingDrawing" xmlns:wp="http://schemas.openxmlformats.org/drawingml/2006/wordprocessingDrawing" xmlns:w10="urn:schemas-microsoft-com:office:word" xmlns:w="http://schemas.openxmlformats.org/wordprocessingml/2006/main" xmlns:w14="http://schemas.microsoft.com/office/word/2010/wordml" xmlns:w15="http://schemas.microsoft.com/office/word/2012/wordml" xmlns:wpg="http://schemas.microsoft.com/office/word/2010/wordprocessingGroup" xmlns:wpi="http://schemas.microsoft.com/office/word/2010/wordprocessingInk" xmlns:wne="http://schemas.microsoft.com/office/word/2006/wordml" xmlns:wps="http://schemas.microsoft.com/office/word/2010/wordprocessingShape" mc:Ignorable="w14 w15 wp14">
+  <w:abstractNum w:abstractNumId="0" w15:restartNumberingAfterBreak="0">
     <w:nsid w:val="0E8070C4"/>
     <w:multiLevelType w:val="hybridMultilevel"/>
     <w:tmpl w:val="9A008EC2"/>
@@ -4167,7 +3080,7 @@
       </w:pPr>
     </w:lvl>
   </w:abstractNum>
-  <w:abstractNum w:abstractNumId="1">
+  <w:abstractNum w:abstractNumId="1" w15:restartNumberingAfterBreak="0">
     <w:nsid w:val="101367CC"/>
     <w:multiLevelType w:val="hybridMultilevel"/>
     <w:tmpl w:val="5AFA92E2"/>
@@ -4280,7 +3193,7 @@
       </w:rPr>
     </w:lvl>
   </w:abstractNum>
-  <w:abstractNum w:abstractNumId="2">
+  <w:abstractNum w:abstractNumId="2" w15:restartNumberingAfterBreak="0">
     <w:nsid w:val="15EF3741"/>
     <w:multiLevelType w:val="hybridMultilevel"/>
     <w:tmpl w:val="5D4A4CDA"/>
@@ -4392,7 +3305,7 @@
       </w:rPr>
     </w:lvl>
   </w:abstractNum>
-  <w:abstractNum w:abstractNumId="3">
+  <w:abstractNum w:abstractNumId="3" w15:restartNumberingAfterBreak="0">
     <w:nsid w:val="1EB411DE"/>
     <w:multiLevelType w:val="hybridMultilevel"/>
     <w:tmpl w:val="4EFC7EB6"/>
@@ -4505,7 +3418,7 @@
       </w:rPr>
     </w:lvl>
   </w:abstractNum>
-  <w:abstractNum w:abstractNumId="4">
+  <w:abstractNum w:abstractNumId="4" w15:restartNumberingAfterBreak="0">
     <w:nsid w:val="2C5876AB"/>
     <w:multiLevelType w:val="hybridMultilevel"/>
     <w:tmpl w:val="8E389868"/>
@@ -4616,6 +3529,92 @@
       <w:rPr>
         <w:rFonts w:ascii="Wingdings" w:hAnsi="Wingdings" w:hint="default"/>
       </w:rPr>
+    </w:lvl>
+  </w:abstractNum>
+  <w:abstractNum w:abstractNumId="5" w15:restartNumberingAfterBreak="0">
+    <w:nsid w:val="48202647"/>
+    <w:multiLevelType w:val="hybridMultilevel"/>
+    <w:tmpl w:val="696A627A"/>
+    <w:lvl w:ilvl="0" w:tplc="0413000F">
+      <w:start w:val="1"/>
+      <w:numFmt w:val="decimal"/>
+      <w:lvlText w:val="%1."/>
+      <w:lvlJc w:val="left"/>
+      <w:pPr>
+        <w:ind w:left="720" w:hanging="360"/>
+      </w:pPr>
+    </w:lvl>
+    <w:lvl w:ilvl="1" w:tplc="04130019">
+      <w:start w:val="1"/>
+      <w:numFmt w:val="lowerLetter"/>
+      <w:lvlText w:val="%2."/>
+      <w:lvlJc w:val="left"/>
+      <w:pPr>
+        <w:ind w:left="1440" w:hanging="360"/>
+      </w:pPr>
+    </w:lvl>
+    <w:lvl w:ilvl="2" w:tplc="0413001B">
+      <w:start w:val="1"/>
+      <w:numFmt w:val="lowerRoman"/>
+      <w:lvlText w:val="%3."/>
+      <w:lvlJc w:val="right"/>
+      <w:pPr>
+        <w:ind w:left="2160" w:hanging="180"/>
+      </w:pPr>
+    </w:lvl>
+    <w:lvl w:ilvl="3" w:tplc="0413000F">
+      <w:start w:val="1"/>
+      <w:numFmt w:val="decimal"/>
+      <w:lvlText w:val="%4."/>
+      <w:lvlJc w:val="left"/>
+      <w:pPr>
+        <w:ind w:left="2880" w:hanging="360"/>
+      </w:pPr>
+    </w:lvl>
+    <w:lvl w:ilvl="4" w:tplc="04130019" w:tentative="1">
+      <w:start w:val="1"/>
+      <w:numFmt w:val="lowerLetter"/>
+      <w:lvlText w:val="%5."/>
+      <w:lvlJc w:val="left"/>
+      <w:pPr>
+        <w:ind w:left="3600" w:hanging="360"/>
+      </w:pPr>
+    </w:lvl>
+    <w:lvl w:ilvl="5" w:tplc="0413001B" w:tentative="1">
+      <w:start w:val="1"/>
+      <w:numFmt w:val="lowerRoman"/>
+      <w:lvlText w:val="%6."/>
+      <w:lvlJc w:val="right"/>
+      <w:pPr>
+        <w:ind w:left="4320" w:hanging="180"/>
+      </w:pPr>
+    </w:lvl>
+    <w:lvl w:ilvl="6" w:tplc="0413000F" w:tentative="1">
+      <w:start w:val="1"/>
+      <w:numFmt w:val="decimal"/>
+      <w:lvlText w:val="%7."/>
+      <w:lvlJc w:val="left"/>
+      <w:pPr>
+        <w:ind w:left="5040" w:hanging="360"/>
+      </w:pPr>
+    </w:lvl>
+    <w:lvl w:ilvl="7" w:tplc="04130019" w:tentative="1">
+      <w:start w:val="1"/>
+      <w:numFmt w:val="lowerLetter"/>
+      <w:lvlText w:val="%8."/>
+      <w:lvlJc w:val="left"/>
+      <w:pPr>
+        <w:ind w:left="5760" w:hanging="360"/>
+      </w:pPr>
+    </w:lvl>
+    <w:lvl w:ilvl="8" w:tplc="0413001B" w:tentative="1">
+      <w:start w:val="1"/>
+      <w:numFmt w:val="lowerRoman"/>
+      <w:lvlText w:val="%9."/>
+      <w:lvlJc w:val="right"/>
+      <w:pPr>
+        <w:ind w:left="6480" w:hanging="180"/>
+      </w:pPr>
     </w:lvl>
   </w:abstractNum>
   <w:num w:numId="1">
@@ -4663,11 +3662,14 @@
   <w:num w:numId="6">
     <w:abstractNumId w:val="4"/>
   </w:num>
+  <w:num w:numId="7">
+    <w:abstractNumId w:val="5"/>
+  </w:num>
 </w:numbering>
 </file>
 
 <file path=word/styles.xml><?xml version="1.0" encoding="utf-8"?>
-<w:styles xmlns:mc="http://schemas.openxmlformats.org/markup-compatibility/2006" xmlns:r="http://schemas.openxmlformats.org/officeDocument/2006/relationships" xmlns:w="http://schemas.openxmlformats.org/wordprocessingml/2006/main" xmlns:w14="http://schemas.microsoft.com/office/word/2010/wordml" mc:Ignorable="w14">
+<w:styles xmlns:mc="http://schemas.openxmlformats.org/markup-compatibility/2006" xmlns:r="http://schemas.openxmlformats.org/officeDocument/2006/relationships" xmlns:w="http://schemas.openxmlformats.org/wordprocessingml/2006/main" xmlns:w14="http://schemas.microsoft.com/office/word/2010/wordml" xmlns:w15="http://schemas.microsoft.com/office/word/2012/wordml" mc:Ignorable="w14 w15">
   <w:docDefaults>
     <w:rPrDefault>
       <w:rPr>
@@ -4682,739 +3684,378 @@
       </w:pPr>
     </w:pPrDefault>
   </w:docDefaults>
-  <w:latentStyles w:defLockedState="0" w:defUIPriority="99" w:defSemiHidden="1" w:defUnhideWhenUsed="1" w:defQFormat="0" w:count="267">
-    <w:lsdException w:name="Normal" w:semiHidden="0" w:uiPriority="0" w:unhideWhenUsed="0" w:qFormat="1"/>
-    <w:lsdException w:name="heading 1" w:semiHidden="0" w:uiPriority="9" w:unhideWhenUsed="0" w:qFormat="1"/>
-    <w:lsdException w:name="heading 2" w:uiPriority="9" w:qFormat="1"/>
-    <w:lsdException w:name="heading 3" w:uiPriority="9" w:qFormat="1"/>
-    <w:lsdException w:name="heading 4" w:uiPriority="9" w:qFormat="1"/>
-    <w:lsdException w:name="heading 5" w:uiPriority="9" w:qFormat="1"/>
-    <w:lsdException w:name="heading 6" w:uiPriority="9" w:qFormat="1"/>
-    <w:lsdException w:name="heading 7" w:uiPriority="9" w:qFormat="1"/>
-    <w:lsdException w:name="heading 8" w:uiPriority="9" w:qFormat="1"/>
-    <w:lsdException w:name="heading 9" w:uiPriority="9" w:qFormat="1"/>
-    <w:lsdException w:name="toc 1" w:uiPriority="39"/>
-    <w:lsdException w:name="toc 2" w:uiPriority="39"/>
-    <w:lsdException w:name="toc 3" w:uiPriority="39"/>
-    <w:lsdException w:name="toc 4" w:uiPriority="39"/>
-    <w:lsdException w:name="toc 5" w:uiPriority="39"/>
-    <w:lsdException w:name="toc 6" w:uiPriority="39"/>
-    <w:lsdException w:name="toc 7" w:uiPriority="39"/>
-    <w:lsdException w:name="toc 8" w:uiPriority="39"/>
-    <w:lsdException w:name="toc 9" w:uiPriority="39"/>
-    <w:lsdException w:name="caption" w:uiPriority="35" w:qFormat="1"/>
-    <w:lsdException w:name="Title" w:semiHidden="0" w:uiPriority="10" w:unhideWhenUsed="0" w:qFormat="1"/>
-    <w:lsdException w:name="Default Paragraph Font" w:uiPriority="1"/>
-    <w:lsdException w:name="Subtitle" w:semiHidden="0" w:uiPriority="11" w:unhideWhenUsed="0" w:qFormat="1"/>
-    <w:lsdException w:name="Strong" w:semiHidden="0" w:uiPriority="22" w:unhideWhenUsed="0" w:qFormat="1"/>
-    <w:lsdException w:name="Emphasis" w:semiHidden="0" w:uiPriority="20" w:unhideWhenUsed="0" w:qFormat="1"/>
-    <w:lsdException w:name="Table Grid" w:semiHidden="0" w:uiPriority="59" w:unhideWhenUsed="0"/>
-    <w:lsdException w:name="Placeholder Text" w:unhideWhenUsed="0"/>
-    <w:lsdException w:name="No Spacing" w:semiHidden="0" w:uiPriority="1" w:unhideWhenUsed="0" w:qFormat="1"/>
-    <w:lsdException w:name="Light Shading" w:semiHidden="0" w:uiPriority="60" w:unhideWhenUsed="0"/>
-    <w:lsdException w:name="Light List" w:semiHidden="0" w:uiPriority="61" w:unhideWhenUsed="0"/>
-    <w:lsdException w:name="Light Grid" w:semiHidden="0" w:uiPriority="62" w:unhideWhenUsed="0"/>
-    <w:lsdException w:name="Medium Shading 1" w:semiHidden="0" w:uiPriority="63" w:unhideWhenUsed="0"/>
-    <w:lsdException w:name="Medium Shading 2" w:semiHidden="0" w:uiPriority="64" w:unhideWhenUsed="0"/>
-    <w:lsdException w:name="Medium List 1" w:semiHidden="0" w:uiPriority="65" w:unhideWhenUsed="0"/>
-    <w:lsdException w:name="Medium List 2" w:semiHidden="0" w:uiPriority="66" w:unhideWhenUsed="0"/>
-    <w:lsdException w:name="Medium Grid 1" w:semiHidden="0" w:uiPriority="67" w:unhideWhenUsed="0"/>
-    <w:lsdException w:name="Medium Grid 2" w:semiHidden="0" w:uiPriority="68" w:unhideWhenUsed="0"/>
-    <w:lsdException w:name="Medium Grid 3" w:semiHidden="0" w:uiPriority="69" w:unhideWhenUsed="0"/>
-    <w:lsdException w:name="Dark List" w:semiHidden="0" w:uiPriority="70" w:unhideWhenUsed="0"/>
-    <w:lsdException w:name="Colorful Shading" w:semiHidden="0" w:uiPriority="71" w:unhideWhenUsed="0"/>
-    <w:lsdException w:name="Colorful List" w:semiHidden="0" w:uiPriority="72" w:unhideWhenUsed="0"/>
-    <w:lsdException w:name="Colorful Grid" w:semiHidden="0" w:uiPriority="73" w:unhideWhenUsed="0"/>
-    <w:lsdException w:name="Light Shading Accent 1" w:semiHidden="0" w:uiPriority="60" w:unhideWhenUsed="0"/>
-    <w:lsdException w:name="Light List Accent 1" w:semiHidden="0" w:uiPriority="61" w:unhideWhenUsed="0"/>
-    <w:lsdException w:name="Light Grid Accent 1" w:semiHidden="0" w:uiPriority="62" w:unhideWhenUsed="0"/>
-    <w:lsdException w:name="Medium Shading 1 Accent 1" w:semiHidden="0" w:uiPriority="63" w:unhideWhenUsed="0"/>
-    <w:lsdException w:name="Medium Shading 2 Accent 1" w:semiHidden="0" w:uiPriority="64" w:unhideWhenUsed="0"/>
-    <w:lsdException w:name="Medium List 1 Accent 1" w:semiHidden="0" w:uiPriority="65" w:unhideWhenUsed="0"/>
-    <w:lsdException w:name="Revision" w:unhideWhenUsed="0"/>
-    <w:lsdException w:name="List Paragraph" w:semiHidden="0" w:uiPriority="34" w:unhideWhenUsed="0" w:qFormat="1"/>
-    <w:lsdException w:name="Quote" w:semiHidden="0" w:uiPriority="29" w:unhideWhenUsed="0" w:qFormat="1"/>
-    <w:lsdException w:name="Intense Quote" w:semiHidden="0" w:uiPriority="30" w:unhideWhenUsed="0" w:qFormat="1"/>
-    <w:lsdException w:name="Medium List 2 Accent 1" w:semiHidden="0" w:uiPriority="66" w:unhideWhenUsed="0"/>
-    <w:lsdException w:name="Medium Grid 1 Accent 1" w:semiHidden="0" w:uiPriority="67" w:unhideWhenUsed="0"/>
-    <w:lsdException w:name="Medium Grid 2 Accent 1" w:semiHidden="0" w:uiPriority="68" w:unhideWhenUsed="0"/>
-    <w:lsdException w:name="Medium Grid 3 Accent 1" w:semiHidden="0" w:uiPriority="69" w:unhideWhenUsed="0"/>
-    <w:lsdException w:name="Dark List Accent 1" w:semiHidden="0" w:uiPriority="70" w:unhideWhenUsed="0"/>
-    <w:lsdException w:name="Colorful Shading Accent 1" w:semiHidden="0" w:uiPriority="71" w:unhideWhenUsed="0"/>
-    <w:lsdException w:name="Colorful List Accent 1" w:semiHidden="0" w:uiPriority="72" w:unhideWhenUsed="0"/>
-    <w:lsdException w:name="Colorful Grid Accent 1" w:semiHidden="0" w:uiPriority="73" w:unhideWhenUsed="0"/>
-    <w:lsdException w:name="Light Shading Accent 2" w:semiHidden="0" w:uiPriority="60" w:unhideWhenUsed="0"/>
-    <w:lsdException w:name="Light List Accent 2" w:semiHidden="0" w:uiPriority="61" w:unhideWhenUsed="0"/>
-    <w:lsdException w:name="Light Grid Accent 2" w:semiHidden="0" w:uiPriority="62" w:unhideWhenUsed="0"/>
-    <w:lsdException w:name="Medium Shading 1 Accent 2" w:semiHidden="0" w:uiPriority="63" w:unhideWhenUsed="0"/>
-    <w:lsdException w:name="Medium Shading 2 Accent 2" w:semiHidden="0" w:uiPriority="64" w:unhideWhenUsed="0"/>
-    <w:lsdException w:name="Medium List 1 Accent 2" w:semiHidden="0" w:uiPriority="65" w:unhideWhenUsed="0"/>
-    <w:lsdException w:name="Medium List 2 Accent 2" w:semiHidden="0" w:uiPriority="66" w:unhideWhenUsed="0"/>
-    <w:lsdException w:name="Medium Grid 1 Accent 2" w:semiHidden="0" w:uiPriority="67" w:unhideWhenUsed="0"/>
-    <w:lsdException w:name="Medium Grid 2 Accent 2" w:semiHidden="0" w:uiPriority="68" w:unhideWhenUsed="0"/>
-    <w:lsdException w:name="Medium Grid 3 Accent 2" w:semiHidden="0" w:uiPriority="69" w:unhideWhenUsed="0"/>
-    <w:lsdException w:name="Dark List Accent 2" w:semiHidden="0" w:uiPriority="70" w:unhideWhenUsed="0"/>
-    <w:lsdException w:name="Colorful Shading Accent 2" w:semiHidden="0" w:uiPriority="71" w:unhideWhenUsed="0"/>
-    <w:lsdException w:name="Colorful List Accent 2" w:semiHidden="0" w:uiPriority="72" w:unhideWhenUsed="0"/>
-    <w:lsdException w:name="Colorful Grid Accent 2" w:semiHidden="0" w:uiPriority="73" w:unhideWhenUsed="0"/>
-    <w:lsdException w:name="Light Shading Accent 3" w:semiHidden="0" w:uiPriority="60" w:unhideWhenUsed="0"/>
-    <w:lsdException w:name="Light List Accent 3" w:semiHidden="0" w:uiPriority="61" w:unhideWhenUsed="0"/>
-    <w:lsdException w:name="Light Grid Accent 3" w:semiHidden="0" w:uiPriority="62" w:unhideWhenUsed="0"/>
-    <w:lsdException w:name="Medium Shading 1 Accent 3" w:semiHidden="0" w:uiPriority="63" w:unhideWhenUsed="0"/>
-    <w:lsdException w:name="Medium Shading 2 Accent 3" w:semiHidden="0" w:uiPriority="64" w:unhideWhenUsed="0"/>
-    <w:lsdException w:name="Medium List 1 Accent 3" w:semiHidden="0" w:uiPriority="65" w:unhideWhenUsed="0"/>
-    <w:lsdException w:name="Medium List 2 Accent 3" w:semiHidden="0" w:uiPriority="66" w:unhideWhenUsed="0"/>
-    <w:lsdException w:name="Medium Grid 1 Accent 3" w:semiHidden="0" w:uiPriority="67" w:unhideWhenUsed="0"/>
-    <w:lsdException w:name="Medium Grid 2 Accent 3" w:semiHidden="0" w:uiPriority="68" w:unhideWhenUsed="0"/>
-    <w:lsdException w:name="Medium Grid 3 Accent 3" w:semiHidden="0" w:uiPriority="69" w:unhideWhenUsed="0"/>
-    <w:lsdException w:name="Dark List Accent 3" w:semiHidden="0" w:uiPriority="70" w:unhideWhenUsed="0"/>
-    <w:lsdException w:name="Colorful Shading Accent 3" w:semiHidden="0" w:uiPriority="71" w:unhideWhenUsed="0"/>
-    <w:lsdException w:name="Colorful List Accent 3" w:semiHidden="0" w:uiPriority="72" w:unhideWhenUsed="0"/>
-    <w:lsdException w:name="Colorful Grid Accent 3" w:semiHidden="0" w:uiPriority="73" w:unhideWhenUsed="0"/>
-    <w:lsdException w:name="Light Shading Accent 4" w:semiHidden="0" w:uiPriority="60" w:unhideWhenUsed="0"/>
-    <w:lsdException w:name="Light List Accent 4" w:semiHidden="0" w:uiPriority="61" w:unhideWhenUsed="0"/>
-    <w:lsdException w:name="Light Grid Accent 4" w:semiHidden="0" w:uiPriority="62" w:unhideWhenUsed="0"/>
-    <w:lsdException w:name="Medium Shading 1 Accent 4" w:semiHidden="0" w:uiPriority="63" w:unhideWhenUsed="0"/>
-    <w:lsdException w:name="Medium Shading 2 Accent 4" w:semiHidden="0" w:uiPriority="64" w:unhideWhenUsed="0"/>
-    <w:lsdException w:name="Medium List 1 Accent 4" w:semiHidden="0" w:uiPriority="65" w:unhideWhenUsed="0"/>
-    <w:lsdException w:name="Medium List 2 Accent 4" w:semiHidden="0" w:uiPriority="66" w:unhideWhenUsed="0"/>
-    <w:lsdException w:name="Medium Grid 1 Accent 4" w:semiHidden="0" w:uiPriority="67" w:unhideWhenUsed="0"/>
-    <w:lsdException w:name="Medium Grid 2 Accent 4" w:semiHidden="0" w:uiPriority="68" w:unhideWhenUsed="0"/>
-    <w:lsdException w:name="Medium Grid 3 Accent 4" w:semiHidden="0" w:uiPriority="69" w:unhideWhenUsed="0"/>
-    <w:lsdException w:name="Dark List Accent 4" w:semiHidden="0" w:uiPriority="70" w:unhideWhenUsed="0"/>
-    <w:lsdException w:name="Colorful Shading Accent 4" w:semiHidden="0" w:uiPriority="71" w:unhideWhenUsed="0"/>
-    <w:lsdException w:name="Colorful List Accent 4" w:semiHidden="0" w:uiPriority="72" w:unhideWhenUsed="0"/>
-    <w:lsdException w:name="Colorful Grid Accent 4" w:semiHidden="0" w:uiPriority="73" w:unhideWhenUsed="0"/>
-    <w:lsdException w:name="Light Shading Accent 5" w:semiHidden="0" w:uiPriority="60" w:unhideWhenUsed="0"/>
-    <w:lsdException w:name="Light List Accent 5" w:semiHidden="0" w:uiPriority="61" w:unhideWhenUsed="0"/>
-    <w:lsdException w:name="Light Grid Accent 5" w:semiHidden="0" w:uiPriority="62" w:unhideWhenUsed="0"/>
-    <w:lsdException w:name="Medium Shading 1 Accent 5" w:semiHidden="0" w:uiPriority="63" w:unhideWhenUsed="0"/>
-    <w:lsdException w:name="Medium Shading 2 Accent 5" w:semiHidden="0" w:uiPriority="64" w:unhideWhenUsed="0"/>
-    <w:lsdException w:name="Medium List 1 Accent 5" w:semiHidden="0" w:uiPriority="65" w:unhideWhenUsed="0"/>
-    <w:lsdException w:name="Medium List 2 Accent 5" w:semiHidden="0" w:uiPriority="66" w:unhideWhenUsed="0"/>
-    <w:lsdException w:name="Medium Grid 1 Accent 5" w:semiHidden="0" w:uiPriority="67" w:unhideWhenUsed="0"/>
-    <w:lsdException w:name="Medium Grid 2 Accent 5" w:semiHidden="0" w:uiPriority="68" w:unhideWhenUsed="0"/>
-    <w:lsdException w:name="Medium Grid 3 Accent 5" w:semiHidden="0" w:uiPriority="69" w:unhideWhenUsed="0"/>
-    <w:lsdException w:name="Dark List Accent 5" w:semiHidden="0" w:uiPriority="70" w:unhideWhenUsed="0"/>
-    <w:lsdException w:name="Colorful Shading Accent 5" w:semiHidden="0" w:uiPriority="71" w:unhideWhenUsed="0"/>
-    <w:lsdException w:name="Colorful List Accent 5" w:semiHidden="0" w:uiPriority="72" w:unhideWhenUsed="0"/>
-    <w:lsdException w:name="Colorful Grid Accent 5" w:semiHidden="0" w:uiPriority="73" w:unhideWhenUsed="0"/>
-    <w:lsdException w:name="Light Shading Accent 6" w:semiHidden="0" w:uiPriority="60" w:unhideWhenUsed="0"/>
-    <w:lsdException w:name="Light List Accent 6" w:semiHidden="0" w:uiPriority="61" w:unhideWhenUsed="0"/>
-    <w:lsdException w:name="Light Grid Accent 6" w:semiHidden="0" w:uiPriority="62" w:unhideWhenUsed="0"/>
-    <w:lsdException w:name="Medium Shading 1 Accent 6" w:semiHidden="0" w:uiPriority="63" w:unhideWhenUsed="0"/>
-    <w:lsdException w:name="Medium Shading 2 Accent 6" w:semiHidden="0" w:uiPriority="64" w:unhideWhenUsed="0"/>
-    <w:lsdException w:name="Medium List 1 Accent 6" w:semiHidden="0" w:uiPriority="65" w:unhideWhenUsed="0"/>
-    <w:lsdException w:name="Medium List 2 Accent 6" w:semiHidden="0" w:uiPriority="66" w:unhideWhenUsed="0"/>
-    <w:lsdException w:name="Medium Grid 1 Accent 6" w:semiHidden="0" w:uiPriority="67" w:unhideWhenUsed="0"/>
-    <w:lsdException w:name="Medium Grid 2 Accent 6" w:semiHidden="0" w:uiPriority="68" w:unhideWhenUsed="0"/>
-    <w:lsdException w:name="Medium Grid 3 Accent 6" w:semiHidden="0" w:uiPriority="69" w:unhideWhenUsed="0"/>
-    <w:lsdException w:name="Dark List Accent 6" w:semiHidden="0" w:uiPriority="70" w:unhideWhenUsed="0"/>
-    <w:lsdException w:name="Colorful Shading Accent 6" w:semiHidden="0" w:uiPriority="71" w:unhideWhenUsed="0"/>
-    <w:lsdException w:name="Colorful List Accent 6" w:semiHidden="0" w:uiPriority="72" w:unhideWhenUsed="0"/>
-    <w:lsdException w:name="Colorful Grid Accent 6" w:semiHidden="0" w:uiPriority="73" w:unhideWhenUsed="0"/>
-    <w:lsdException w:name="Subtle Emphasis" w:semiHidden="0" w:uiPriority="19" w:unhideWhenUsed="0" w:qFormat="1"/>
-    <w:lsdException w:name="Intense Emphasis" w:semiHidden="0" w:uiPriority="21" w:unhideWhenUsed="0" w:qFormat="1"/>
-    <w:lsdException w:name="Subtle Reference" w:semiHidden="0" w:uiPriority="31" w:unhideWhenUsed="0" w:qFormat="1"/>
-    <w:lsdException w:name="Intense Reference" w:semiHidden="0" w:uiPriority="32" w:unhideWhenUsed="0" w:qFormat="1"/>
-    <w:lsdException w:name="Book Title" w:semiHidden="0" w:uiPriority="33" w:unhideWhenUsed="0" w:qFormat="1"/>
-    <w:lsdException w:name="Bibliography" w:uiPriority="37"/>
-    <w:lsdException w:name="TOC Heading" w:uiPriority="39" w:qFormat="1"/>
-  </w:latentStyles>
-  <w:style w:type="paragraph" w:default="1" w:styleId="Standaard">
-    <w:name w:val="Normal"/>
-    <w:qFormat/>
-    <w:rsid w:val="003569EB"/>
-    <w:rPr>
-      <w:rFonts w:asciiTheme="minorHAnsi" w:eastAsiaTheme="minorEastAsia" w:hAnsiTheme="minorHAnsi" w:cstheme="minorBidi"/>
-      <w:szCs w:val="22"/>
-    </w:rPr>
-  </w:style>
-  <w:style w:type="paragraph" w:styleId="Kop1">
-    <w:name w:val="heading 1"/>
-    <w:basedOn w:val="Standaard"/>
-    <w:next w:val="Standaard"/>
-    <w:link w:val="Kop1Char"/>
-    <w:uiPriority w:val="9"/>
-    <w:qFormat/>
-    <w:rsid w:val="003569EB"/>
-    <w:pPr>
-      <w:keepNext/>
-      <w:keepLines/>
-      <w:spacing w:before="240" w:after="0"/>
-      <w:outlineLvl w:val="0"/>
-    </w:pPr>
-    <w:rPr>
-      <w:rFonts w:asciiTheme="majorHAnsi" w:eastAsiaTheme="majorEastAsia" w:hAnsiTheme="majorHAnsi" w:cstheme="majorBidi"/>
-      <w:color w:val="365F91" w:themeColor="accent1" w:themeShade="BF"/>
-      <w:sz w:val="32"/>
-      <w:szCs w:val="32"/>
-    </w:rPr>
-  </w:style>
-  <w:style w:type="paragraph" w:styleId="Kop2">
-    <w:name w:val="heading 2"/>
-    <w:basedOn w:val="Standaard"/>
-    <w:next w:val="Standaard"/>
-    <w:link w:val="Kop2Char"/>
-    <w:uiPriority w:val="9"/>
-    <w:unhideWhenUsed/>
-    <w:qFormat/>
-    <w:rsid w:val="003569EB"/>
-    <w:pPr>
-      <w:keepNext/>
-      <w:keepLines/>
-      <w:spacing w:before="40" w:after="0"/>
-      <w:outlineLvl w:val="1"/>
-    </w:pPr>
-    <w:rPr>
-      <w:rFonts w:asciiTheme="majorHAnsi" w:eastAsiaTheme="majorEastAsia" w:hAnsiTheme="majorHAnsi" w:cstheme="majorBidi"/>
-      <w:color w:val="365F91" w:themeColor="accent1" w:themeShade="BF"/>
-      <w:sz w:val="26"/>
-      <w:szCs w:val="26"/>
-    </w:rPr>
-  </w:style>
-  <w:style w:type="paragraph" w:styleId="Kop3">
-    <w:name w:val="heading 3"/>
-    <w:basedOn w:val="Standaard"/>
-    <w:next w:val="Standaard"/>
-    <w:link w:val="Kop3Char"/>
-    <w:uiPriority w:val="9"/>
-    <w:semiHidden/>
-    <w:unhideWhenUsed/>
-    <w:qFormat/>
-    <w:rsid w:val="003569EB"/>
-    <w:pPr>
-      <w:keepNext/>
-      <w:keepLines/>
-      <w:spacing w:before="40" w:after="0"/>
-      <w:outlineLvl w:val="2"/>
-    </w:pPr>
-    <w:rPr>
-      <w:rFonts w:asciiTheme="majorHAnsi" w:eastAsiaTheme="majorEastAsia" w:hAnsiTheme="majorHAnsi" w:cstheme="majorBidi"/>
-      <w:color w:val="243F60" w:themeColor="accent1" w:themeShade="7F"/>
-      <w:sz w:val="24"/>
-      <w:szCs w:val="24"/>
-    </w:rPr>
-  </w:style>
-  <w:style w:type="character" w:default="1" w:styleId="Standaardalinea-lettertype">
-    <w:name w:val="Default Paragraph Font"/>
-    <w:uiPriority w:val="1"/>
-    <w:semiHidden/>
-    <w:unhideWhenUsed/>
-  </w:style>
-  <w:style w:type="table" w:default="1" w:styleId="Standaardtabel">
-    <w:name w:val="Normal Table"/>
-    <w:uiPriority w:val="99"/>
-    <w:semiHidden/>
-    <w:unhideWhenUsed/>
-    <w:tblPr>
-      <w:tblInd w:w="0" w:type="dxa"/>
-      <w:tblCellMar>
-        <w:top w:w="0" w:type="dxa"/>
-        <w:left w:w="108" w:type="dxa"/>
-        <w:bottom w:w="0" w:type="dxa"/>
-        <w:right w:w="108" w:type="dxa"/>
-      </w:tblCellMar>
-    </w:tblPr>
-  </w:style>
-  <w:style w:type="numbering" w:default="1" w:styleId="Geenlijst">
-    <w:name w:val="No List"/>
-    <w:uiPriority w:val="99"/>
-    <w:semiHidden/>
-    <w:unhideWhenUsed/>
-  </w:style>
-  <w:style w:type="character" w:customStyle="1" w:styleId="Kop1Char">
-    <w:name w:val="Kop 1 Char"/>
-    <w:basedOn w:val="Standaardalinea-lettertype"/>
-    <w:link w:val="Kop1"/>
-    <w:uiPriority w:val="9"/>
-    <w:rsid w:val="003569EB"/>
-    <w:rPr>
-      <w:rFonts w:asciiTheme="majorHAnsi" w:eastAsiaTheme="majorEastAsia" w:hAnsiTheme="majorHAnsi" w:cstheme="majorBidi"/>
-      <w:color w:val="365F91" w:themeColor="accent1" w:themeShade="BF"/>
-      <w:sz w:val="32"/>
-      <w:szCs w:val="32"/>
-    </w:rPr>
-  </w:style>
-  <w:style w:type="character" w:customStyle="1" w:styleId="Kop2Char">
-    <w:name w:val="Kop 2 Char"/>
-    <w:basedOn w:val="Standaardalinea-lettertype"/>
-    <w:link w:val="Kop2"/>
-    <w:uiPriority w:val="9"/>
-    <w:rsid w:val="003569EB"/>
-    <w:rPr>
-      <w:rFonts w:asciiTheme="majorHAnsi" w:eastAsiaTheme="majorEastAsia" w:hAnsiTheme="majorHAnsi" w:cstheme="majorBidi"/>
-      <w:color w:val="365F91" w:themeColor="accent1" w:themeShade="BF"/>
-      <w:sz w:val="26"/>
-      <w:szCs w:val="26"/>
-    </w:rPr>
-  </w:style>
-  <w:style w:type="character" w:customStyle="1" w:styleId="Kop3Char">
-    <w:name w:val="Kop 3 Char"/>
-    <w:basedOn w:val="Standaardalinea-lettertype"/>
-    <w:link w:val="Kop3"/>
-    <w:uiPriority w:val="9"/>
-    <w:semiHidden/>
-    <w:rsid w:val="003569EB"/>
-    <w:rPr>
-      <w:rFonts w:asciiTheme="majorHAnsi" w:eastAsiaTheme="majorEastAsia" w:hAnsiTheme="majorHAnsi" w:cstheme="majorBidi"/>
-      <w:color w:val="243F60" w:themeColor="accent1" w:themeShade="7F"/>
-      <w:sz w:val="24"/>
-      <w:szCs w:val="24"/>
-    </w:rPr>
-  </w:style>
-  <w:style w:type="character" w:styleId="Hyperlink">
-    <w:name w:val="Hyperlink"/>
-    <w:basedOn w:val="Standaardalinea-lettertype"/>
-    <w:uiPriority w:val="99"/>
-    <w:semiHidden/>
-    <w:unhideWhenUsed/>
-    <w:rsid w:val="003569EB"/>
-    <w:rPr>
-      <w:color w:val="0000FF"/>
-      <w:u w:val="single"/>
-    </w:rPr>
-  </w:style>
-  <w:style w:type="paragraph" w:styleId="Bijschrift">
-    <w:name w:val="caption"/>
-    <w:basedOn w:val="Standaard"/>
-    <w:next w:val="Standaard"/>
-    <w:uiPriority w:val="35"/>
-    <w:unhideWhenUsed/>
-    <w:qFormat/>
-    <w:rsid w:val="003569EB"/>
-    <w:pPr>
-      <w:spacing w:line="240" w:lineRule="auto"/>
-    </w:pPr>
-    <w:rPr>
-      <w:i/>
-      <w:iCs/>
-      <w:color w:val="1F497D" w:themeColor="text2"/>
-      <w:sz w:val="18"/>
-      <w:szCs w:val="18"/>
-    </w:rPr>
-  </w:style>
-  <w:style w:type="paragraph" w:styleId="Lijstalinea">
-    <w:name w:val="List Paragraph"/>
-    <w:basedOn w:val="Standaard"/>
-    <w:uiPriority w:val="34"/>
-    <w:qFormat/>
-    <w:rsid w:val="003569EB"/>
-    <w:pPr>
-      <w:ind w:left="720"/>
-      <w:contextualSpacing/>
-    </w:pPr>
-  </w:style>
-  <w:style w:type="character" w:customStyle="1" w:styleId="apple-converted-space">
-    <w:name w:val="apple-converted-space"/>
-    <w:basedOn w:val="Standaardalinea-lettertype"/>
-    <w:rsid w:val="003569EB"/>
-  </w:style>
-  <w:style w:type="paragraph" w:styleId="Ballontekst">
-    <w:name w:val="Balloon Text"/>
-    <w:basedOn w:val="Standaard"/>
-    <w:link w:val="BallontekstChar"/>
-    <w:uiPriority w:val="99"/>
-    <w:semiHidden/>
-    <w:unhideWhenUsed/>
-    <w:rsid w:val="00051373"/>
-    <w:pPr>
-      <w:spacing w:after="0" w:line="240" w:lineRule="auto"/>
-    </w:pPr>
-    <w:rPr>
-      <w:rFonts w:ascii="Tahoma" w:hAnsi="Tahoma" w:cs="Tahoma"/>
-      <w:sz w:val="16"/>
-      <w:szCs w:val="16"/>
-    </w:rPr>
-  </w:style>
-  <w:style w:type="character" w:customStyle="1" w:styleId="BallontekstChar">
-    <w:name w:val="Ballontekst Char"/>
-    <w:basedOn w:val="Standaardalinea-lettertype"/>
-    <w:link w:val="Ballontekst"/>
-    <w:uiPriority w:val="99"/>
-    <w:semiHidden/>
-    <w:rsid w:val="00051373"/>
-    <w:rPr>
-      <w:rFonts w:ascii="Tahoma" w:eastAsiaTheme="minorEastAsia" w:hAnsi="Tahoma" w:cs="Tahoma"/>
-      <w:sz w:val="16"/>
-      <w:szCs w:val="16"/>
-    </w:rPr>
-  </w:style>
-  <w:style w:type="paragraph" w:styleId="Titel">
-    <w:name w:val="Title"/>
-    <w:basedOn w:val="Standaard"/>
-    <w:next w:val="Standaard"/>
-    <w:link w:val="TitelChar"/>
-    <w:uiPriority w:val="10"/>
-    <w:qFormat/>
-    <w:rsid w:val="00051373"/>
-    <w:pPr>
-      <w:pBdr>
-        <w:bottom w:val="single" w:sz="8" w:space="4" w:color="4F81BD" w:themeColor="accent1"/>
-      </w:pBdr>
-      <w:spacing w:after="300" w:line="240" w:lineRule="auto"/>
-      <w:contextualSpacing/>
-    </w:pPr>
-    <w:rPr>
-      <w:rFonts w:asciiTheme="majorHAnsi" w:eastAsiaTheme="majorEastAsia" w:hAnsiTheme="majorHAnsi" w:cstheme="majorBidi"/>
-      <w:color w:val="17365D" w:themeColor="text2" w:themeShade="BF"/>
-      <w:spacing w:val="5"/>
-      <w:kern w:val="28"/>
-      <w:sz w:val="52"/>
-      <w:szCs w:val="52"/>
-    </w:rPr>
-  </w:style>
-  <w:style w:type="character" w:customStyle="1" w:styleId="TitelChar">
-    <w:name w:val="Titel Char"/>
-    <w:basedOn w:val="Standaardalinea-lettertype"/>
-    <w:link w:val="Titel"/>
-    <w:uiPriority w:val="10"/>
-    <w:rsid w:val="00051373"/>
-    <w:rPr>
-      <w:rFonts w:asciiTheme="majorHAnsi" w:eastAsiaTheme="majorEastAsia" w:hAnsiTheme="majorHAnsi" w:cstheme="majorBidi"/>
-      <w:color w:val="17365D" w:themeColor="text2" w:themeShade="BF"/>
-      <w:spacing w:val="5"/>
-      <w:kern w:val="28"/>
-      <w:sz w:val="52"/>
-      <w:szCs w:val="52"/>
-    </w:rPr>
-  </w:style>
-  <w:style w:type="paragraph" w:styleId="Geenafstand">
-    <w:name w:val="No Spacing"/>
-    <w:uiPriority w:val="1"/>
-    <w:qFormat/>
-    <w:rsid w:val="00051373"/>
-    <w:pPr>
-      <w:spacing w:after="0" w:line="240" w:lineRule="auto"/>
-    </w:pPr>
-    <w:rPr>
-      <w:rFonts w:asciiTheme="minorHAnsi" w:eastAsiaTheme="minorEastAsia" w:hAnsiTheme="minorHAnsi" w:cstheme="minorBidi"/>
-      <w:szCs w:val="22"/>
-    </w:rPr>
-  </w:style>
-  <w:style w:type="paragraph" w:styleId="Citaat">
-    <w:name w:val="Quote"/>
-    <w:basedOn w:val="Standaard"/>
-    <w:next w:val="Standaard"/>
-    <w:link w:val="CitaatChar"/>
-    <w:uiPriority w:val="29"/>
-    <w:qFormat/>
-    <w:rsid w:val="00051373"/>
-    <w:rPr>
-      <w:i/>
-      <w:iCs/>
-      <w:color w:val="000000" w:themeColor="text1"/>
-    </w:rPr>
-  </w:style>
-  <w:style w:type="character" w:customStyle="1" w:styleId="CitaatChar">
-    <w:name w:val="Citaat Char"/>
-    <w:basedOn w:val="Standaardalinea-lettertype"/>
-    <w:link w:val="Citaat"/>
-    <w:uiPriority w:val="29"/>
-    <w:rsid w:val="00051373"/>
-    <w:rPr>
-      <w:rFonts w:asciiTheme="minorHAnsi" w:eastAsiaTheme="minorEastAsia" w:hAnsiTheme="minorHAnsi" w:cstheme="minorBidi"/>
-      <w:i/>
-      <w:iCs/>
-      <w:color w:val="000000" w:themeColor="text1"/>
-      <w:szCs w:val="22"/>
-    </w:rPr>
-  </w:style>
-  <w:style w:type="table" w:styleId="Lichtelijst-accent1">
-    <w:name w:val="Light List Accent 1"/>
-    <w:basedOn w:val="Standaardtabel"/>
-    <w:uiPriority w:val="61"/>
-    <w:rsid w:val="00051373"/>
-    <w:pPr>
-      <w:spacing w:after="0" w:line="240" w:lineRule="auto"/>
-    </w:pPr>
-    <w:tblPr>
-      <w:tblStyleRowBandSize w:val="1"/>
-      <w:tblStyleColBandSize w:val="1"/>
-      <w:tblInd w:w="0" w:type="nil"/>
-      <w:tblBorders>
-        <w:top w:val="single" w:sz="8" w:space="0" w:color="4F81BD" w:themeColor="accent1"/>
-        <w:left w:val="single" w:sz="8" w:space="0" w:color="4F81BD" w:themeColor="accent1"/>
-        <w:bottom w:val="single" w:sz="8" w:space="0" w:color="4F81BD" w:themeColor="accent1"/>
-        <w:right w:val="single" w:sz="8" w:space="0" w:color="4F81BD" w:themeColor="accent1"/>
-      </w:tblBorders>
-    </w:tblPr>
-    <w:tblStylePr w:type="firstRow">
-      <w:pPr>
-        <w:spacing w:beforeLines="0" w:before="0" w:beforeAutospacing="0" w:afterLines="0" w:after="0" w:afterAutospacing="0" w:line="240" w:lineRule="auto"/>
-      </w:pPr>
-      <w:rPr>
-        <w:b/>
-        <w:bCs/>
-        <w:color w:val="FFFFFF" w:themeColor="background1"/>
-      </w:rPr>
-      <w:tblPr/>
-      <w:tcPr>
-        <w:shd w:val="clear" w:color="auto" w:fill="4F81BD" w:themeFill="accent1"/>
-      </w:tcPr>
-    </w:tblStylePr>
-    <w:tblStylePr w:type="lastRow">
-      <w:pPr>
-        <w:spacing w:beforeLines="0" w:before="0" w:beforeAutospacing="0" w:afterLines="0" w:after="0" w:afterAutospacing="0" w:line="240" w:lineRule="auto"/>
-      </w:pPr>
-      <w:rPr>
-        <w:b/>
-        <w:bCs/>
-      </w:rPr>
-      <w:tblPr/>
-      <w:tcPr>
-        <w:tcBorders>
-          <w:top w:val="double" w:sz="6" w:space="0" w:color="4F81BD" w:themeColor="accent1"/>
-          <w:left w:val="single" w:sz="8" w:space="0" w:color="4F81BD" w:themeColor="accent1"/>
-          <w:bottom w:val="single" w:sz="8" w:space="0" w:color="4F81BD" w:themeColor="accent1"/>
-          <w:right w:val="single" w:sz="8" w:space="0" w:color="4F81BD" w:themeColor="accent1"/>
-        </w:tcBorders>
-      </w:tcPr>
-    </w:tblStylePr>
-    <w:tblStylePr w:type="firstCol">
-      <w:rPr>
-        <w:b/>
-        <w:bCs/>
-      </w:rPr>
-    </w:tblStylePr>
-    <w:tblStylePr w:type="lastCol">
-      <w:rPr>
-        <w:b/>
-        <w:bCs/>
-      </w:rPr>
-    </w:tblStylePr>
-    <w:tblStylePr w:type="band1Vert">
-      <w:tblPr/>
-      <w:tcPr>
-        <w:tcBorders>
-          <w:top w:val="single" w:sz="8" w:space="0" w:color="4F81BD" w:themeColor="accent1"/>
-          <w:left w:val="single" w:sz="8" w:space="0" w:color="4F81BD" w:themeColor="accent1"/>
-          <w:bottom w:val="single" w:sz="8" w:space="0" w:color="4F81BD" w:themeColor="accent1"/>
-          <w:right w:val="single" w:sz="8" w:space="0" w:color="4F81BD" w:themeColor="accent1"/>
-        </w:tcBorders>
-      </w:tcPr>
-    </w:tblStylePr>
-    <w:tblStylePr w:type="band1Horz">
-      <w:tblPr/>
-      <w:tcPr>
-        <w:tcBorders>
-          <w:top w:val="single" w:sz="8" w:space="0" w:color="4F81BD" w:themeColor="accent1"/>
-          <w:left w:val="single" w:sz="8" w:space="0" w:color="4F81BD" w:themeColor="accent1"/>
-          <w:bottom w:val="single" w:sz="8" w:space="0" w:color="4F81BD" w:themeColor="accent1"/>
-          <w:right w:val="single" w:sz="8" w:space="0" w:color="4F81BD" w:themeColor="accent1"/>
-        </w:tcBorders>
-      </w:tcPr>
-    </w:tblStylePr>
-  </w:style>
-  <w:style w:type="paragraph" w:styleId="Koptekst">
-    <w:name w:val="header"/>
-    <w:basedOn w:val="Standaard"/>
-    <w:link w:val="KoptekstChar"/>
-    <w:uiPriority w:val="99"/>
-    <w:unhideWhenUsed/>
-    <w:rsid w:val="007074AC"/>
-    <w:pPr>
-      <w:tabs>
-        <w:tab w:val="center" w:pos="4536"/>
-        <w:tab w:val="right" w:pos="9072"/>
-      </w:tabs>
-      <w:spacing w:after="0" w:line="240" w:lineRule="auto"/>
-    </w:pPr>
-  </w:style>
-  <w:style w:type="character" w:customStyle="1" w:styleId="KoptekstChar">
-    <w:name w:val="Koptekst Char"/>
-    <w:basedOn w:val="Standaardalinea-lettertype"/>
-    <w:link w:val="Koptekst"/>
-    <w:uiPriority w:val="99"/>
-    <w:rsid w:val="007074AC"/>
-    <w:rPr>
-      <w:rFonts w:asciiTheme="minorHAnsi" w:eastAsiaTheme="minorEastAsia" w:hAnsiTheme="minorHAnsi" w:cstheme="minorBidi"/>
-      <w:szCs w:val="22"/>
-    </w:rPr>
-  </w:style>
-  <w:style w:type="paragraph" w:styleId="Voettekst">
-    <w:name w:val="footer"/>
-    <w:basedOn w:val="Standaard"/>
-    <w:link w:val="VoettekstChar"/>
-    <w:uiPriority w:val="99"/>
-    <w:unhideWhenUsed/>
-    <w:rsid w:val="007074AC"/>
-    <w:pPr>
-      <w:tabs>
-        <w:tab w:val="center" w:pos="4536"/>
-        <w:tab w:val="right" w:pos="9072"/>
-      </w:tabs>
-      <w:spacing w:after="0" w:line="240" w:lineRule="auto"/>
-    </w:pPr>
-  </w:style>
-  <w:style w:type="character" w:customStyle="1" w:styleId="VoettekstChar">
-    <w:name w:val="Voettekst Char"/>
-    <w:basedOn w:val="Standaardalinea-lettertype"/>
-    <w:link w:val="Voettekst"/>
-    <w:uiPriority w:val="99"/>
-    <w:rsid w:val="007074AC"/>
-    <w:rPr>
-      <w:rFonts w:asciiTheme="minorHAnsi" w:eastAsiaTheme="minorEastAsia" w:hAnsiTheme="minorHAnsi" w:cstheme="minorBidi"/>
-      <w:szCs w:val="22"/>
-    </w:rPr>
-  </w:style>
-</w:styles>
-</file>
-
-<file path=word/stylesWithEffects.xml><?xml version="1.0" encoding="utf-8"?>
-<w:styles xmlns:wpc="http://schemas.microsoft.com/office/word/2010/wordprocessingCanvas" xmlns:mc="http://schemas.openxmlformats.org/markup-compatibility/2006" xmlns:o="urn:schemas-microsoft-com:office:office" xmlns:r="http://schemas.openxmlformats.org/officeDocument/2006/relationships" xmlns:m="http://schemas.openxmlformats.org/officeDocument/2006/math" xmlns:v="urn:schemas-microsoft-com:vml" xmlns:wp14="http://schemas.microsoft.com/office/word/2010/wordprocessingDrawing" xmlns:wp="http://schemas.openxmlformats.org/drawingml/2006/wordprocessingDrawing" xmlns:w10="urn:schemas-microsoft-com:office:word" xmlns:w="http://schemas.openxmlformats.org/wordprocessingml/2006/main" xmlns:w14="http://schemas.microsoft.com/office/word/2010/wordml" xmlns:wpg="http://schemas.microsoft.com/office/word/2010/wordprocessingGroup" xmlns:wpi="http://schemas.microsoft.com/office/word/2010/wordprocessingInk" xmlns:wne="http://schemas.microsoft.com/office/word/2006/wordml" xmlns:wps="http://schemas.microsoft.com/office/word/2010/wordprocessingShape" mc:Ignorable="w14 wp14">
-  <w:docDefaults>
-    <w:rPrDefault>
-      <w:rPr>
-        <w:rFonts w:ascii="Calibri" w:eastAsiaTheme="minorHAnsi" w:hAnsi="Calibri" w:cs="Calibri"/>
-        <w:sz w:val="22"/>
-        <w:lang w:val="nl-NL" w:eastAsia="en-US" w:bidi="ar-SA"/>
-      </w:rPr>
-    </w:rPrDefault>
-    <w:pPrDefault>
-      <w:pPr>
-        <w:spacing w:after="200" w:line="276" w:lineRule="auto"/>
-      </w:pPr>
-    </w:pPrDefault>
-  </w:docDefaults>
-  <w:latentStyles w:defLockedState="0" w:defUIPriority="99" w:defSemiHidden="1" w:defUnhideWhenUsed="1" w:defQFormat="0" w:count="267">
-    <w:lsdException w:name="Normal" w:semiHidden="0" w:uiPriority="0" w:unhideWhenUsed="0" w:qFormat="1"/>
-    <w:lsdException w:name="heading 1" w:semiHidden="0" w:uiPriority="9" w:unhideWhenUsed="0" w:qFormat="1"/>
-    <w:lsdException w:name="heading 2" w:uiPriority="9" w:qFormat="1"/>
-    <w:lsdException w:name="heading 3" w:uiPriority="9" w:qFormat="1"/>
-    <w:lsdException w:name="heading 4" w:uiPriority="9" w:qFormat="1"/>
-    <w:lsdException w:name="heading 5" w:uiPriority="9" w:qFormat="1"/>
-    <w:lsdException w:name="heading 6" w:uiPriority="9" w:qFormat="1"/>
-    <w:lsdException w:name="heading 7" w:uiPriority="9" w:qFormat="1"/>
-    <w:lsdException w:name="heading 8" w:uiPriority="9" w:qFormat="1"/>
-    <w:lsdException w:name="heading 9" w:uiPriority="9" w:qFormat="1"/>
-    <w:lsdException w:name="toc 1" w:uiPriority="39"/>
-    <w:lsdException w:name="toc 2" w:uiPriority="39"/>
-    <w:lsdException w:name="toc 3" w:uiPriority="39"/>
-    <w:lsdException w:name="toc 4" w:uiPriority="39"/>
-    <w:lsdException w:name="toc 5" w:uiPriority="39"/>
-    <w:lsdException w:name="toc 6" w:uiPriority="39"/>
-    <w:lsdException w:name="toc 7" w:uiPriority="39"/>
-    <w:lsdException w:name="toc 8" w:uiPriority="39"/>
-    <w:lsdException w:name="toc 9" w:uiPriority="39"/>
-    <w:lsdException w:name="caption" w:uiPriority="35" w:qFormat="1"/>
-    <w:lsdException w:name="Title" w:semiHidden="0" w:uiPriority="10" w:unhideWhenUsed="0" w:qFormat="1"/>
-    <w:lsdException w:name="Default Paragraph Font" w:uiPriority="1"/>
-    <w:lsdException w:name="Subtitle" w:semiHidden="0" w:uiPriority="11" w:unhideWhenUsed="0" w:qFormat="1"/>
-    <w:lsdException w:name="Strong" w:semiHidden="0" w:uiPriority="22" w:unhideWhenUsed="0" w:qFormat="1"/>
-    <w:lsdException w:name="Emphasis" w:semiHidden="0" w:uiPriority="20" w:unhideWhenUsed="0" w:qFormat="1"/>
-    <w:lsdException w:name="Table Grid" w:semiHidden="0" w:uiPriority="59" w:unhideWhenUsed="0"/>
-    <w:lsdException w:name="Placeholder Text" w:unhideWhenUsed="0"/>
-    <w:lsdException w:name="No Spacing" w:semiHidden="0" w:uiPriority="1" w:unhideWhenUsed="0" w:qFormat="1"/>
-    <w:lsdException w:name="Light Shading" w:semiHidden="0" w:uiPriority="60" w:unhideWhenUsed="0"/>
-    <w:lsdException w:name="Light List" w:semiHidden="0" w:uiPriority="61" w:unhideWhenUsed="0"/>
-    <w:lsdException w:name="Light Grid" w:semiHidden="0" w:uiPriority="62" w:unhideWhenUsed="0"/>
-    <w:lsdException w:name="Medium Shading 1" w:semiHidden="0" w:uiPriority="63" w:unhideWhenUsed="0"/>
-    <w:lsdException w:name="Medium Shading 2" w:semiHidden="0" w:uiPriority="64" w:unhideWhenUsed="0"/>
-    <w:lsdException w:name="Medium List 1" w:semiHidden="0" w:uiPriority="65" w:unhideWhenUsed="0"/>
-    <w:lsdException w:name="Medium List 2" w:semiHidden="0" w:uiPriority="66" w:unhideWhenUsed="0"/>
-    <w:lsdException w:name="Medium Grid 1" w:semiHidden="0" w:uiPriority="67" w:unhideWhenUsed="0"/>
-    <w:lsdException w:name="Medium Grid 2" w:semiHidden="0" w:uiPriority="68" w:unhideWhenUsed="0"/>
-    <w:lsdException w:name="Medium Grid 3" w:semiHidden="0" w:uiPriority="69" w:unhideWhenUsed="0"/>
-    <w:lsdException w:name="Dark List" w:semiHidden="0" w:uiPriority="70" w:unhideWhenUsed="0"/>
-    <w:lsdException w:name="Colorful Shading" w:semiHidden="0" w:uiPriority="71" w:unhideWhenUsed="0"/>
-    <w:lsdException w:name="Colorful List" w:semiHidden="0" w:uiPriority="72" w:unhideWhenUsed="0"/>
-    <w:lsdException w:name="Colorful Grid" w:semiHidden="0" w:uiPriority="73" w:unhideWhenUsed="0"/>
-    <w:lsdException w:name="Light Shading Accent 1" w:semiHidden="0" w:uiPriority="60" w:unhideWhenUsed="0"/>
-    <w:lsdException w:name="Light List Accent 1" w:semiHidden="0" w:uiPriority="61" w:unhideWhenUsed="0"/>
-    <w:lsdException w:name="Light Grid Accent 1" w:semiHidden="0" w:uiPriority="62" w:unhideWhenUsed="0"/>
-    <w:lsdException w:name="Medium Shading 1 Accent 1" w:semiHidden="0" w:uiPriority="63" w:unhideWhenUsed="0"/>
-    <w:lsdException w:name="Medium Shading 2 Accent 1" w:semiHidden="0" w:uiPriority="64" w:unhideWhenUsed="0"/>
-    <w:lsdException w:name="Medium List 1 Accent 1" w:semiHidden="0" w:uiPriority="65" w:unhideWhenUsed="0"/>
-    <w:lsdException w:name="Revision" w:unhideWhenUsed="0"/>
-    <w:lsdException w:name="List Paragraph" w:semiHidden="0" w:uiPriority="34" w:unhideWhenUsed="0" w:qFormat="1"/>
-    <w:lsdException w:name="Quote" w:semiHidden="0" w:uiPriority="29" w:unhideWhenUsed="0" w:qFormat="1"/>
-    <w:lsdException w:name="Intense Quote" w:semiHidden="0" w:uiPriority="30" w:unhideWhenUsed="0" w:qFormat="1"/>
-    <w:lsdException w:name="Medium List 2 Accent 1" w:semiHidden="0" w:uiPriority="66" w:unhideWhenUsed="0"/>
-    <w:lsdException w:name="Medium Grid 1 Accent 1" w:semiHidden="0" w:uiPriority="67" w:unhideWhenUsed="0"/>
-    <w:lsdException w:name="Medium Grid 2 Accent 1" w:semiHidden="0" w:uiPriority="68" w:unhideWhenUsed="0"/>
-    <w:lsdException w:name="Medium Grid 3 Accent 1" w:semiHidden="0" w:uiPriority="69" w:unhideWhenUsed="0"/>
-    <w:lsdException w:name="Dark List Accent 1" w:semiHidden="0" w:uiPriority="70" w:unhideWhenUsed="0"/>
-    <w:lsdException w:name="Colorful Shading Accent 1" w:semiHidden="0" w:uiPriority="71" w:unhideWhenUsed="0"/>
-    <w:lsdException w:name="Colorful List Accent 1" w:semiHidden="0" w:uiPriority="72" w:unhideWhenUsed="0"/>
-    <w:lsdException w:name="Colorful Grid Accent 1" w:semiHidden="0" w:uiPriority="73" w:unhideWhenUsed="0"/>
-    <w:lsdException w:name="Light Shading Accent 2" w:semiHidden="0" w:uiPriority="60" w:unhideWhenUsed="0"/>
-    <w:lsdException w:name="Light List Accent 2" w:semiHidden="0" w:uiPriority="61" w:unhideWhenUsed="0"/>
-    <w:lsdException w:name="Light Grid Accent 2" w:semiHidden="0" w:uiPriority="62" w:unhideWhenUsed="0"/>
-    <w:lsdException w:name="Medium Shading 1 Accent 2" w:semiHidden="0" w:uiPriority="63" w:unhideWhenUsed="0"/>
-    <w:lsdException w:name="Medium Shading 2 Accent 2" w:semiHidden="0" w:uiPriority="64" w:unhideWhenUsed="0"/>
-    <w:lsdException w:name="Medium List 1 Accent 2" w:semiHidden="0" w:uiPriority="65" w:unhideWhenUsed="0"/>
-    <w:lsdException w:name="Medium List 2 Accent 2" w:semiHidden="0" w:uiPriority="66" w:unhideWhenUsed="0"/>
-    <w:lsdException w:name="Medium Grid 1 Accent 2" w:semiHidden="0" w:uiPriority="67" w:unhideWhenUsed="0"/>
-    <w:lsdException w:name="Medium Grid 2 Accent 2" w:semiHidden="0" w:uiPriority="68" w:unhideWhenUsed="0"/>
-    <w:lsdException w:name="Medium Grid 3 Accent 2" w:semiHidden="0" w:uiPriority="69" w:unhideWhenUsed="0"/>
-    <w:lsdException w:name="Dark List Accent 2" w:semiHidden="0" w:uiPriority="70" w:unhideWhenUsed="0"/>
-    <w:lsdException w:name="Colorful Shading Accent 2" w:semiHidden="0" w:uiPriority="71" w:unhideWhenUsed="0"/>
-    <w:lsdException w:name="Colorful List Accent 2" w:semiHidden="0" w:uiPriority="72" w:unhideWhenUsed="0"/>
-    <w:lsdException w:name="Colorful Grid Accent 2" w:semiHidden="0" w:uiPriority="73" w:unhideWhenUsed="0"/>
-    <w:lsdException w:name="Light Shading Accent 3" w:semiHidden="0" w:uiPriority="60" w:unhideWhenUsed="0"/>
-    <w:lsdException w:name="Light List Accent 3" w:semiHidden="0" w:uiPriority="61" w:unhideWhenUsed="0"/>
-    <w:lsdException w:name="Light Grid Accent 3" w:semiHidden="0" w:uiPriority="62" w:unhideWhenUsed="0"/>
-    <w:lsdException w:name="Medium Shading 1 Accent 3" w:semiHidden="0" w:uiPriority="63" w:unhideWhenUsed="0"/>
-    <w:lsdException w:name="Medium Shading 2 Accent 3" w:semiHidden="0" w:uiPriority="64" w:unhideWhenUsed="0"/>
-    <w:lsdException w:name="Medium List 1 Accent 3" w:semiHidden="0" w:uiPriority="65" w:unhideWhenUsed="0"/>
-    <w:lsdException w:name="Medium List 2 Accent 3" w:semiHidden="0" w:uiPriority="66" w:unhideWhenUsed="0"/>
-    <w:lsdException w:name="Medium Grid 1 Accent 3" w:semiHidden="0" w:uiPriority="67" w:unhideWhenUsed="0"/>
-    <w:lsdException w:name="Medium Grid 2 Accent 3" w:semiHidden="0" w:uiPriority="68" w:unhideWhenUsed="0"/>
-    <w:lsdException w:name="Medium Grid 3 Accent 3" w:semiHidden="0" w:uiPriority="69" w:unhideWhenUsed="0"/>
-    <w:lsdException w:name="Dark List Accent 3" w:semiHidden="0" w:uiPriority="70" w:unhideWhenUsed="0"/>
-    <w:lsdException w:name="Colorful Shading Accent 3" w:semiHidden="0" w:uiPriority="71" w:unhideWhenUsed="0"/>
-    <w:lsdException w:name="Colorful List Accent 3" w:semiHidden="0" w:uiPriority="72" w:unhideWhenUsed="0"/>
-    <w:lsdException w:name="Colorful Grid Accent 3" w:semiHidden="0" w:uiPriority="73" w:unhideWhenUsed="0"/>
-    <w:lsdException w:name="Light Shading Accent 4" w:semiHidden="0" w:uiPriority="60" w:unhideWhenUsed="0"/>
-    <w:lsdException w:name="Light List Accent 4" w:semiHidden="0" w:uiPriority="61" w:unhideWhenUsed="0"/>
-    <w:lsdException w:name="Light Grid Accent 4" w:semiHidden="0" w:uiPriority="62" w:unhideWhenUsed="0"/>
-    <w:lsdException w:name="Medium Shading 1 Accent 4" w:semiHidden="0" w:uiPriority="63" w:unhideWhenUsed="0"/>
-    <w:lsdException w:name="Medium Shading 2 Accent 4" w:semiHidden="0" w:uiPriority="64" w:unhideWhenUsed="0"/>
-    <w:lsdException w:name="Medium List 1 Accent 4" w:semiHidden="0" w:uiPriority="65" w:unhideWhenUsed="0"/>
-    <w:lsdException w:name="Medium List 2 Accent 4" w:semiHidden="0" w:uiPriority="66" w:unhideWhenUsed="0"/>
-    <w:lsdException w:name="Medium Grid 1 Accent 4" w:semiHidden="0" w:uiPriority="67" w:unhideWhenUsed="0"/>
-    <w:lsdException w:name="Medium Grid 2 Accent 4" w:semiHidden="0" w:uiPriority="68" w:unhideWhenUsed="0"/>
-    <w:lsdException w:name="Medium Grid 3 Accent 4" w:semiHidden="0" w:uiPriority="69" w:unhideWhenUsed="0"/>
-    <w:lsdException w:name="Dark List Accent 4" w:semiHidden="0" w:uiPriority="70" w:unhideWhenUsed="0"/>
-    <w:lsdException w:name="Colorful Shading Accent 4" w:semiHidden="0" w:uiPriority="71" w:unhideWhenUsed="0"/>
-    <w:lsdException w:name="Colorful List Accent 4" w:semiHidden="0" w:uiPriority="72" w:unhideWhenUsed="0"/>
-    <w:lsdException w:name="Colorful Grid Accent 4" w:semiHidden="0" w:uiPriority="73" w:unhideWhenUsed="0"/>
-    <w:lsdException w:name="Light Shading Accent 5" w:semiHidden="0" w:uiPriority="60" w:unhideWhenUsed="0"/>
-    <w:lsdException w:name="Light List Accent 5" w:semiHidden="0" w:uiPriority="61" w:unhideWhenUsed="0"/>
-    <w:lsdException w:name="Light Grid Accent 5" w:semiHidden="0" w:uiPriority="62" w:unhideWhenUsed="0"/>
-    <w:lsdException w:name="Medium Shading 1 Accent 5" w:semiHidden="0" w:uiPriority="63" w:unhideWhenUsed="0"/>
-    <w:lsdException w:name="Medium Shading 2 Accent 5" w:semiHidden="0" w:uiPriority="64" w:unhideWhenUsed="0"/>
-    <w:lsdException w:name="Medium List 1 Accent 5" w:semiHidden="0" w:uiPriority="65" w:unhideWhenUsed="0"/>
-    <w:lsdException w:name="Medium List 2 Accent 5" w:semiHidden="0" w:uiPriority="66" w:unhideWhenUsed="0"/>
-    <w:lsdException w:name="Medium Grid 1 Accent 5" w:semiHidden="0" w:uiPriority="67" w:unhideWhenUsed="0"/>
-    <w:lsdException w:name="Medium Grid 2 Accent 5" w:semiHidden="0" w:uiPriority="68" w:unhideWhenUsed="0"/>
-    <w:lsdException w:name="Medium Grid 3 Accent 5" w:semiHidden="0" w:uiPriority="69" w:unhideWhenUsed="0"/>
-    <w:lsdException w:name="Dark List Accent 5" w:semiHidden="0" w:uiPriority="70" w:unhideWhenUsed="0"/>
-    <w:lsdException w:name="Colorful Shading Accent 5" w:semiHidden="0" w:uiPriority="71" w:unhideWhenUsed="0"/>
-    <w:lsdException w:name="Colorful List Accent 5" w:semiHidden="0" w:uiPriority="72" w:unhideWhenUsed="0"/>
-    <w:lsdException w:name="Colorful Grid Accent 5" w:semiHidden="0" w:uiPriority="73" w:unhideWhenUsed="0"/>
-    <w:lsdException w:name="Light Shading Accent 6" w:semiHidden="0" w:uiPriority="60" w:unhideWhenUsed="0"/>
-    <w:lsdException w:name="Light List Accent 6" w:semiHidden="0" w:uiPriority="61" w:unhideWhenUsed="0"/>
-    <w:lsdException w:name="Light Grid Accent 6" w:semiHidden="0" w:uiPriority="62" w:unhideWhenUsed="0"/>
-    <w:lsdException w:name="Medium Shading 1 Accent 6" w:semiHidden="0" w:uiPriority="63" w:unhideWhenUsed="0"/>
-    <w:lsdException w:name="Medium Shading 2 Accent 6" w:semiHidden="0" w:uiPriority="64" w:unhideWhenUsed="0"/>
-    <w:lsdException w:name="Medium List 1 Accent 6" w:semiHidden="0" w:uiPriority="65" w:unhideWhenUsed="0"/>
-    <w:lsdException w:name="Medium List 2 Accent 6" w:semiHidden="0" w:uiPriority="66" w:unhideWhenUsed="0"/>
-    <w:lsdException w:name="Medium Grid 1 Accent 6" w:semiHidden="0" w:uiPriority="67" w:unhideWhenUsed="0"/>
-    <w:lsdException w:name="Medium Grid 2 Accent 6" w:semiHidden="0" w:uiPriority="68" w:unhideWhenUsed="0"/>
-    <w:lsdException w:name="Medium Grid 3 Accent 6" w:semiHidden="0" w:uiPriority="69" w:unhideWhenUsed="0"/>
-    <w:lsdException w:name="Dark List Accent 6" w:semiHidden="0" w:uiPriority="70" w:unhideWhenUsed="0"/>
-    <w:lsdException w:name="Colorful Shading Accent 6" w:semiHidden="0" w:uiPriority="71" w:unhideWhenUsed="0"/>
-    <w:lsdException w:name="Colorful List Accent 6" w:semiHidden="0" w:uiPriority="72" w:unhideWhenUsed="0"/>
-    <w:lsdException w:name="Colorful Grid Accent 6" w:semiHidden="0" w:uiPriority="73" w:unhideWhenUsed="0"/>
-    <w:lsdException w:name="Subtle Emphasis" w:semiHidden="0" w:uiPriority="19" w:unhideWhenUsed="0" w:qFormat="1"/>
-    <w:lsdException w:name="Intense Emphasis" w:semiHidden="0" w:uiPriority="21" w:unhideWhenUsed="0" w:qFormat="1"/>
-    <w:lsdException w:name="Subtle Reference" w:semiHidden="0" w:uiPriority="31" w:unhideWhenUsed="0" w:qFormat="1"/>
-    <w:lsdException w:name="Intense Reference" w:semiHidden="0" w:uiPriority="32" w:unhideWhenUsed="0" w:qFormat="1"/>
-    <w:lsdException w:name="Book Title" w:semiHidden="0" w:uiPriority="33" w:unhideWhenUsed="0" w:qFormat="1"/>
-    <w:lsdException w:name="Bibliography" w:uiPriority="37"/>
-    <w:lsdException w:name="TOC Heading" w:uiPriority="39" w:qFormat="1"/>
+  <w:latentStyles w:defLockedState="0" w:defUIPriority="99" w:defSemiHidden="0" w:defUnhideWhenUsed="0" w:defQFormat="0" w:count="371">
+    <w:lsdException w:name="Normal" w:uiPriority="0" w:qFormat="1"/>
+    <w:lsdException w:name="heading 1" w:uiPriority="9" w:qFormat="1"/>
+    <w:lsdException w:name="heading 2" w:semiHidden="1" w:uiPriority="9" w:unhideWhenUsed="1" w:qFormat="1"/>
+    <w:lsdException w:name="heading 3" w:semiHidden="1" w:uiPriority="9" w:unhideWhenUsed="1" w:qFormat="1"/>
+    <w:lsdException w:name="heading 4" w:semiHidden="1" w:uiPriority="9" w:unhideWhenUsed="1" w:qFormat="1"/>
+    <w:lsdException w:name="heading 5" w:semiHidden="1" w:uiPriority="9" w:unhideWhenUsed="1" w:qFormat="1"/>
+    <w:lsdException w:name="heading 6" w:semiHidden="1" w:uiPriority="9" w:unhideWhenUsed="1" w:qFormat="1"/>
+    <w:lsdException w:name="heading 7" w:semiHidden="1" w:uiPriority="9" w:unhideWhenUsed="1" w:qFormat="1"/>
+    <w:lsdException w:name="heading 8" w:semiHidden="1" w:uiPriority="9" w:unhideWhenUsed="1" w:qFormat="1"/>
+    <w:lsdException w:name="heading 9" w:semiHidden="1" w:uiPriority="9" w:unhideWhenUsed="1" w:qFormat="1"/>
+    <w:lsdException w:name="index 1" w:semiHidden="1" w:unhideWhenUsed="1"/>
+    <w:lsdException w:name="index 2" w:semiHidden="1" w:unhideWhenUsed="1"/>
+    <w:lsdException w:name="index 3" w:semiHidden="1" w:unhideWhenUsed="1"/>
+    <w:lsdException w:name="index 4" w:semiHidden="1" w:unhideWhenUsed="1"/>
+    <w:lsdException w:name="index 5" w:semiHidden="1" w:unhideWhenUsed="1"/>
+    <w:lsdException w:name="index 6" w:semiHidden="1" w:unhideWhenUsed="1"/>
+    <w:lsdException w:name="index 7" w:semiHidden="1" w:unhideWhenUsed="1"/>
+    <w:lsdException w:name="index 8" w:semiHidden="1" w:unhideWhenUsed="1"/>
+    <w:lsdException w:name="index 9" w:semiHidden="1" w:unhideWhenUsed="1"/>
+    <w:lsdException w:name="toc 1" w:semiHidden="1" w:uiPriority="39" w:unhideWhenUsed="1"/>
+    <w:lsdException w:name="toc 2" w:semiHidden="1" w:uiPriority="39" w:unhideWhenUsed="1"/>
+    <w:lsdException w:name="toc 3" w:semiHidden="1" w:uiPriority="39" w:unhideWhenUsed="1"/>
+    <w:lsdException w:name="toc 4" w:semiHidden="1" w:uiPriority="39" w:unhideWhenUsed="1"/>
+    <w:lsdException w:name="toc 5" w:semiHidden="1" w:uiPriority="39" w:unhideWhenUsed="1"/>
+    <w:lsdException w:name="toc 6" w:semiHidden="1" w:uiPriority="39" w:unhideWhenUsed="1"/>
+    <w:lsdException w:name="toc 7" w:semiHidden="1" w:uiPriority="39" w:unhideWhenUsed="1"/>
+    <w:lsdException w:name="toc 8" w:semiHidden="1" w:uiPriority="39" w:unhideWhenUsed="1"/>
+    <w:lsdException w:name="toc 9" w:semiHidden="1" w:uiPriority="39" w:unhideWhenUsed="1"/>
+    <w:lsdException w:name="Normal Indent" w:semiHidden="1" w:unhideWhenUsed="1"/>
+    <w:lsdException w:name="footnote text" w:semiHidden="1" w:unhideWhenUsed="1"/>
+    <w:lsdException w:name="annotation text" w:semiHidden="1" w:unhideWhenUsed="1"/>
+    <w:lsdException w:name="header" w:semiHidden="1" w:unhideWhenUsed="1"/>
+    <w:lsdException w:name="footer" w:semiHidden="1" w:unhideWhenUsed="1"/>
+    <w:lsdException w:name="index heading" w:semiHidden="1" w:unhideWhenUsed="1"/>
+    <w:lsdException w:name="caption" w:semiHidden="1" w:uiPriority="35" w:unhideWhenUsed="1" w:qFormat="1"/>
+    <w:lsdException w:name="table of figures" w:semiHidden="1" w:unhideWhenUsed="1"/>
+    <w:lsdException w:name="envelope address" w:semiHidden="1" w:unhideWhenUsed="1"/>
+    <w:lsdException w:name="envelope return" w:semiHidden="1" w:unhideWhenUsed="1"/>
+    <w:lsdException w:name="footnote reference" w:semiHidden="1" w:unhideWhenUsed="1"/>
+    <w:lsdException w:name="annotation reference" w:semiHidden="1" w:unhideWhenUsed="1"/>
+    <w:lsdException w:name="line number" w:semiHidden="1" w:unhideWhenUsed="1"/>
+    <w:lsdException w:name="page number" w:semiHidden="1" w:unhideWhenUsed="1"/>
+    <w:lsdException w:name="endnote reference" w:semiHidden="1" w:unhideWhenUsed="1"/>
+    <w:lsdException w:name="endnote text" w:semiHidden="1" w:unhideWhenUsed="1"/>
+    <w:lsdException w:name="table of authorities" w:semiHidden="1" w:unhideWhenUsed="1"/>
+    <w:lsdException w:name="macro" w:semiHidden="1" w:unhideWhenUsed="1"/>
+    <w:lsdException w:name="toa heading" w:semiHidden="1" w:unhideWhenUsed="1"/>
+    <w:lsdException w:name="List" w:semiHidden="1" w:unhideWhenUsed="1"/>
+    <w:lsdException w:name="List Bullet" w:semiHidden="1" w:unhideWhenUsed="1"/>
+    <w:lsdException w:name="List Number" w:semiHidden="1" w:unhideWhenUsed="1"/>
+    <w:lsdException w:name="List 2" w:semiHidden="1" w:unhideWhenUsed="1"/>
+    <w:lsdException w:name="List 3" w:semiHidden="1" w:unhideWhenUsed="1"/>
+    <w:lsdException w:name="List 4" w:semiHidden="1" w:unhideWhenUsed="1"/>
+    <w:lsdException w:name="List 5" w:semiHidden="1" w:unhideWhenUsed="1"/>
+    <w:lsdException w:name="List Bullet 2" w:semiHidden="1" w:unhideWhenUsed="1"/>
+    <w:lsdException w:name="List Bullet 3" w:semiHidden="1" w:unhideWhenUsed="1"/>
+    <w:lsdException w:name="List Bullet 4" w:semiHidden="1" w:unhideWhenUsed="1"/>
+    <w:lsdException w:name="List Bullet 5" w:semiHidden="1" w:unhideWhenUsed="1"/>
+    <w:lsdException w:name="List Number 2" w:semiHidden="1" w:unhideWhenUsed="1"/>
+    <w:lsdException w:name="List Number 3" w:semiHidden="1" w:unhideWhenUsed="1"/>
+    <w:lsdException w:name="List Number 4" w:semiHidden="1" w:unhideWhenUsed="1"/>
+    <w:lsdException w:name="List Number 5" w:semiHidden="1" w:unhideWhenUsed="1"/>
+    <w:lsdException w:name="Title" w:uiPriority="10" w:qFormat="1"/>
+    <w:lsdException w:name="Closing" w:semiHidden="1" w:unhideWhenUsed="1"/>
+    <w:lsdException w:name="Signature" w:semiHidden="1" w:unhideWhenUsed="1"/>
+    <w:lsdException w:name="Default Paragraph Font" w:semiHidden="1" w:uiPriority="1" w:unhideWhenUsed="1"/>
+    <w:lsdException w:name="Body Text" w:semiHidden="1" w:unhideWhenUsed="1"/>
+    <w:lsdException w:name="Body Text Indent" w:semiHidden="1" w:unhideWhenUsed="1"/>
+    <w:lsdException w:name="List Continue" w:semiHidden="1" w:unhideWhenUsed="1"/>
+    <w:lsdException w:name="List Continue 2" w:semiHidden="1" w:unhideWhenUsed="1"/>
+    <w:lsdException w:name="List Continue 3" w:semiHidden="1" w:unhideWhenUsed="1"/>
+    <w:lsdException w:name="List Continue 4" w:semiHidden="1" w:unhideWhenUsed="1"/>
+    <w:lsdException w:name="List Continue 5" w:semiHidden="1" w:unhideWhenUsed="1"/>
+    <w:lsdException w:name="Message Header" w:semiHidden="1" w:unhideWhenUsed="1"/>
+    <w:lsdException w:name="Subtitle" w:uiPriority="11" w:qFormat="1"/>
+    <w:lsdException w:name="Salutation" w:semiHidden="1" w:unhideWhenUsed="1"/>
+    <w:lsdException w:name="Date" w:semiHidden="1" w:unhideWhenUsed="1"/>
+    <w:lsdException w:name="Body Text First Indent" w:semiHidden="1" w:unhideWhenUsed="1"/>
+    <w:lsdException w:name="Body Text First Indent 2" w:semiHidden="1" w:unhideWhenUsed="1"/>
+    <w:lsdException w:name="Note Heading" w:semiHidden="1" w:unhideWhenUsed="1"/>
+    <w:lsdException w:name="Body Text 2" w:semiHidden="1" w:unhideWhenUsed="1"/>
+    <w:lsdException w:name="Body Text 3" w:semiHidden="1" w:unhideWhenUsed="1"/>
+    <w:lsdException w:name="Body Text Indent 2" w:semiHidden="1" w:unhideWhenUsed="1"/>
+    <w:lsdException w:name="Body Text Indent 3" w:semiHidden="1" w:unhideWhenUsed="1"/>
+    <w:lsdException w:name="Block Text" w:semiHidden="1" w:unhideWhenUsed="1"/>
+    <w:lsdException w:name="Hyperlink" w:semiHidden="1" w:unhideWhenUsed="1"/>
+    <w:lsdException w:name="FollowedHyperlink" w:semiHidden="1" w:unhideWhenUsed="1"/>
+    <w:lsdException w:name="Strong" w:uiPriority="22" w:qFormat="1"/>
+    <w:lsdException w:name="Emphasis" w:uiPriority="20" w:qFormat="1"/>
+    <w:lsdException w:name="Document Map" w:semiHidden="1" w:unhideWhenUsed="1"/>
+    <w:lsdException w:name="Plain Text" w:semiHidden="1" w:unhideWhenUsed="1"/>
+    <w:lsdException w:name="E-mail Signature" w:semiHidden="1" w:unhideWhenUsed="1"/>
+    <w:lsdException w:name="HTML Top of Form" w:semiHidden="1" w:unhideWhenUsed="1"/>
+    <w:lsdException w:name="HTML Bottom of Form" w:semiHidden="1" w:unhideWhenUsed="1"/>
+    <w:lsdException w:name="Normal (Web)" w:semiHidden="1" w:unhideWhenUsed="1"/>
+    <w:lsdException w:name="HTML Acronym" w:semiHidden="1" w:unhideWhenUsed="1"/>
+    <w:lsdException w:name="HTML Address" w:semiHidden="1" w:unhideWhenUsed="1"/>
+    <w:lsdException w:name="HTML Cite" w:semiHidden="1" w:unhideWhenUsed="1"/>
+    <w:lsdException w:name="HTML Code" w:semiHidden="1" w:unhideWhenUsed="1"/>
+    <w:lsdException w:name="HTML Definition" w:semiHidden="1" w:unhideWhenUsed="1"/>
+    <w:lsdException w:name="HTML Keyboard" w:semiHidden="1" w:unhideWhenUsed="1"/>
+    <w:lsdException w:name="HTML Preformatted" w:semiHidden="1" w:unhideWhenUsed="1"/>
+    <w:lsdException w:name="HTML Sample" w:semiHidden="1" w:unhideWhenUsed="1"/>
+    <w:lsdException w:name="HTML Typewriter" w:semiHidden="1" w:unhideWhenUsed="1"/>
+    <w:lsdException w:name="HTML Variable" w:semiHidden="1" w:unhideWhenUsed="1"/>
+    <w:lsdException w:name="Normal Table" w:semiHidden="1" w:unhideWhenUsed="1"/>
+    <w:lsdException w:name="annotation subject" w:semiHidden="1" w:unhideWhenUsed="1"/>
+    <w:lsdException w:name="No List" w:semiHidden="1" w:unhideWhenUsed="1"/>
+    <w:lsdException w:name="Outline List 1" w:semiHidden="1" w:unhideWhenUsed="1"/>
+    <w:lsdException w:name="Outline List 2" w:semiHidden="1" w:unhideWhenUsed="1"/>
+    <w:lsdException w:name="Outline List 3" w:semiHidden="1" w:unhideWhenUsed="1"/>
+    <w:lsdException w:name="Table Simple 1" w:semiHidden="1" w:unhideWhenUsed="1"/>
+    <w:lsdException w:name="Table Simple 2" w:semiHidden="1" w:unhideWhenUsed="1"/>
+    <w:lsdException w:name="Table Simple 3" w:semiHidden="1" w:unhideWhenUsed="1"/>
+    <w:lsdException w:name="Table Classic 1" w:semiHidden="1" w:unhideWhenUsed="1"/>
+    <w:lsdException w:name="Table Classic 2" w:semiHidden="1" w:unhideWhenUsed="1"/>
+    <w:lsdException w:name="Table Classic 3" w:semiHidden="1" w:unhideWhenUsed="1"/>
+    <w:lsdException w:name="Table Classic 4" w:semiHidden="1" w:unhideWhenUsed="1"/>
+    <w:lsdException w:name="Table Colorful 1" w:semiHidden="1" w:unhideWhenUsed="1"/>
+    <w:lsdException w:name="Table Colorful 2" w:semiHidden="1" w:unhideWhenUsed="1"/>
+    <w:lsdException w:name="Table Colorful 3" w:semiHidden="1" w:unhideWhenUsed="1"/>
+    <w:lsdException w:name="Table Columns 1" w:semiHidden="1" w:unhideWhenUsed="1"/>
+    <w:lsdException w:name="Table Columns 2" w:semiHidden="1" w:unhideWhenUsed="1"/>
+    <w:lsdException w:name="Table Columns 3" w:semiHidden="1" w:unhideWhenUsed="1"/>
+    <w:lsdException w:name="Table Columns 4" w:semiHidden="1" w:unhideWhenUsed="1"/>
+    <w:lsdException w:name="Table Columns 5" w:semiHidden="1" w:unhideWhenUsed="1"/>
+    <w:lsdException w:name="Table Grid 1" w:semiHidden="1" w:unhideWhenUsed="1"/>
+    <w:lsdException w:name="Table Grid 2" w:semiHidden="1" w:unhideWhenUsed="1"/>
+    <w:lsdException w:name="Table Grid 3" w:semiHidden="1" w:unhideWhenUsed="1"/>
+    <w:lsdException w:name="Table Grid 4" w:semiHidden="1" w:unhideWhenUsed="1"/>
+    <w:lsdException w:name="Table Grid 5" w:semiHidden="1" w:unhideWhenUsed="1"/>
+    <w:lsdException w:name="Table Grid 6" w:semiHidden="1" w:unhideWhenUsed="1"/>
+    <w:lsdException w:name="Table Grid 7" w:semiHidden="1" w:unhideWhenUsed="1"/>
+    <w:lsdException w:name="Table Grid 8" w:semiHidden="1" w:unhideWhenUsed="1"/>
+    <w:lsdException w:name="Table List 1" w:semiHidden="1" w:unhideWhenUsed="1"/>
+    <w:lsdException w:name="Table List 2" w:semiHidden="1" w:unhideWhenUsed="1"/>
+    <w:lsdException w:name="Table List 3" w:semiHidden="1" w:unhideWhenUsed="1"/>
+    <w:lsdException w:name="Table List 4" w:semiHidden="1" w:unhideWhenUsed="1"/>
+    <w:lsdException w:name="Table List 5" w:semiHidden="1" w:unhideWhenUsed="1"/>
+    <w:lsdException w:name="Table List 6" w:semiHidden="1" w:unhideWhenUsed="1"/>
+    <w:lsdException w:name="Table List 7" w:semiHidden="1" w:unhideWhenUsed="1"/>
+    <w:lsdException w:name="Table List 8" w:semiHidden="1" w:unhideWhenUsed="1"/>
+    <w:lsdException w:name="Table 3D effects 1" w:semiHidden="1" w:unhideWhenUsed="1"/>
+    <w:lsdException w:name="Table 3D effects 2" w:semiHidden="1" w:unhideWhenUsed="1"/>
+    <w:lsdException w:name="Table 3D effects 3" w:semiHidden="1" w:unhideWhenUsed="1"/>
+    <w:lsdException w:name="Table Contemporary" w:semiHidden="1" w:unhideWhenUsed="1"/>
+    <w:lsdException w:name="Table Elegant" w:semiHidden="1" w:unhideWhenUsed="1"/>
+    <w:lsdException w:name="Table Professional" w:semiHidden="1" w:unhideWhenUsed="1"/>
+    <w:lsdException w:name="Table Subtle 1" w:semiHidden="1" w:unhideWhenUsed="1"/>
+    <w:lsdException w:name="Table Subtle 2" w:semiHidden="1" w:unhideWhenUsed="1"/>
+    <w:lsdException w:name="Table Web 1" w:semiHidden="1" w:unhideWhenUsed="1"/>
+    <w:lsdException w:name="Table Web 2" w:semiHidden="1" w:unhideWhenUsed="1"/>
+    <w:lsdException w:name="Table Web 3" w:semiHidden="1" w:unhideWhenUsed="1"/>
+    <w:lsdException w:name="Balloon Text" w:semiHidden="1" w:unhideWhenUsed="1"/>
+    <w:lsdException w:name="Table Grid" w:uiPriority="59"/>
+    <w:lsdException w:name="Table Theme" w:semiHidden="1" w:unhideWhenUsed="1"/>
+    <w:lsdException w:name="Placeholder Text" w:semiHidden="1"/>
+    <w:lsdException w:name="No Spacing" w:uiPriority="1" w:qFormat="1"/>
+    <w:lsdException w:name="Light Shading" w:uiPriority="60"/>
+    <w:lsdException w:name="Light List" w:uiPriority="61"/>
+    <w:lsdException w:name="Light Grid" w:uiPriority="62"/>
+    <w:lsdException w:name="Medium Shading 1" w:uiPriority="63"/>
+    <w:lsdException w:name="Medium Shading 2" w:uiPriority="64"/>
+    <w:lsdException w:name="Medium List 1" w:uiPriority="65"/>
+    <w:lsdException w:name="Medium List 2" w:uiPriority="66"/>
+    <w:lsdException w:name="Medium Grid 1" w:uiPriority="67"/>
+    <w:lsdException w:name="Medium Grid 2" w:uiPriority="68"/>
+    <w:lsdException w:name="Medium Grid 3" w:uiPriority="69"/>
+    <w:lsdException w:name="Dark List" w:uiPriority="70"/>
+    <w:lsdException w:name="Colorful Shading" w:uiPriority="71"/>
+    <w:lsdException w:name="Colorful List" w:uiPriority="72"/>
+    <w:lsdException w:name="Colorful Grid" w:uiPriority="73"/>
+    <w:lsdException w:name="Light Shading Accent 1" w:uiPriority="60"/>
+    <w:lsdException w:name="Light List Accent 1" w:uiPriority="61"/>
+    <w:lsdException w:name="Light Grid Accent 1" w:uiPriority="62"/>
+    <w:lsdException w:name="Medium Shading 1 Accent 1" w:uiPriority="63"/>
+    <w:lsdException w:name="Medium Shading 2 Accent 1" w:uiPriority="64"/>
+    <w:lsdException w:name="Medium List 1 Accent 1" w:uiPriority="65"/>
+    <w:lsdException w:name="Revision" w:semiHidden="1"/>
+    <w:lsdException w:name="List Paragraph" w:uiPriority="34" w:qFormat="1"/>
+    <w:lsdException w:name="Quote" w:uiPriority="29" w:qFormat="1"/>
+    <w:lsdException w:name="Intense Quote" w:uiPriority="30" w:qFormat="1"/>
+    <w:lsdException w:name="Medium List 2 Accent 1" w:uiPriority="66"/>
+    <w:lsdException w:name="Medium Grid 1 Accent 1" w:uiPriority="67"/>
+    <w:lsdException w:name="Medium Grid 2 Accent 1" w:uiPriority="68"/>
+    <w:lsdException w:name="Medium Grid 3 Accent 1" w:uiPriority="69"/>
+    <w:lsdException w:name="Dark List Accent 1" w:uiPriority="70"/>
+    <w:lsdException w:name="Colorful Shading Accent 1" w:uiPriority="71"/>
+    <w:lsdException w:name="Colorful List Accent 1" w:uiPriority="72"/>
+    <w:lsdException w:name="Colorful Grid Accent 1" w:uiPriority="73"/>
+    <w:lsdException w:name="Light Shading Accent 2" w:uiPriority="60"/>
+    <w:lsdException w:name="Light List Accent 2" w:uiPriority="61"/>
+    <w:lsdException w:name="Light Grid Accent 2" w:uiPriority="62"/>
+    <w:lsdException w:name="Medium Shading 1 Accent 2" w:uiPriority="63"/>
+    <w:lsdException w:name="Medium Shading 2 Accent 2" w:uiPriority="64"/>
+    <w:lsdException w:name="Medium List 1 Accent 2" w:uiPriority="65"/>
+    <w:lsdException w:name="Medium List 2 Accent 2" w:uiPriority="66"/>
+    <w:lsdException w:name="Medium Grid 1 Accent 2" w:uiPriority="67"/>
+    <w:lsdException w:name="Medium Grid 2 Accent 2" w:uiPriority="68"/>
+    <w:lsdException w:name="Medium Grid 3 Accent 2" w:uiPriority="69"/>
+    <w:lsdException w:name="Dark List Accent 2" w:uiPriority="70"/>
+    <w:lsdException w:name="Colorful Shading Accent 2" w:uiPriority="71"/>
+    <w:lsdException w:name="Colorful List Accent 2" w:uiPriority="72"/>
+    <w:lsdException w:name="Colorful Grid Accent 2" w:uiPriority="73"/>
+    <w:lsdException w:name="Light Shading Accent 3" w:uiPriority="60"/>
+    <w:lsdException w:name="Light List Accent 3" w:uiPriority="61"/>
+    <w:lsdException w:name="Light Grid Accent 3" w:uiPriority="62"/>
+    <w:lsdException w:name="Medium Shading 1 Accent 3" w:uiPriority="63"/>
+    <w:lsdException w:name="Medium Shading 2 Accent 3" w:uiPriority="64"/>
+    <w:lsdException w:name="Medium List 1 Accent 3" w:uiPriority="65"/>
+    <w:lsdException w:name="Medium List 2 Accent 3" w:uiPriority="66"/>
+    <w:lsdException w:name="Medium Grid 1 Accent 3" w:uiPriority="67"/>
+    <w:lsdException w:name="Medium Grid 2 Accent 3" w:uiPriority="68"/>
+    <w:lsdException w:name="Medium Grid 3 Accent 3" w:uiPriority="69"/>
+    <w:lsdException w:name="Dark List Accent 3" w:uiPriority="70"/>
+    <w:lsdException w:name="Colorful Shading Accent 3" w:uiPriority="71"/>
+    <w:lsdException w:name="Colorful List Accent 3" w:uiPriority="72"/>
+    <w:lsdException w:name="Colorful Grid Accent 3" w:uiPriority="73"/>
+    <w:lsdException w:name="Light Shading Accent 4" w:uiPriority="60"/>
+    <w:lsdException w:name="Light List Accent 4" w:uiPriority="61"/>
+    <w:lsdException w:name="Light Grid Accent 4" w:uiPriority="62"/>
+    <w:lsdException w:name="Medium Shading 1 Accent 4" w:uiPriority="63"/>
+    <w:lsdException w:name="Medium Shading 2 Accent 4" w:uiPriority="64"/>
+    <w:lsdException w:name="Medium List 1 Accent 4" w:uiPriority="65"/>
+    <w:lsdException w:name="Medium List 2 Accent 4" w:uiPriority="66"/>
+    <w:lsdException w:name="Medium Grid 1 Accent 4" w:uiPriority="67"/>
+    <w:lsdException w:name="Medium Grid 2 Accent 4" w:uiPriority="68"/>
+    <w:lsdException w:name="Medium Grid 3 Accent 4" w:uiPriority="69"/>
+    <w:lsdException w:name="Dark List Accent 4" w:uiPriority="70"/>
+    <w:lsdException w:name="Colorful Shading Accent 4" w:uiPriority="71"/>
+    <w:lsdException w:name="Colorful List Accent 4" w:uiPriority="72"/>
+    <w:lsdException w:name="Colorful Grid Accent 4" w:uiPriority="73"/>
+    <w:lsdException w:name="Light Shading Accent 5" w:uiPriority="60"/>
+    <w:lsdException w:name="Light List Accent 5" w:uiPriority="61"/>
+    <w:lsdException w:name="Light Grid Accent 5" w:uiPriority="62"/>
+    <w:lsdException w:name="Medium Shading 1 Accent 5" w:uiPriority="63"/>
+    <w:lsdException w:name="Medium Shading 2 Accent 5" w:uiPriority="64"/>
+    <w:lsdException w:name="Medium List 1 Accent 5" w:uiPriority="65"/>
+    <w:lsdException w:name="Medium List 2 Accent 5" w:uiPriority="66"/>
+    <w:lsdException w:name="Medium Grid 1 Accent 5" w:uiPriority="67"/>
+    <w:lsdException w:name="Medium Grid 2 Accent 5" w:uiPriority="68"/>
+    <w:lsdException w:name="Medium Grid 3 Accent 5" w:uiPriority="69"/>
+    <w:lsdException w:name="Dark List Accent 5" w:uiPriority="70"/>
+    <w:lsdException w:name="Colorful Shading Accent 5" w:uiPriority="71"/>
+    <w:lsdException w:name="Colorful List Accent 5" w:uiPriority="72"/>
+    <w:lsdException w:name="Colorful Grid Accent 5" w:uiPriority="73"/>
+    <w:lsdException w:name="Light Shading Accent 6" w:uiPriority="60"/>
+    <w:lsdException w:name="Light List Accent 6" w:uiPriority="61"/>
+    <w:lsdException w:name="Light Grid Accent 6" w:uiPriority="62"/>
+    <w:lsdException w:name="Medium Shading 1 Accent 6" w:uiPriority="63"/>
+    <w:lsdException w:name="Medium Shading 2 Accent 6" w:uiPriority="64"/>
+    <w:lsdException w:name="Medium List 1 Accent 6" w:uiPriority="65"/>
+    <w:lsdException w:name="Medium List 2 Accent 6" w:uiPriority="66"/>
+    <w:lsdException w:name="Medium Grid 1 Accent 6" w:uiPriority="67"/>
+    <w:lsdException w:name="Medium Grid 2 Accent 6" w:uiPriority="68"/>
+    <w:lsdException w:name="Medium Grid 3 Accent 6" w:uiPriority="69"/>
+    <w:lsdException w:name="Dark List Accent 6" w:uiPriority="70"/>
+    <w:lsdException w:name="Colorful Shading Accent 6" w:uiPriority="71"/>
+    <w:lsdException w:name="Colorful List Accent 6" w:uiPriority="72"/>
+    <w:lsdException w:name="Colorful Grid Accent 6" w:uiPriority="73"/>
+    <w:lsdException w:name="Subtle Emphasis" w:uiPriority="19" w:qFormat="1"/>
+    <w:lsdException w:name="Intense Emphasis" w:uiPriority="21" w:qFormat="1"/>
+    <w:lsdException w:name="Subtle Reference" w:uiPriority="31" w:qFormat="1"/>
+    <w:lsdException w:name="Intense Reference" w:uiPriority="32" w:qFormat="1"/>
+    <w:lsdException w:name="Book Title" w:uiPriority="33" w:qFormat="1"/>
+    <w:lsdException w:name="Bibliography" w:semiHidden="1" w:uiPriority="37" w:unhideWhenUsed="1"/>
+    <w:lsdException w:name="TOC Heading" w:semiHidden="1" w:uiPriority="39" w:unhideWhenUsed="1" w:qFormat="1"/>
+    <w:lsdException w:name="Plain Table 1" w:uiPriority="41"/>
+    <w:lsdException w:name="Plain Table 2" w:uiPriority="42"/>
+    <w:lsdException w:name="Plain Table 3" w:uiPriority="43"/>
+    <w:lsdException w:name="Plain Table 4" w:uiPriority="44"/>
+    <w:lsdException w:name="Plain Table 5" w:uiPriority="45"/>
+    <w:lsdException w:name="Grid Table Light" w:uiPriority="40"/>
+    <w:lsdException w:name="Grid Table 1 Light" w:uiPriority="46"/>
+    <w:lsdException w:name="Grid Table 2" w:uiPriority="47"/>
+    <w:lsdException w:name="Grid Table 3" w:uiPriority="48"/>
+    <w:lsdException w:name="Grid Table 4" w:uiPriority="49"/>
+    <w:lsdException w:name="Grid Table 5 Dark" w:uiPriority="50"/>
+    <w:lsdException w:name="Grid Table 6 Colorful" w:uiPriority="51"/>
+    <w:lsdException w:name="Grid Table 7 Colorful" w:uiPriority="52"/>
+    <w:lsdException w:name="Grid Table 1 Light Accent 1" w:uiPriority="46"/>
+    <w:lsdException w:name="Grid Table 2 Accent 1" w:uiPriority="47"/>
+    <w:lsdException w:name="Grid Table 3 Accent 1" w:uiPriority="48"/>
+    <w:lsdException w:name="Grid Table 4 Accent 1" w:uiPriority="49"/>
+    <w:lsdException w:name="Grid Table 5 Dark Accent 1" w:uiPriority="50"/>
+    <w:lsdException w:name="Grid Table 6 Colorful Accent 1" w:uiPriority="51"/>
+    <w:lsdException w:name="Grid Table 7 Colorful Accent 1" w:uiPriority="52"/>
+    <w:lsdException w:name="Grid Table 1 Light Accent 2" w:uiPriority="46"/>
+    <w:lsdException w:name="Grid Table 2 Accent 2" w:uiPriority="47"/>
+    <w:lsdException w:name="Grid Table 3 Accent 2" w:uiPriority="48"/>
+    <w:lsdException w:name="Grid Table 4 Accent 2" w:uiPriority="49"/>
+    <w:lsdException w:name="Grid Table 5 Dark Accent 2" w:uiPriority="50"/>
+    <w:lsdException w:name="Grid Table 6 Colorful Accent 2" w:uiPriority="51"/>
+    <w:lsdException w:name="Grid Table 7 Colorful Accent 2" w:uiPriority="52"/>
+    <w:lsdException w:name="Grid Table 1 Light Accent 3" w:uiPriority="46"/>
+    <w:lsdException w:name="Grid Table 2 Accent 3" w:uiPriority="47"/>
+    <w:lsdException w:name="Grid Table 3 Accent 3" w:uiPriority="48"/>
+    <w:lsdException w:name="Grid Table 4 Accent 3" w:uiPriority="49"/>
+    <w:lsdException w:name="Grid Table 5 Dark Accent 3" w:uiPriority="50"/>
+    <w:lsdException w:name="Grid Table 6 Colorful Accent 3" w:uiPriority="51"/>
+    <w:lsdException w:name="Grid Table 7 Colorful Accent 3" w:uiPriority="52"/>
+    <w:lsdException w:name="Grid Table 1 Light Accent 4" w:uiPriority="46"/>
+    <w:lsdException w:name="Grid Table 2 Accent 4" w:uiPriority="47"/>
+    <w:lsdException w:name="Grid Table 3 Accent 4" w:uiPriority="48"/>
+    <w:lsdException w:name="Grid Table 4 Accent 4" w:uiPriority="49"/>
+    <w:lsdException w:name="Grid Table 5 Dark Accent 4" w:uiPriority="50"/>
+    <w:lsdException w:name="Grid Table 6 Colorful Accent 4" w:uiPriority="51"/>
+    <w:lsdException w:name="Grid Table 7 Colorful Accent 4" w:uiPriority="52"/>
+    <w:lsdException w:name="Grid Table 1 Light Accent 5" w:uiPriority="46"/>
+    <w:lsdException w:name="Grid Table 2 Accent 5" w:uiPriority="47"/>
+    <w:lsdException w:name="Grid Table 3 Accent 5" w:uiPriority="48"/>
+    <w:lsdException w:name="Grid Table 4 Accent 5" w:uiPriority="49"/>
+    <w:lsdException w:name="Grid Table 5 Dark Accent 5" w:uiPriority="50"/>
+    <w:lsdException w:name="Grid Table 6 Colorful Accent 5" w:uiPriority="51"/>
+    <w:lsdException w:name="Grid Table 7 Colorful Accent 5" w:uiPriority="52"/>
+    <w:lsdException w:name="Grid Table 1 Light Accent 6" w:uiPriority="46"/>
+    <w:lsdException w:name="Grid Table 2 Accent 6" w:uiPriority="47"/>
+    <w:lsdException w:name="Grid Table 3 Accent 6" w:uiPriority="48"/>
+    <w:lsdException w:name="Grid Table 4 Accent 6" w:uiPriority="49"/>
+    <w:lsdException w:name="Grid Table 5 Dark Accent 6" w:uiPriority="50"/>
+    <w:lsdException w:name="Grid Table 6 Colorful Accent 6" w:uiPriority="51"/>
+    <w:lsdException w:name="Grid Table 7 Colorful Accent 6" w:uiPriority="52"/>
+    <w:lsdException w:name="List Table 1 Light" w:uiPriority="46"/>
+    <w:lsdException w:name="List Table 2" w:uiPriority="47"/>
+    <w:lsdException w:name="List Table 3" w:uiPriority="48"/>
+    <w:lsdException w:name="List Table 4" w:uiPriority="49"/>
+    <w:lsdException w:name="List Table 5 Dark" w:uiPriority="50"/>
+    <w:lsdException w:name="List Table 6 Colorful" w:uiPriority="51"/>
+    <w:lsdException w:name="List Table 7 Colorful" w:uiPriority="52"/>
+    <w:lsdException w:name="List Table 1 Light Accent 1" w:uiPriority="46"/>
+    <w:lsdException w:name="List Table 2 Accent 1" w:uiPriority="47"/>
+    <w:lsdException w:name="List Table 3 Accent 1" w:uiPriority="48"/>
+    <w:lsdException w:name="List Table 4 Accent 1" w:uiPriority="49"/>
+    <w:lsdException w:name="List Table 5 Dark Accent 1" w:uiPriority="50"/>
+    <w:lsdException w:name="List Table 6 Colorful Accent 1" w:uiPriority="51"/>
+    <w:lsdException w:name="List Table 7 Colorful Accent 1" w:uiPriority="52"/>
+    <w:lsdException w:name="List Table 1 Light Accent 2" w:uiPriority="46"/>
+    <w:lsdException w:name="List Table 2 Accent 2" w:uiPriority="47"/>
+    <w:lsdException w:name="List Table 3 Accent 2" w:uiPriority="48"/>
+    <w:lsdException w:name="List Table 4 Accent 2" w:uiPriority="49"/>
+    <w:lsdException w:name="List Table 5 Dark Accent 2" w:uiPriority="50"/>
+    <w:lsdException w:name="List Table 6 Colorful Accent 2" w:uiPriority="51"/>
+    <w:lsdException w:name="List Table 7 Colorful Accent 2" w:uiPriority="52"/>
+    <w:lsdException w:name="List Table 1 Light Accent 3" w:uiPriority="46"/>
+    <w:lsdException w:name="List Table 2 Accent 3" w:uiPriority="47"/>
+    <w:lsdException w:name="List Table 3 Accent 3" w:uiPriority="48"/>
+    <w:lsdException w:name="List Table 4 Accent 3" w:uiPriority="49"/>
+    <w:lsdException w:name="List Table 5 Dark Accent 3" w:uiPriority="50"/>
+    <w:lsdException w:name="List Table 6 Colorful Accent 3" w:uiPriority="51"/>
+    <w:lsdException w:name="List Table 7 Colorful Accent 3" w:uiPriority="52"/>
+    <w:lsdException w:name="List Table 1 Light Accent 4" w:uiPriority="46"/>
+    <w:lsdException w:name="List Table 2 Accent 4" w:uiPriority="47"/>
+    <w:lsdException w:name="List Table 3 Accent 4" w:uiPriority="48"/>
+    <w:lsdException w:name="List Table 4 Accent 4" w:uiPriority="49"/>
+    <w:lsdException w:name="List Table 5 Dark Accent 4" w:uiPriority="50"/>
+    <w:lsdException w:name="List Table 6 Colorful Accent 4" w:uiPriority="51"/>
+    <w:lsdException w:name="List Table 7 Colorful Accent 4" w:uiPriority="52"/>
+    <w:lsdException w:name="List Table 1 Light Accent 5" w:uiPriority="46"/>
+    <w:lsdException w:name="List Table 2 Accent 5" w:uiPriority="47"/>
+    <w:lsdException w:name="List Table 3 Accent 5" w:uiPriority="48"/>
+    <w:lsdException w:name="List Table 4 Accent 5" w:uiPriority="49"/>
+    <w:lsdException w:name="List Table 5 Dark Accent 5" w:uiPriority="50"/>
+    <w:lsdException w:name="List Table 6 Colorful Accent 5" w:uiPriority="51"/>
+    <w:lsdException w:name="List Table 7 Colorful Accent 5" w:uiPriority="52"/>
+    <w:lsdException w:name="List Table 1 Light Accent 6" w:uiPriority="46"/>
+    <w:lsdException w:name="List Table 2 Accent 6" w:uiPriority="47"/>
+    <w:lsdException w:name="List Table 3 Accent 6" w:uiPriority="48"/>
+    <w:lsdException w:name="List Table 4 Accent 6" w:uiPriority="49"/>
+    <w:lsdException w:name="List Table 5 Dark Accent 6" w:uiPriority="50"/>
+    <w:lsdException w:name="List Table 6 Colorful Accent 6" w:uiPriority="51"/>
+    <w:lsdException w:name="List Table 7 Colorful Accent 6" w:uiPriority="52"/>
   </w:latentStyles>
   <w:style w:type="paragraph" w:default="1" w:styleId="Standaard">
     <w:name w:val="Normal"/>

</xml_diff>

<commit_message>
Deelvraag 1 in LaTeX
</commit_message>
<xml_diff>
--- a/Final/Wat zijn zelflerende computersystemen.docx
+++ b/Final/Wat zijn zelflerende computersystemen.docx
@@ -246,7 +246,10 @@
     </w:p>
     <w:p>
       <w:r>
-        <w:t>Dit algoritme, bedacht in de jaren vijftig van de vorige eeuw door E.F. Moore[b], een Amerikaans professor in de wiskunde en computer sciences en een voortrekker in kunstmatig leven, is een zoekalgoritme voor datasets in de vorm van grafieken of ‘boom’-structuren. In deze dataset wordt een *</w:t>
+        <w:t>Dit algoritme, bedacht in de jaren vijftig van de vorige eeuw door E.F. Moore[b], een Amerikaans professor in de wiskunde en computer sciences en een voortrekker in kunstmatig leven, is een zoekalgoritme voor datasets in de vorm van grafieken of ‘boom’-structu</w:t>
+      </w:r>
+      <w:r>
+        <w:t xml:space="preserve">ren. In deze dataset wordt een </w:t>
       </w:r>
       <w:r>
         <w:rPr>
@@ -704,8 +707,6 @@
       <w:r>
         <w:t>Met BFS kan je de weg van de root naar het doel achterhalen. Dit is nuttig als je bijvoorbeeld een wegennetwerk hebt en wil weten wat de kortste weg van de ene naar de andere stad is.</w:t>
       </w:r>
-      <w:bookmarkStart w:id="0" w:name="_GoBack"/>
-      <w:bookmarkEnd w:id="0"/>
     </w:p>
     <w:p/>
     <w:p>
@@ -1105,6 +1106,9 @@
       <w:r>
         <w:t>Terwijl er nog niet bezochte cellen aanwezig zijn</w:t>
       </w:r>
+      <w:r>
+        <w:t>:</w:t>
+      </w:r>
     </w:p>
     <w:p>
       <w:pPr>
@@ -1117,6 +1121,9 @@
       <w:r>
         <w:t>Als current neighbors heeft die nog niet bezocht zijn</w:t>
       </w:r>
+      <w:r>
+        <w:t>:</w:t>
+      </w:r>
     </w:p>
     <w:p>
       <w:pPr>
@@ -1177,6 +1184,11 @@
       <w:r>
         <w:t>Anders, als de stack niet leeg is</w:t>
       </w:r>
+      <w:r>
+        <w:t>:</w:t>
+      </w:r>
+      <w:bookmarkStart w:id="0" w:name="_GoBack"/>
+      <w:bookmarkEnd w:id="0"/>
     </w:p>
     <w:p>
       <w:pPr>
@@ -1294,14 +1306,27 @@
                             <w:r>
                               <w:t xml:space="preserve">Figuur </w:t>
                             </w:r>
-                            <w:fldSimple w:instr=" SEQ Figuur \* ARABIC ">
-                              <w:r>
-                                <w:rPr>
-                                  <w:noProof/>
-                                </w:rPr>
-                                <w:t>2</w:t>
-                              </w:r>
-                            </w:fldSimple>
+                            <w:r>
+                              <w:fldChar w:fldCharType="begin"/>
+                            </w:r>
+                            <w:r>
+                              <w:instrText xml:space="preserve"> SEQ Figuur \* ARABIC </w:instrText>
+                            </w:r>
+                            <w:r>
+                              <w:fldChar w:fldCharType="separate"/>
+                            </w:r>
+                            <w:r>
+                              <w:rPr>
+                                <w:noProof/>
+                              </w:rPr>
+                              <w:t>2</w:t>
+                            </w:r>
+                            <w:r>
+                              <w:rPr>
+                                <w:noProof/>
+                              </w:rPr>
+                              <w:fldChar w:fldCharType="end"/>
+                            </w:r>
                             <w:r>
                               <w:tab/>
                               <w:t>Schematische weergave van een zelflerend systeem</w:t>
@@ -1342,14 +1367,27 @@
                       <w:r>
                         <w:t xml:space="preserve">Figuur </w:t>
                       </w:r>
-                      <w:fldSimple w:instr=" SEQ Figuur \* ARABIC ">
-                        <w:r>
-                          <w:rPr>
-                            <w:noProof/>
-                          </w:rPr>
-                          <w:t>2</w:t>
-                        </w:r>
-                      </w:fldSimple>
+                      <w:r>
+                        <w:fldChar w:fldCharType="begin"/>
+                      </w:r>
+                      <w:r>
+                        <w:instrText xml:space="preserve"> SEQ Figuur \* ARABIC </w:instrText>
+                      </w:r>
+                      <w:r>
+                        <w:fldChar w:fldCharType="separate"/>
+                      </w:r>
+                      <w:r>
+                        <w:rPr>
+                          <w:noProof/>
+                        </w:rPr>
+                        <w:t>2</w:t>
+                      </w:r>
+                      <w:r>
+                        <w:rPr>
+                          <w:noProof/>
+                        </w:rPr>
+                        <w:fldChar w:fldCharType="end"/>
+                      </w:r>
                       <w:r>
                         <w:tab/>
                         <w:t>Schematische weergave van een zelflerend systeem</w:t>
@@ -1620,14 +1658,27 @@
                             <w:r>
                               <w:t xml:space="preserve">Figuur </w:t>
                             </w:r>
-                            <w:fldSimple w:instr=" SEQ Figuur \* ARABIC ">
-                              <w:r>
-                                <w:rPr>
-                                  <w:noProof/>
-                                </w:rPr>
-                                <w:t>3</w:t>
-                              </w:r>
-                            </w:fldSimple>
+                            <w:r>
+                              <w:fldChar w:fldCharType="begin"/>
+                            </w:r>
+                            <w:r>
+                              <w:instrText xml:space="preserve"> SEQ Figuur \* ARABIC </w:instrText>
+                            </w:r>
+                            <w:r>
+                              <w:fldChar w:fldCharType="separate"/>
+                            </w:r>
+                            <w:r>
+                              <w:rPr>
+                                <w:noProof/>
+                              </w:rPr>
+                              <w:t>3</w:t>
+                            </w:r>
+                            <w:r>
+                              <w:rPr>
+                                <w:noProof/>
+                              </w:rPr>
+                              <w:fldChar w:fldCharType="end"/>
+                            </w:r>
                             <w:r>
                               <w:t xml:space="preserve"> </w:t>
                             </w:r>
@@ -1671,14 +1722,27 @@
                       <w:r>
                         <w:t xml:space="preserve">Figuur </w:t>
                       </w:r>
-                      <w:fldSimple w:instr=" SEQ Figuur \* ARABIC ">
-                        <w:r>
-                          <w:rPr>
-                            <w:noProof/>
-                          </w:rPr>
-                          <w:t>3</w:t>
-                        </w:r>
-                      </w:fldSimple>
+                      <w:r>
+                        <w:fldChar w:fldCharType="begin"/>
+                      </w:r>
+                      <w:r>
+                        <w:instrText xml:space="preserve"> SEQ Figuur \* ARABIC </w:instrText>
+                      </w:r>
+                      <w:r>
+                        <w:fldChar w:fldCharType="separate"/>
+                      </w:r>
+                      <w:r>
+                        <w:rPr>
+                          <w:noProof/>
+                        </w:rPr>
+                        <w:t>3</w:t>
+                      </w:r>
+                      <w:r>
+                        <w:rPr>
+                          <w:noProof/>
+                        </w:rPr>
+                        <w:fldChar w:fldCharType="end"/>
+                      </w:r>
                       <w:r>
                         <w:t xml:space="preserve"> </w:t>
                       </w:r>
@@ -2344,14 +2408,27 @@
       <w:r>
         <w:t xml:space="preserve">Figuur </w:t>
       </w:r>
-      <w:fldSimple w:instr=" SEQ Figuur \* ARABIC ">
-        <w:r>
-          <w:rPr>
-            <w:noProof/>
-          </w:rPr>
-          <w:t>4</w:t>
-        </w:r>
-      </w:fldSimple>
+      <w:r>
+        <w:fldChar w:fldCharType="begin"/>
+      </w:r>
+      <w:r>
+        <w:instrText xml:space="preserve"> SEQ Figuur \* ARABIC </w:instrText>
+      </w:r>
+      <w:r>
+        <w:fldChar w:fldCharType="separate"/>
+      </w:r>
+      <w:r>
+        <w:rPr>
+          <w:noProof/>
+        </w:rPr>
+        <w:t>4</w:t>
+      </w:r>
+      <w:r>
+        <w:rPr>
+          <w:noProof/>
+        </w:rPr>
+        <w:fldChar w:fldCharType="end"/>
+      </w:r>
       <w:r>
         <w:t xml:space="preserve"> Pacman </w:t>
       </w:r>

</xml_diff>